<commit_message>
Added list of test in test report
</commit_message>
<xml_diff>
--- a/FYP documentation/Test_Report_LocAdoc.docx
+++ b/FYP documentation/Test_Report_LocAdoc.docx
@@ -223,27 +223,7 @@
           <w:szCs w:val="20"/>
           <w:lang w:eastAsia="en-US"/>
         </w:rPr>
-        <w:t>1</w:t>
-      </w:r>
-      <w:r>
-        <w:rPr>
-          <w:rFonts w:ascii="Times New Roman" w:hAnsi="Times New Roman"/>
-          <w:b/>
-          <w:sz w:val="48"/>
-          <w:szCs w:val="20"/>
-          <w:lang w:eastAsia="en-US"/>
-        </w:rPr>
-        <w:t>.</w:t>
-      </w:r>
-      <w:r>
-        <w:rPr>
-          <w:rFonts w:ascii="Times New Roman" w:hAnsi="Times New Roman"/>
-          <w:b/>
-          <w:sz w:val="48"/>
-          <w:szCs w:val="20"/>
-          <w:lang w:eastAsia="en-US"/>
-        </w:rPr>
-        <w:t>0</w:t>
+        <w:t>0.1</w:t>
       </w:r>
     </w:p>
     <w:p>
@@ -461,18 +441,7 @@
                                 <w:sz w:val="24"/>
                               </w:rPr>
                               <w:tab/>
-                              <w:t xml:space="preserve">Kim </w:t>
-                            </w:r>
-                            <w:proofErr w:type="spellStart"/>
-                            <w:r>
-                              <w:rPr>
-                                <w:rFonts w:asciiTheme="minorHAnsi" w:hAnsiTheme="minorHAnsi" w:cstheme="minorHAnsi"/>
-                                <w:b/>
-                                <w:bCs/>
-                                <w:color w:val="595959" w:themeColor="text1" w:themeTint="A6"/>
-                                <w:sz w:val="24"/>
-                              </w:rPr>
-                              <w:t>Hyeo</w:t>
+                              <w:t>Kim Hyeo</w:t>
                             </w:r>
                             <w:r>
                               <w:rPr>
@@ -494,7 +463,6 @@
                               </w:rPr>
                               <w:t>cheol</w:t>
                             </w:r>
-                            <w:proofErr w:type="spellEnd"/>
                           </w:p>
                           <w:p>
                             <w:pPr>
@@ -522,41 +490,8 @@
                                 <w:sz w:val="24"/>
                               </w:rPr>
                               <w:tab/>
+                              <w:t>Rivaldo Erawan</w:t>
                             </w:r>
-                            <w:proofErr w:type="spellStart"/>
-                            <w:r>
-                              <w:rPr>
-                                <w:rFonts w:asciiTheme="minorHAnsi" w:hAnsiTheme="minorHAnsi" w:cstheme="minorHAnsi"/>
-                                <w:b/>
-                                <w:bCs/>
-                                <w:color w:val="595959" w:themeColor="text1" w:themeTint="A6"/>
-                                <w:sz w:val="24"/>
-                              </w:rPr>
-                              <w:t>Rivaldo</w:t>
-                            </w:r>
-                            <w:proofErr w:type="spellEnd"/>
-                            <w:r>
-                              <w:rPr>
-                                <w:rFonts w:asciiTheme="minorHAnsi" w:hAnsiTheme="minorHAnsi" w:cstheme="minorHAnsi"/>
-                                <w:b/>
-                                <w:bCs/>
-                                <w:color w:val="595959" w:themeColor="text1" w:themeTint="A6"/>
-                                <w:sz w:val="24"/>
-                              </w:rPr>
-                              <w:t xml:space="preserve"> </w:t>
-                            </w:r>
-                            <w:proofErr w:type="spellStart"/>
-                            <w:r>
-                              <w:rPr>
-                                <w:rFonts w:asciiTheme="minorHAnsi" w:hAnsiTheme="minorHAnsi" w:cstheme="minorHAnsi"/>
-                                <w:b/>
-                                <w:bCs/>
-                                <w:color w:val="595959" w:themeColor="text1" w:themeTint="A6"/>
-                                <w:sz w:val="24"/>
-                              </w:rPr>
-                              <w:t>Erawan</w:t>
-                            </w:r>
-                            <w:proofErr w:type="spellEnd"/>
                           </w:p>
                           <w:p>
                             <w:pPr>
@@ -696,18 +631,7 @@
                           <w:sz w:val="24"/>
                         </w:rPr>
                         <w:tab/>
-                        <w:t xml:space="preserve">Kim </w:t>
-                      </w:r>
-                      <w:proofErr w:type="spellStart"/>
-                      <w:r>
-                        <w:rPr>
-                          <w:rFonts w:asciiTheme="minorHAnsi" w:hAnsiTheme="minorHAnsi" w:cstheme="minorHAnsi"/>
-                          <w:b/>
-                          <w:bCs/>
-                          <w:color w:val="595959" w:themeColor="text1" w:themeTint="A6"/>
-                          <w:sz w:val="24"/>
-                        </w:rPr>
-                        <w:t>Hyeo</w:t>
+                        <w:t>Kim Hyeo</w:t>
                       </w:r>
                       <w:r>
                         <w:rPr>
@@ -729,7 +653,6 @@
                         </w:rPr>
                         <w:t>cheol</w:t>
                       </w:r>
-                      <w:proofErr w:type="spellEnd"/>
                     </w:p>
                     <w:p>
                       <w:pPr>
@@ -757,41 +680,8 @@
                           <w:sz w:val="24"/>
                         </w:rPr>
                         <w:tab/>
+                        <w:t>Rivaldo Erawan</w:t>
                       </w:r>
-                      <w:proofErr w:type="spellStart"/>
-                      <w:r>
-                        <w:rPr>
-                          <w:rFonts w:asciiTheme="minorHAnsi" w:hAnsiTheme="minorHAnsi" w:cstheme="minorHAnsi"/>
-                          <w:b/>
-                          <w:bCs/>
-                          <w:color w:val="595959" w:themeColor="text1" w:themeTint="A6"/>
-                          <w:sz w:val="24"/>
-                        </w:rPr>
-                        <w:t>Rivaldo</w:t>
-                      </w:r>
-                      <w:proofErr w:type="spellEnd"/>
-                      <w:r>
-                        <w:rPr>
-                          <w:rFonts w:asciiTheme="minorHAnsi" w:hAnsiTheme="minorHAnsi" w:cstheme="minorHAnsi"/>
-                          <w:b/>
-                          <w:bCs/>
-                          <w:color w:val="595959" w:themeColor="text1" w:themeTint="A6"/>
-                          <w:sz w:val="24"/>
-                        </w:rPr>
-                        <w:t xml:space="preserve"> </w:t>
-                      </w:r>
-                      <w:proofErr w:type="spellStart"/>
-                      <w:r>
-                        <w:rPr>
-                          <w:rFonts w:asciiTheme="minorHAnsi" w:hAnsiTheme="minorHAnsi" w:cstheme="minorHAnsi"/>
-                          <w:b/>
-                          <w:bCs/>
-                          <w:color w:val="595959" w:themeColor="text1" w:themeTint="A6"/>
-                          <w:sz w:val="24"/>
-                        </w:rPr>
-                        <w:t>Erawan</w:t>
-                      </w:r>
-                      <w:proofErr w:type="spellEnd"/>
                     </w:p>
                     <w:p>
                       <w:pPr>
@@ -2934,19 +2824,11 @@
         </w:rPr>
         <w:t xml:space="preserve">the </w:t>
       </w:r>
-      <w:proofErr w:type="spellStart"/>
-      <w:r>
-        <w:rPr>
-          <w:rFonts w:asciiTheme="minorHAnsi" w:hAnsiTheme="minorHAnsi" w:cstheme="minorHAnsi"/>
-        </w:rPr>
-        <w:t>LocAdoc</w:t>
-      </w:r>
-      <w:proofErr w:type="spellEnd"/>
-      <w:r>
-        <w:rPr>
-          <w:rFonts w:asciiTheme="minorHAnsi" w:hAnsiTheme="minorHAnsi" w:cstheme="minorHAnsi"/>
-        </w:rPr>
-        <w:t xml:space="preserve"> system.</w:t>
+      <w:r>
+        <w:rPr>
+          <w:rFonts w:asciiTheme="minorHAnsi" w:hAnsiTheme="minorHAnsi" w:cstheme="minorHAnsi"/>
+        </w:rPr>
+        <w:t>LocAdoc system.</w:t>
       </w:r>
     </w:p>
     <w:p>
@@ -3063,21 +2945,7 @@
         <w:rPr>
           <w:rFonts w:asciiTheme="minorHAnsi" w:hAnsiTheme="minorHAnsi" w:cstheme="minorHAnsi"/>
         </w:rPr>
-        <w:t xml:space="preserve"> plan will outline and define the strategy and approach taken to perform formal system qualification tests on </w:t>
-      </w:r>
-      <w:proofErr w:type="spellStart"/>
-      <w:r>
-        <w:rPr>
-          <w:rFonts w:asciiTheme="minorHAnsi" w:hAnsiTheme="minorHAnsi" w:cstheme="minorHAnsi"/>
-        </w:rPr>
-        <w:t>LocAdoc</w:t>
-      </w:r>
-      <w:proofErr w:type="spellEnd"/>
-      <w:r>
-        <w:rPr>
-          <w:rFonts w:asciiTheme="minorHAnsi" w:hAnsiTheme="minorHAnsi" w:cstheme="minorHAnsi"/>
-        </w:rPr>
-        <w:t xml:space="preserve"> app.</w:t>
+        <w:t xml:space="preserve"> plan will outline and define the strategy and approach taken to perform formal system qualification tests on LocAdoc app.</w:t>
       </w:r>
     </w:p>
     <w:p/>
@@ -3107,21 +2975,7 @@
         <w:rPr>
           <w:rFonts w:asciiTheme="minorHAnsi" w:hAnsiTheme="minorHAnsi" w:cstheme="minorHAnsi"/>
         </w:rPr>
-        <w:t xml:space="preserve">objective of the test is to verify that the functionality of </w:t>
-      </w:r>
-      <w:proofErr w:type="spellStart"/>
-      <w:r>
-        <w:rPr>
-          <w:rFonts w:asciiTheme="minorHAnsi" w:hAnsiTheme="minorHAnsi" w:cstheme="minorHAnsi"/>
-        </w:rPr>
-        <w:t>LocAdoc</w:t>
-      </w:r>
-      <w:proofErr w:type="spellEnd"/>
-      <w:r>
-        <w:rPr>
-          <w:rFonts w:asciiTheme="minorHAnsi" w:hAnsiTheme="minorHAnsi" w:cstheme="minorHAnsi"/>
-        </w:rPr>
-        <w:t xml:space="preserve"> system works according to the specifications.</w:t>
+        <w:t>objective of the test is to verify that the functionality of LocAdoc system works according to the specifications.</w:t>
       </w:r>
       <w:r>
         <w:rPr>
@@ -3269,6 +3123,246 @@
     <w:p>
       <w:pPr>
         <w:pStyle w:val="ListParagraph"/>
+        <w:numPr>
+          <w:ilvl w:val="0"/>
+          <w:numId w:val="18"/>
+        </w:numPr>
+        <w:rPr>
+          <w:rFonts w:asciiTheme="minorHAnsi" w:hAnsiTheme="minorHAnsi" w:cstheme="minorHAnsi"/>
+        </w:rPr>
+      </w:pPr>
+      <w:r>
+        <w:rPr>
+          <w:rFonts w:asciiTheme="minorHAnsi" w:hAnsiTheme="minorHAnsi" w:cstheme="minorHAnsi"/>
+        </w:rPr>
+        <w:t>PDF viewer</w:t>
+      </w:r>
+    </w:p>
+    <w:p>
+      <w:pPr>
+        <w:pStyle w:val="ListParagraph"/>
+        <w:numPr>
+          <w:ilvl w:val="0"/>
+          <w:numId w:val="18"/>
+        </w:numPr>
+        <w:rPr>
+          <w:rFonts w:asciiTheme="minorHAnsi" w:hAnsiTheme="minorHAnsi" w:cstheme="minorHAnsi"/>
+        </w:rPr>
+      </w:pPr>
+      <w:r>
+        <w:rPr>
+          <w:rFonts w:asciiTheme="minorHAnsi" w:hAnsiTheme="minorHAnsi" w:cstheme="minorHAnsi"/>
+        </w:rPr>
+        <w:t>Import file</w:t>
+      </w:r>
+    </w:p>
+    <w:p>
+      <w:pPr>
+        <w:pStyle w:val="ListParagraph"/>
+        <w:numPr>
+          <w:ilvl w:val="0"/>
+          <w:numId w:val="18"/>
+        </w:numPr>
+        <w:rPr>
+          <w:rFonts w:asciiTheme="minorHAnsi" w:hAnsiTheme="minorHAnsi" w:cstheme="minorHAnsi"/>
+        </w:rPr>
+      </w:pPr>
+      <w:r>
+        <w:rPr>
+          <w:rFonts w:asciiTheme="minorHAnsi" w:hAnsiTheme="minorHAnsi" w:cstheme="minorHAnsi"/>
+        </w:rPr>
+        <w:t>Add empty area</w:t>
+      </w:r>
+    </w:p>
+    <w:p>
+      <w:pPr>
+        <w:pStyle w:val="ListParagraph"/>
+        <w:numPr>
+          <w:ilvl w:val="0"/>
+          <w:numId w:val="18"/>
+        </w:numPr>
+        <w:rPr>
+          <w:rFonts w:asciiTheme="minorHAnsi" w:hAnsiTheme="minorHAnsi" w:cstheme="minorHAnsi"/>
+        </w:rPr>
+      </w:pPr>
+      <w:r>
+        <w:rPr>
+          <w:rFonts w:asciiTheme="minorHAnsi" w:hAnsiTheme="minorHAnsi" w:cstheme="minorHAnsi"/>
+        </w:rPr>
+        <w:t>Area operations</w:t>
+      </w:r>
+    </w:p>
+    <w:p>
+      <w:pPr>
+        <w:pStyle w:val="ListParagraph"/>
+        <w:numPr>
+          <w:ilvl w:val="0"/>
+          <w:numId w:val="18"/>
+        </w:numPr>
+        <w:rPr>
+          <w:rFonts w:asciiTheme="minorHAnsi" w:hAnsiTheme="minorHAnsi" w:cstheme="minorHAnsi"/>
+        </w:rPr>
+      </w:pPr>
+      <w:r>
+        <w:rPr>
+          <w:rFonts w:asciiTheme="minorHAnsi" w:hAnsiTheme="minorHAnsi" w:cstheme="minorHAnsi"/>
+        </w:rPr>
+        <w:t>File operation</w:t>
+      </w:r>
+    </w:p>
+    <w:p>
+      <w:pPr>
+        <w:pStyle w:val="ListParagraph"/>
+        <w:numPr>
+          <w:ilvl w:val="0"/>
+          <w:numId w:val="18"/>
+        </w:numPr>
+        <w:rPr>
+          <w:rFonts w:asciiTheme="minorHAnsi" w:hAnsiTheme="minorHAnsi" w:cstheme="minorHAnsi"/>
+        </w:rPr>
+      </w:pPr>
+      <w:r>
+        <w:rPr>
+          <w:rFonts w:asciiTheme="minorHAnsi" w:hAnsiTheme="minorHAnsi" w:cstheme="minorHAnsi"/>
+        </w:rPr>
+        <w:t>Password recovery</w:t>
+      </w:r>
+    </w:p>
+    <w:p>
+      <w:pPr>
+        <w:pStyle w:val="ListParagraph"/>
+        <w:numPr>
+          <w:ilvl w:val="0"/>
+          <w:numId w:val="18"/>
+        </w:numPr>
+        <w:rPr>
+          <w:rFonts w:asciiTheme="minorHAnsi" w:hAnsiTheme="minorHAnsi" w:cstheme="minorHAnsi"/>
+        </w:rPr>
+      </w:pPr>
+      <w:r>
+        <w:rPr>
+          <w:rFonts w:asciiTheme="minorHAnsi" w:hAnsiTheme="minorHAnsi" w:cstheme="minorHAnsi"/>
+        </w:rPr>
+        <w:t>Change password</w:t>
+      </w:r>
+    </w:p>
+    <w:p>
+      <w:pPr>
+        <w:pStyle w:val="ListParagraph"/>
+        <w:numPr>
+          <w:ilvl w:val="0"/>
+          <w:numId w:val="18"/>
+        </w:numPr>
+        <w:rPr>
+          <w:rFonts w:asciiTheme="minorHAnsi" w:hAnsiTheme="minorHAnsi" w:cstheme="minorHAnsi"/>
+        </w:rPr>
+      </w:pPr>
+      <w:r>
+        <w:rPr>
+          <w:rFonts w:asciiTheme="minorHAnsi" w:hAnsiTheme="minorHAnsi" w:cstheme="minorHAnsi"/>
+        </w:rPr>
+        <w:t>Change name</w:t>
+      </w:r>
+    </w:p>
+    <w:p>
+      <w:pPr>
+        <w:pStyle w:val="ListParagraph"/>
+        <w:numPr>
+          <w:ilvl w:val="0"/>
+          <w:numId w:val="18"/>
+        </w:numPr>
+        <w:rPr>
+          <w:rFonts w:asciiTheme="minorHAnsi" w:hAnsiTheme="minorHAnsi" w:cstheme="minorHAnsi"/>
+        </w:rPr>
+      </w:pPr>
+      <w:r>
+        <w:rPr>
+          <w:rFonts w:asciiTheme="minorHAnsi" w:hAnsiTheme="minorHAnsi" w:cstheme="minorHAnsi"/>
+        </w:rPr>
+        <w:t>Cloud storage limit</w:t>
+      </w:r>
+    </w:p>
+    <w:p>
+      <w:pPr>
+        <w:pStyle w:val="ListParagraph"/>
+        <w:numPr>
+          <w:ilvl w:val="0"/>
+          <w:numId w:val="18"/>
+        </w:numPr>
+        <w:rPr>
+          <w:rFonts w:asciiTheme="minorHAnsi" w:hAnsiTheme="minorHAnsi" w:cstheme="minorHAnsi"/>
+        </w:rPr>
+      </w:pPr>
+      <w:r>
+        <w:rPr>
+          <w:rFonts w:asciiTheme="minorHAnsi" w:hAnsiTheme="minorHAnsi" w:cstheme="minorHAnsi"/>
+        </w:rPr>
+        <w:t xml:space="preserve">Change user </w:t>
+      </w:r>
+    </w:p>
+    <w:p>
+      <w:pPr>
+        <w:pStyle w:val="ListParagraph"/>
+        <w:numPr>
+          <w:ilvl w:val="0"/>
+          <w:numId w:val="18"/>
+        </w:numPr>
+        <w:rPr>
+          <w:rFonts w:asciiTheme="minorHAnsi" w:hAnsiTheme="minorHAnsi" w:cstheme="minorHAnsi"/>
+        </w:rPr>
+      </w:pPr>
+      <w:r>
+        <w:rPr>
+          <w:rFonts w:asciiTheme="minorHAnsi" w:hAnsiTheme="minorHAnsi" w:cstheme="minorHAnsi"/>
+        </w:rPr>
+        <w:t>Delete user</w:t>
+      </w:r>
+    </w:p>
+    <w:p>
+      <w:pPr>
+        <w:pStyle w:val="ListParagraph"/>
+        <w:numPr>
+          <w:ilvl w:val="0"/>
+          <w:numId w:val="18"/>
+        </w:numPr>
+        <w:rPr>
+          <w:rFonts w:asciiTheme="minorHAnsi" w:hAnsiTheme="minorHAnsi" w:cstheme="minorHAnsi"/>
+        </w:rPr>
+      </w:pPr>
+      <w:r>
+        <w:rPr>
+          <w:rFonts w:asciiTheme="minorHAnsi" w:hAnsiTheme="minorHAnsi" w:cstheme="minorHAnsi"/>
+        </w:rPr>
+        <w:t>File and data synchronization</w:t>
+      </w:r>
+    </w:p>
+    <w:p>
+      <w:pPr>
+        <w:pStyle w:val="ListParagraph"/>
+        <w:numPr>
+          <w:ilvl w:val="0"/>
+          <w:numId w:val="18"/>
+        </w:numPr>
+        <w:rPr>
+          <w:rFonts w:asciiTheme="minorHAnsi" w:hAnsiTheme="minorHAnsi" w:cstheme="minorHAnsi"/>
+        </w:rPr>
+      </w:pPr>
+      <w:r>
+        <w:rPr>
+          <w:rFonts w:asciiTheme="minorHAnsi" w:hAnsiTheme="minorHAnsi" w:cstheme="minorHAnsi"/>
+        </w:rPr>
+        <w:t>GPS spoofing</w:t>
+      </w:r>
+      <w:r>
+        <w:rPr>
+          <w:rFonts w:asciiTheme="minorHAnsi" w:hAnsiTheme="minorHAnsi" w:cstheme="minorHAnsi"/>
+        </w:rPr>
+        <w:t xml:space="preserve"> </w:t>
+      </w:r>
+    </w:p>
+    <w:p>
+      <w:pPr>
+        <w:pStyle w:val="ListParagraph"/>
         <w:rPr>
           <w:rFonts w:asciiTheme="minorHAnsi" w:hAnsiTheme="minorHAnsi" w:cstheme="minorHAnsi"/>
         </w:rPr>
@@ -3356,6 +3450,7 @@
         <w:rPr>
           <w:rFonts w:asciiTheme="minorHAnsi" w:hAnsiTheme="minorHAnsi" w:cstheme="minorHAnsi"/>
         </w:rPr>
+        <w:lastRenderedPageBreak/>
         <w:t>The tester can be non-technical</w:t>
       </w:r>
     </w:p>
@@ -3395,79 +3490,69 @@
         <w:t xml:space="preserve">Tests can be conducted by a body independent from the developers, allowing for an objective perspective and the avoidance of developer-bias. </w:t>
       </w:r>
     </w:p>
+    <w:p>
+      <w:pPr>
+        <w:pStyle w:val="Heading2"/>
+      </w:pPr>
+      <w:bookmarkStart w:id="8" w:name="_Toc497837373"/>
+      <w:bookmarkStart w:id="9" w:name="_Toc188532854"/>
+      <w:r>
+        <w:t>Features to be tested</w:t>
+      </w:r>
+      <w:bookmarkEnd w:id="8"/>
+    </w:p>
+    <w:p>
+      <w:pPr>
+        <w:rPr>
+          <w:rFonts w:asciiTheme="minorHAnsi" w:hAnsiTheme="minorHAnsi" w:cstheme="minorHAnsi"/>
+          <w:szCs w:val="22"/>
+        </w:rPr>
+      </w:pPr>
+      <w:r>
+        <w:rPr>
+          <w:rFonts w:asciiTheme="minorHAnsi" w:hAnsiTheme="minorHAnsi" w:cstheme="minorHAnsi"/>
+          <w:szCs w:val="22"/>
+        </w:rPr>
+        <w:t xml:space="preserve">This plan will </w:t>
+      </w:r>
+      <w:r>
+        <w:rPr>
+          <w:rFonts w:asciiTheme="minorHAnsi" w:hAnsiTheme="minorHAnsi" w:cstheme="minorHAnsi"/>
+          <w:szCs w:val="22"/>
+        </w:rPr>
+        <w:t>e</w:t>
+      </w:r>
+      <w:r>
+        <w:rPr>
+          <w:rFonts w:asciiTheme="minorHAnsi" w:hAnsiTheme="minorHAnsi" w:cstheme="minorHAnsi"/>
+          <w:szCs w:val="22"/>
+        </w:rPr>
+        <w:t xml:space="preserve">xecute specific test that exists </w:t>
+      </w:r>
+      <w:proofErr w:type="gramStart"/>
+      <w:r>
+        <w:rPr>
+          <w:rFonts w:asciiTheme="minorHAnsi" w:hAnsiTheme="minorHAnsi" w:cstheme="minorHAnsi"/>
+          <w:szCs w:val="22"/>
+        </w:rPr>
+        <w:t>in order to</w:t>
+      </w:r>
+      <w:proofErr w:type="gramEnd"/>
+      <w:r>
+        <w:rPr>
+          <w:rFonts w:asciiTheme="minorHAnsi" w:hAnsiTheme="minorHAnsi" w:cstheme="minorHAnsi"/>
+          <w:szCs w:val="22"/>
+        </w:rPr>
+        <w:t xml:space="preserve"> exercise the features provided and specified in the System Requirements Document of LocAdoc website and application.</w:t>
+      </w:r>
+    </w:p>
     <w:p/>
     <w:p>
       <w:pPr>
-        <w:pStyle w:val="Heading2"/>
-      </w:pPr>
-      <w:bookmarkStart w:id="8" w:name="_Toc188532854"/>
-      <w:bookmarkStart w:id="9" w:name="_Toc497837373"/>
-      <w:r>
-        <w:t>Features to be tested</w:t>
-      </w:r>
-      <w:bookmarkEnd w:id="9"/>
-    </w:p>
-    <w:p>
-      <w:pPr>
-        <w:rPr>
-          <w:rFonts w:asciiTheme="minorHAnsi" w:hAnsiTheme="minorHAnsi" w:cstheme="minorHAnsi"/>
-          <w:szCs w:val="22"/>
-        </w:rPr>
-      </w:pPr>
-      <w:r>
-        <w:rPr>
-          <w:rFonts w:asciiTheme="minorHAnsi" w:hAnsiTheme="minorHAnsi" w:cstheme="minorHAnsi"/>
-          <w:szCs w:val="22"/>
-        </w:rPr>
-        <w:t xml:space="preserve">This plan will </w:t>
-      </w:r>
-      <w:r>
-        <w:rPr>
-          <w:rFonts w:asciiTheme="minorHAnsi" w:hAnsiTheme="minorHAnsi" w:cstheme="minorHAnsi"/>
-          <w:szCs w:val="22"/>
-        </w:rPr>
-        <w:t>e</w:t>
-      </w:r>
-      <w:r>
-        <w:rPr>
-          <w:rFonts w:asciiTheme="minorHAnsi" w:hAnsiTheme="minorHAnsi" w:cstheme="minorHAnsi"/>
-          <w:szCs w:val="22"/>
-        </w:rPr>
-        <w:t xml:space="preserve">xecute specific test that exists in order to exercise the features provided and specified in the System Requirements Document of </w:t>
-      </w:r>
-      <w:proofErr w:type="spellStart"/>
-      <w:r>
-        <w:rPr>
-          <w:rFonts w:asciiTheme="minorHAnsi" w:hAnsiTheme="minorHAnsi" w:cstheme="minorHAnsi"/>
-          <w:szCs w:val="22"/>
-        </w:rPr>
-        <w:t>LocAdoc</w:t>
-      </w:r>
-      <w:proofErr w:type="spellEnd"/>
-      <w:r>
-        <w:rPr>
-          <w:rFonts w:asciiTheme="minorHAnsi" w:hAnsiTheme="minorHAnsi" w:cstheme="minorHAnsi"/>
-          <w:szCs w:val="22"/>
-        </w:rPr>
-        <w:t xml:space="preserve"> website and application.</w:t>
-      </w:r>
-    </w:p>
-    <w:p>
-      <w:pPr>
-        <w:rPr>
-          <w:rFonts w:asciiTheme="minorHAnsi" w:hAnsiTheme="minorHAnsi" w:cstheme="minorHAnsi"/>
-          <w:szCs w:val="22"/>
-        </w:rPr>
-      </w:pPr>
-    </w:p>
-    <w:p/>
-    <w:p>
-      <w:pPr>
         <w:pStyle w:val="Heading3"/>
       </w:pPr>
       <w:bookmarkStart w:id="10" w:name="_Toc497837374"/>
       <w:r>
-        <w:lastRenderedPageBreak/>
         <w:t>Sign up Testing</w:t>
       </w:r>
       <w:bookmarkEnd w:id="10"/>
@@ -3504,6 +3589,9 @@
             <w:r>
               <w:t>Test plan for Sign up</w:t>
             </w:r>
+            <w:r>
+              <w:t xml:space="preserve"> form</w:t>
+            </w:r>
           </w:p>
         </w:tc>
       </w:tr>
@@ -3527,15 +3615,13 @@
           </w:tcPr>
           <w:p>
             <w:r>
-              <w:t xml:space="preserve">Create tests for each input field to verify if the </w:t>
-            </w:r>
-            <w:proofErr w:type="gramStart"/>
-            <w:r>
-              <w:t>Sign up</w:t>
-            </w:r>
-            <w:proofErr w:type="gramEnd"/>
-            <w:r>
-              <w:t xml:space="preserve"> function is working.</w:t>
+              <w:t>Create tests for each in</w:t>
+            </w:r>
+            <w:r>
+              <w:t>put field to verify if the Sign</w:t>
+            </w:r>
+            <w:r>
+              <w:t>up function is working.</w:t>
             </w:r>
           </w:p>
         </w:tc>
@@ -3597,21 +3683,174 @@
         <w:pStyle w:val="Caption"/>
         <w:jc w:val="center"/>
       </w:pPr>
-      <w:bookmarkStart w:id="11" w:name="_GoBack"/>
+      <w:r>
+        <w:t>Table 2.0:  Sign Up Testing</w:t>
+      </w:r>
+    </w:p>
+    <w:p>
+      <w:pPr>
+        <w:pStyle w:val="Heading3"/>
+      </w:pPr>
+      <w:bookmarkStart w:id="11" w:name="_Toc497837375"/>
+      <w:r>
+        <w:t>Login Testing</w:t>
+      </w:r>
       <w:bookmarkEnd w:id="11"/>
-      <w:r>
-        <w:t>Table 2.0:  Sign Up Testing</w:t>
-      </w:r>
-    </w:p>
+    </w:p>
+    <w:tbl>
+      <w:tblPr>
+        <w:tblStyle w:val="TableGrid"/>
+        <w:tblW w:w="9828" w:type="dxa"/>
+        <w:tblLook w:val="04A0" w:firstRow="1" w:lastRow="0" w:firstColumn="1" w:lastColumn="0" w:noHBand="0" w:noVBand="1"/>
+      </w:tblPr>
+      <w:tblGrid>
+        <w:gridCol w:w="1696"/>
+        <w:gridCol w:w="8132"/>
+      </w:tblGrid>
+      <w:tr>
+        <w:trPr>
+          <w:trHeight w:val="1032"/>
+        </w:trPr>
+        <w:tc>
+          <w:tcPr>
+            <w:tcW w:w="1696" w:type="dxa"/>
+          </w:tcPr>
+          <w:p>
+            <w:pPr>
+              <w:jc w:val="center"/>
+            </w:pPr>
+          </w:p>
+          <w:p>
+            <w:r>
+              <w:t>Test Objective</w:t>
+            </w:r>
+          </w:p>
+        </w:tc>
+        <w:tc>
+          <w:tcPr>
+            <w:tcW w:w="8132" w:type="dxa"/>
+          </w:tcPr>
+          <w:p>
+            <w:r>
+              <w:t>Test plan for login form</w:t>
+            </w:r>
+          </w:p>
+        </w:tc>
+      </w:tr>
+      <w:tr>
+        <w:trPr>
+          <w:trHeight w:val="981"/>
+        </w:trPr>
+        <w:tc>
+          <w:tcPr>
+            <w:tcW w:w="1696" w:type="dxa"/>
+          </w:tcPr>
+          <w:p>
+            <w:pPr>
+              <w:jc w:val="center"/>
+            </w:pPr>
+          </w:p>
+          <w:p>
+            <w:r>
+              <w:t>Technique</w:t>
+            </w:r>
+          </w:p>
+        </w:tc>
+        <w:tc>
+          <w:tcPr>
+            <w:tcW w:w="8132" w:type="dxa"/>
+          </w:tcPr>
+          <w:p>
+            <w:r>
+              <w:t xml:space="preserve">Perform a test on input validation and authentication. Check </w:t>
+            </w:r>
+            <w:r>
+              <w:t>added delay timer on 3 invalid tries.</w:t>
+            </w:r>
+          </w:p>
+        </w:tc>
+      </w:tr>
+      <w:tr>
+        <w:trPr>
+          <w:trHeight w:val="981"/>
+        </w:trPr>
+        <w:tc>
+          <w:tcPr>
+            <w:tcW w:w="1696" w:type="dxa"/>
+          </w:tcPr>
+          <w:p/>
+          <w:p>
+            <w:r>
+              <w:t>Completion Criteria</w:t>
+            </w:r>
+          </w:p>
+        </w:tc>
+        <w:tc>
+          <w:tcPr>
+            <w:tcW w:w="8132" w:type="dxa"/>
+          </w:tcPr>
+          <w:p>
+            <w:r>
+              <w:t xml:space="preserve">Login must be successfully </w:t>
+            </w:r>
+            <w:r>
+              <w:t>completed,</w:t>
+            </w:r>
+            <w:bookmarkStart w:id="12" w:name="_GoBack"/>
+            <w:bookmarkEnd w:id="12"/>
+            <w:r>
+              <w:t xml:space="preserve"> and delay timer should slow down any adversary from brute forcing the password.  </w:t>
+            </w:r>
+          </w:p>
+        </w:tc>
+      </w:tr>
+      <w:tr>
+        <w:trPr>
+          <w:trHeight w:val="981"/>
+        </w:trPr>
+        <w:tc>
+          <w:tcPr>
+            <w:tcW w:w="1696" w:type="dxa"/>
+          </w:tcPr>
+          <w:p/>
+          <w:p>
+            <w:r>
+              <w:t>Special Considerations</w:t>
+            </w:r>
+          </w:p>
+        </w:tc>
+        <w:tc>
+          <w:tcPr>
+            <w:tcW w:w="8132" w:type="dxa"/>
+          </w:tcPr>
+          <w:p>
+            <w:r>
+              <w:t>NIL</w:t>
+            </w:r>
+          </w:p>
+        </w:tc>
+      </w:tr>
+    </w:tbl>
+    <w:p/>
+    <w:p>
+      <w:pPr>
+        <w:pStyle w:val="Caption"/>
+        <w:jc w:val="center"/>
+      </w:pPr>
+      <w:r>
+        <w:t>Table 2.1:  Login Testing</w:t>
+      </w:r>
+    </w:p>
+    <w:p/>
     <w:p>
       <w:pPr>
         <w:pStyle w:val="Heading3"/>
       </w:pPr>
-      <w:bookmarkStart w:id="12" w:name="_Toc497837375"/>
-      <w:r>
-        <w:t>Login Testing</w:t>
-      </w:r>
-      <w:bookmarkEnd w:id="12"/>
+      <w:bookmarkStart w:id="13" w:name="_Toc497837376"/>
+      <w:r>
+        <w:t>Instance ID Verification</w:t>
+      </w:r>
+      <w:bookmarkEnd w:id="13"/>
     </w:p>
     <w:tbl>
       <w:tblPr>
@@ -3740,19 +3979,18 @@
         <w:jc w:val="center"/>
       </w:pPr>
       <w:r>
-        <w:t>Table 2.1:  Login Testing</w:t>
-      </w:r>
-    </w:p>
-    <w:p/>
+        <w:t>Table 2.2:  Instance ID Verification Testing</w:t>
+      </w:r>
+    </w:p>
     <w:p>
       <w:pPr>
         <w:pStyle w:val="Heading3"/>
       </w:pPr>
-      <w:bookmarkStart w:id="13" w:name="_Toc497837376"/>
-      <w:r>
-        <w:t>Instance ID Verification</w:t>
-      </w:r>
-      <w:bookmarkEnd w:id="13"/>
+      <w:bookmarkStart w:id="14" w:name="_Toc497837377"/>
+      <w:r>
+        <w:t>Home page Testing</w:t>
+      </w:r>
+      <w:bookmarkEnd w:id="14"/>
     </w:p>
     <w:tbl>
       <w:tblPr>
@@ -3787,20 +4025,7 @@
           <w:tcPr>
             <w:tcW w:w="8132" w:type="dxa"/>
           </w:tcPr>
-          <w:p>
-            <w:r>
-              <w:t>Verify the following:</w:t>
-            </w:r>
-          </w:p>
-          <w:p>
-            <w:pPr>
-              <w:pStyle w:val="ListParagraph"/>
-              <w:numPr>
-                <w:ilvl w:val="0"/>
-                <w:numId w:val="20"/>
-              </w:numPr>
-            </w:pPr>
-          </w:p>
+          <w:p/>
         </w:tc>
       </w:tr>
       <w:tr>
@@ -3881,134 +4106,6 @@
         <w:jc w:val="center"/>
       </w:pPr>
       <w:r>
-        <w:t>Table 2.2:  Instance ID Verification Testing</w:t>
-      </w:r>
-    </w:p>
-    <w:p>
-      <w:pPr>
-        <w:pStyle w:val="Heading3"/>
-      </w:pPr>
-      <w:bookmarkStart w:id="14" w:name="_Toc497837377"/>
-      <w:r>
-        <w:lastRenderedPageBreak/>
-        <w:t>Home page Testing</w:t>
-      </w:r>
-      <w:bookmarkEnd w:id="14"/>
-    </w:p>
-    <w:tbl>
-      <w:tblPr>
-        <w:tblStyle w:val="TableGrid"/>
-        <w:tblW w:w="9828" w:type="dxa"/>
-        <w:tblLook w:val="04A0" w:firstRow="1" w:lastRow="0" w:firstColumn="1" w:lastColumn="0" w:noHBand="0" w:noVBand="1"/>
-      </w:tblPr>
-      <w:tblGrid>
-        <w:gridCol w:w="1696"/>
-        <w:gridCol w:w="8132"/>
-      </w:tblGrid>
-      <w:tr>
-        <w:trPr>
-          <w:trHeight w:val="1032"/>
-        </w:trPr>
-        <w:tc>
-          <w:tcPr>
-            <w:tcW w:w="1696" w:type="dxa"/>
-          </w:tcPr>
-          <w:p>
-            <w:pPr>
-              <w:jc w:val="center"/>
-            </w:pPr>
-          </w:p>
-          <w:p>
-            <w:r>
-              <w:t>Test Objective</w:t>
-            </w:r>
-          </w:p>
-        </w:tc>
-        <w:tc>
-          <w:tcPr>
-            <w:tcW w:w="8132" w:type="dxa"/>
-          </w:tcPr>
-          <w:p/>
-        </w:tc>
-      </w:tr>
-      <w:tr>
-        <w:trPr>
-          <w:trHeight w:val="981"/>
-        </w:trPr>
-        <w:tc>
-          <w:tcPr>
-            <w:tcW w:w="1696" w:type="dxa"/>
-          </w:tcPr>
-          <w:p>
-            <w:pPr>
-              <w:jc w:val="center"/>
-            </w:pPr>
-          </w:p>
-          <w:p>
-            <w:r>
-              <w:t>Technique</w:t>
-            </w:r>
-          </w:p>
-        </w:tc>
-        <w:tc>
-          <w:tcPr>
-            <w:tcW w:w="8132" w:type="dxa"/>
-          </w:tcPr>
-          <w:p/>
-        </w:tc>
-      </w:tr>
-      <w:tr>
-        <w:trPr>
-          <w:trHeight w:val="981"/>
-        </w:trPr>
-        <w:tc>
-          <w:tcPr>
-            <w:tcW w:w="1696" w:type="dxa"/>
-          </w:tcPr>
-          <w:p/>
-          <w:p>
-            <w:r>
-              <w:t>Completion Criteria</w:t>
-            </w:r>
-          </w:p>
-        </w:tc>
-        <w:tc>
-          <w:tcPr>
-            <w:tcW w:w="8132" w:type="dxa"/>
-          </w:tcPr>
-          <w:p/>
-        </w:tc>
-      </w:tr>
-      <w:tr>
-        <w:trPr>
-          <w:trHeight w:val="981"/>
-        </w:trPr>
-        <w:tc>
-          <w:tcPr>
-            <w:tcW w:w="1696" w:type="dxa"/>
-          </w:tcPr>
-          <w:p/>
-          <w:p>
-            <w:r>
-              <w:t>Special Considerations</w:t>
-            </w:r>
-          </w:p>
-        </w:tc>
-        <w:tc>
-          <w:tcPr>
-            <w:tcW w:w="8132" w:type="dxa"/>
-          </w:tcPr>
-          <w:p/>
-        </w:tc>
-      </w:tr>
-    </w:tbl>
-    <w:p/>
-    <w:p>
-      <w:pPr>
-        <w:pStyle w:val="Caption"/>
-        <w:jc w:val="center"/>
-      </w:pPr>
-      <w:r>
         <w:t>Table 2.3:  Home page Testing</w:t>
       </w:r>
     </w:p>
@@ -4041,23 +4138,7 @@
           <w:rFonts w:asciiTheme="minorHAnsi" w:hAnsiTheme="minorHAnsi" w:cstheme="minorHAnsi"/>
           <w:szCs w:val="22"/>
         </w:rPr>
-        <w:t xml:space="preserve">the Pass/Fail criteria for the tests covered in this plan. The test items detailed above act as the targets of this plan, which will be tested for the </w:t>
-      </w:r>
-      <w:proofErr w:type="spellStart"/>
-      <w:r>
-        <w:rPr>
-          <w:rFonts w:asciiTheme="minorHAnsi" w:hAnsiTheme="minorHAnsi" w:cstheme="minorHAnsi"/>
-          <w:szCs w:val="22"/>
-        </w:rPr>
-        <w:t>LocAdoc</w:t>
-      </w:r>
-      <w:proofErr w:type="spellEnd"/>
-      <w:r>
-        <w:rPr>
-          <w:rFonts w:asciiTheme="minorHAnsi" w:hAnsiTheme="minorHAnsi" w:cstheme="minorHAnsi"/>
-          <w:szCs w:val="22"/>
-        </w:rPr>
-        <w:t xml:space="preserve"> application.</w:t>
+        <w:t>the Pass/Fail criteria for the tests covered in this plan. The test items detailed above act as the targets of this plan, which will be tested for the LocAdoc application.</w:t>
       </w:r>
     </w:p>
     <w:p>
@@ -4264,19 +4345,11 @@
                 <w:b/>
               </w:rPr>
             </w:pPr>
-            <w:proofErr w:type="spellStart"/>
             <w:r>
               <w:rPr>
                 <w:b/>
               </w:rPr>
-              <w:t>S.No</w:t>
-            </w:r>
-            <w:proofErr w:type="spellEnd"/>
-            <w:r>
-              <w:rPr>
-                <w:b/>
-              </w:rPr>
-              <w:t>.</w:t>
+              <w:t>S.No.</w:t>
             </w:r>
           </w:p>
         </w:tc>
@@ -4507,6 +4580,7 @@
         <w:t xml:space="preserve"> </w:t>
       </w:r>
     </w:p>
+    <w:p/>
     <w:p>
       <w:pPr>
         <w:pStyle w:val="Heading2"/>
@@ -4568,7 +4642,7 @@
         <w:keepNext/>
       </w:pPr>
     </w:p>
-    <w:bookmarkEnd w:id="8"/>
+    <w:bookmarkEnd w:id="9"/>
     <w:p>
       <w:pPr>
         <w:rPr>
@@ -4847,13 +4921,8 @@
       <w:t>Test Report</w:t>
     </w:r>
     <w:r>
-      <w:t xml:space="preserve"> of </w:t>
+      <w:t xml:space="preserve"> of LocAdoc</w:t>
     </w:r>
-    <w:proofErr w:type="spellStart"/>
-    <w:r>
-      <w:t>LocAdoc</w:t>
-    </w:r>
-    <w:proofErr w:type="spellEnd"/>
   </w:p>
   <w:p/>
 </w:hdr>
@@ -9277,7 +9346,7 @@
 </file>
 
 <file path=customXml/itemProps1.xml><?xml version="1.0" encoding="utf-8"?>
-<ds:datastoreItem xmlns:ds="http://schemas.openxmlformats.org/officeDocument/2006/customXml" ds:itemID="{F7DF4353-F5FD-43D4-B42A-27E70BBD6A52}">
+<ds:datastoreItem xmlns:ds="http://schemas.openxmlformats.org/officeDocument/2006/customXml" ds:itemID="{D38352FD-600A-4CD6-8309-593B9DC6DC7B}">
   <ds:schemaRefs>
     <ds:schemaRef ds:uri="http://schemas.openxmlformats.org/officeDocument/2006/bibliography"/>
   </ds:schemaRefs>

</xml_diff>

<commit_message>
made changes to test report
</commit_message>
<xml_diff>
--- a/FYP documentation/Test_Report_LocAdoc.docx
+++ b/FYP documentation/Test_Report_LocAdoc.docx
@@ -142,6 +142,7 @@
         </w:rPr>
         <w:t xml:space="preserve">                              </w:t>
       </w:r>
+      <w:proofErr w:type="spellStart"/>
       <w:r>
         <w:rPr>
           <w:rFonts w:ascii="Times New Roman" w:hAnsi="Times New Roman"/>
@@ -152,6 +153,7 @@
         </w:rPr>
         <w:t>LocAdoc</w:t>
       </w:r>
+      <w:proofErr w:type="spellEnd"/>
     </w:p>
     <w:p>
       <w:pPr>
@@ -412,7 +414,29 @@
                                 <w:color w:val="595959" w:themeColor="text1" w:themeTint="A6"/>
                                 <w:sz w:val="24"/>
                               </w:rPr>
-                              <w:t>Prepared by:  Abhi Jay Krishnan</w:t>
+                              <w:t xml:space="preserve">Prepared by:  </w:t>
+                            </w:r>
+                            <w:proofErr w:type="spellStart"/>
+                            <w:r>
+                              <w:rPr>
+                                <w:rFonts w:asciiTheme="minorHAnsi" w:hAnsiTheme="minorHAnsi" w:cstheme="minorHAnsi"/>
+                                <w:b/>
+                                <w:bCs/>
+                                <w:color w:val="595959" w:themeColor="text1" w:themeTint="A6"/>
+                                <w:sz w:val="24"/>
+                              </w:rPr>
+                              <w:t>Abhi</w:t>
+                            </w:r>
+                            <w:proofErr w:type="spellEnd"/>
+                            <w:r>
+                              <w:rPr>
+                                <w:rFonts w:asciiTheme="minorHAnsi" w:hAnsiTheme="minorHAnsi" w:cstheme="minorHAnsi"/>
+                                <w:b/>
+                                <w:bCs/>
+                                <w:color w:val="595959" w:themeColor="text1" w:themeTint="A6"/>
+                                <w:sz w:val="24"/>
+                              </w:rPr>
+                              <w:t xml:space="preserve"> Jay Krishnan</w:t>
                             </w:r>
                           </w:p>
                           <w:p>
@@ -441,7 +465,18 @@
                                 <w:sz w:val="24"/>
                               </w:rPr>
                               <w:tab/>
-                              <w:t>Kim Hyeo</w:t>
+                              <w:t xml:space="preserve">Kim </w:t>
+                            </w:r>
+                            <w:proofErr w:type="spellStart"/>
+                            <w:r>
+                              <w:rPr>
+                                <w:rFonts w:asciiTheme="minorHAnsi" w:hAnsiTheme="minorHAnsi" w:cstheme="minorHAnsi"/>
+                                <w:b/>
+                                <w:bCs/>
+                                <w:color w:val="595959" w:themeColor="text1" w:themeTint="A6"/>
+                                <w:sz w:val="24"/>
+                              </w:rPr>
+                              <w:t>Hyeo</w:t>
                             </w:r>
                             <w:r>
                               <w:rPr>
@@ -463,6 +498,7 @@
                               </w:rPr>
                               <w:t>cheol</w:t>
                             </w:r>
+                            <w:proofErr w:type="spellEnd"/>
                           </w:p>
                           <w:p>
                             <w:pPr>
@@ -490,8 +526,41 @@
                                 <w:sz w:val="24"/>
                               </w:rPr>
                               <w:tab/>
-                              <w:t>Rivaldo Erawan</w:t>
                             </w:r>
+                            <w:proofErr w:type="spellStart"/>
+                            <w:r>
+                              <w:rPr>
+                                <w:rFonts w:asciiTheme="minorHAnsi" w:hAnsiTheme="minorHAnsi" w:cstheme="minorHAnsi"/>
+                                <w:b/>
+                                <w:bCs/>
+                                <w:color w:val="595959" w:themeColor="text1" w:themeTint="A6"/>
+                                <w:sz w:val="24"/>
+                              </w:rPr>
+                              <w:t>Rivaldo</w:t>
+                            </w:r>
+                            <w:proofErr w:type="spellEnd"/>
+                            <w:r>
+                              <w:rPr>
+                                <w:rFonts w:asciiTheme="minorHAnsi" w:hAnsiTheme="minorHAnsi" w:cstheme="minorHAnsi"/>
+                                <w:b/>
+                                <w:bCs/>
+                                <w:color w:val="595959" w:themeColor="text1" w:themeTint="A6"/>
+                                <w:sz w:val="24"/>
+                              </w:rPr>
+                              <w:t xml:space="preserve"> </w:t>
+                            </w:r>
+                            <w:proofErr w:type="spellStart"/>
+                            <w:r>
+                              <w:rPr>
+                                <w:rFonts w:asciiTheme="minorHAnsi" w:hAnsiTheme="minorHAnsi" w:cstheme="minorHAnsi"/>
+                                <w:b/>
+                                <w:bCs/>
+                                <w:color w:val="595959" w:themeColor="text1" w:themeTint="A6"/>
+                                <w:sz w:val="24"/>
+                              </w:rPr>
+                              <w:t>Erawan</w:t>
+                            </w:r>
+                            <w:proofErr w:type="spellEnd"/>
                           </w:p>
                           <w:p>
                             <w:pPr>
@@ -602,7 +671,29 @@
                           <w:color w:val="595959" w:themeColor="text1" w:themeTint="A6"/>
                           <w:sz w:val="24"/>
                         </w:rPr>
-                        <w:t>Prepared by:  Abhi Jay Krishnan</w:t>
+                        <w:t xml:space="preserve">Prepared by:  </w:t>
+                      </w:r>
+                      <w:proofErr w:type="spellStart"/>
+                      <w:r>
+                        <w:rPr>
+                          <w:rFonts w:asciiTheme="minorHAnsi" w:hAnsiTheme="minorHAnsi" w:cstheme="minorHAnsi"/>
+                          <w:b/>
+                          <w:bCs/>
+                          <w:color w:val="595959" w:themeColor="text1" w:themeTint="A6"/>
+                          <w:sz w:val="24"/>
+                        </w:rPr>
+                        <w:t>Abhi</w:t>
+                      </w:r>
+                      <w:proofErr w:type="spellEnd"/>
+                      <w:r>
+                        <w:rPr>
+                          <w:rFonts w:asciiTheme="minorHAnsi" w:hAnsiTheme="minorHAnsi" w:cstheme="minorHAnsi"/>
+                          <w:b/>
+                          <w:bCs/>
+                          <w:color w:val="595959" w:themeColor="text1" w:themeTint="A6"/>
+                          <w:sz w:val="24"/>
+                        </w:rPr>
+                        <w:t xml:space="preserve"> Jay Krishnan</w:t>
                       </w:r>
                     </w:p>
                     <w:p>
@@ -631,7 +722,18 @@
                           <w:sz w:val="24"/>
                         </w:rPr>
                         <w:tab/>
-                        <w:t>Kim Hyeo</w:t>
+                        <w:t xml:space="preserve">Kim </w:t>
+                      </w:r>
+                      <w:proofErr w:type="spellStart"/>
+                      <w:r>
+                        <w:rPr>
+                          <w:rFonts w:asciiTheme="minorHAnsi" w:hAnsiTheme="minorHAnsi" w:cstheme="minorHAnsi"/>
+                          <w:b/>
+                          <w:bCs/>
+                          <w:color w:val="595959" w:themeColor="text1" w:themeTint="A6"/>
+                          <w:sz w:val="24"/>
+                        </w:rPr>
+                        <w:t>Hyeo</w:t>
                       </w:r>
                       <w:r>
                         <w:rPr>
@@ -653,6 +755,7 @@
                         </w:rPr>
                         <w:t>cheol</w:t>
                       </w:r>
+                      <w:proofErr w:type="spellEnd"/>
                     </w:p>
                     <w:p>
                       <w:pPr>
@@ -680,8 +783,41 @@
                           <w:sz w:val="24"/>
                         </w:rPr>
                         <w:tab/>
-                        <w:t>Rivaldo Erawan</w:t>
                       </w:r>
+                      <w:proofErr w:type="spellStart"/>
+                      <w:r>
+                        <w:rPr>
+                          <w:rFonts w:asciiTheme="minorHAnsi" w:hAnsiTheme="minorHAnsi" w:cstheme="minorHAnsi"/>
+                          <w:b/>
+                          <w:bCs/>
+                          <w:color w:val="595959" w:themeColor="text1" w:themeTint="A6"/>
+                          <w:sz w:val="24"/>
+                        </w:rPr>
+                        <w:t>Rivaldo</w:t>
+                      </w:r>
+                      <w:proofErr w:type="spellEnd"/>
+                      <w:r>
+                        <w:rPr>
+                          <w:rFonts w:asciiTheme="minorHAnsi" w:hAnsiTheme="minorHAnsi" w:cstheme="minorHAnsi"/>
+                          <w:b/>
+                          <w:bCs/>
+                          <w:color w:val="595959" w:themeColor="text1" w:themeTint="A6"/>
+                          <w:sz w:val="24"/>
+                        </w:rPr>
+                        <w:t xml:space="preserve"> </w:t>
+                      </w:r>
+                      <w:proofErr w:type="spellStart"/>
+                      <w:r>
+                        <w:rPr>
+                          <w:rFonts w:asciiTheme="minorHAnsi" w:hAnsiTheme="minorHAnsi" w:cstheme="minorHAnsi"/>
+                          <w:b/>
+                          <w:bCs/>
+                          <w:color w:val="595959" w:themeColor="text1" w:themeTint="A6"/>
+                          <w:sz w:val="24"/>
+                        </w:rPr>
+                        <w:t>Erawan</w:t>
+                      </w:r>
+                      <w:proofErr w:type="spellEnd"/>
                     </w:p>
                     <w:p>
                       <w:pPr>
@@ -2824,11 +2960,19 @@
         </w:rPr>
         <w:t xml:space="preserve">the </w:t>
       </w:r>
-      <w:r>
-        <w:rPr>
-          <w:rFonts w:asciiTheme="minorHAnsi" w:hAnsiTheme="minorHAnsi" w:cstheme="minorHAnsi"/>
-        </w:rPr>
-        <w:t>LocAdoc system.</w:t>
+      <w:proofErr w:type="spellStart"/>
+      <w:r>
+        <w:rPr>
+          <w:rFonts w:asciiTheme="minorHAnsi" w:hAnsiTheme="minorHAnsi" w:cstheme="minorHAnsi"/>
+        </w:rPr>
+        <w:t>LocAdoc</w:t>
+      </w:r>
+      <w:proofErr w:type="spellEnd"/>
+      <w:r>
+        <w:rPr>
+          <w:rFonts w:asciiTheme="minorHAnsi" w:hAnsiTheme="minorHAnsi" w:cstheme="minorHAnsi"/>
+        </w:rPr>
+        <w:t xml:space="preserve"> system.</w:t>
       </w:r>
     </w:p>
     <w:p>
@@ -2945,7 +3089,21 @@
         <w:rPr>
           <w:rFonts w:asciiTheme="minorHAnsi" w:hAnsiTheme="minorHAnsi" w:cstheme="minorHAnsi"/>
         </w:rPr>
-        <w:t xml:space="preserve"> plan will outline and define the strategy and approach taken to perform formal system qualification tests on LocAdoc app.</w:t>
+        <w:t xml:space="preserve"> plan will outline and define the strategy and approach taken to perform formal system qualification tests on </w:t>
+      </w:r>
+      <w:proofErr w:type="spellStart"/>
+      <w:r>
+        <w:rPr>
+          <w:rFonts w:asciiTheme="minorHAnsi" w:hAnsiTheme="minorHAnsi" w:cstheme="minorHAnsi"/>
+        </w:rPr>
+        <w:t>LocAdoc</w:t>
+      </w:r>
+      <w:proofErr w:type="spellEnd"/>
+      <w:r>
+        <w:rPr>
+          <w:rFonts w:asciiTheme="minorHAnsi" w:hAnsiTheme="minorHAnsi" w:cstheme="minorHAnsi"/>
+        </w:rPr>
+        <w:t xml:space="preserve"> app.</w:t>
       </w:r>
     </w:p>
     <w:p/>
@@ -2975,7 +3133,21 @@
         <w:rPr>
           <w:rFonts w:asciiTheme="minorHAnsi" w:hAnsiTheme="minorHAnsi" w:cstheme="minorHAnsi"/>
         </w:rPr>
-        <w:t>objective of the test is to verify that the functionality of LocAdoc system works according to the specifications.</w:t>
+        <w:t xml:space="preserve">objective of the test is to verify that the functionality of </w:t>
+      </w:r>
+      <w:proofErr w:type="spellStart"/>
+      <w:r>
+        <w:rPr>
+          <w:rFonts w:asciiTheme="minorHAnsi" w:hAnsiTheme="minorHAnsi" w:cstheme="minorHAnsi"/>
+        </w:rPr>
+        <w:t>LocAdoc</w:t>
+      </w:r>
+      <w:proofErr w:type="spellEnd"/>
+      <w:r>
+        <w:rPr>
+          <w:rFonts w:asciiTheme="minorHAnsi" w:hAnsiTheme="minorHAnsi" w:cstheme="minorHAnsi"/>
+        </w:rPr>
+        <w:t xml:space="preserve"> system works according to the specifications.</w:t>
       </w:r>
       <w:r>
         <w:rPr>
@@ -3492,6 +3664,14 @@
     </w:p>
     <w:p>
       <w:pPr>
+        <w:pStyle w:val="ListParagraph"/>
+        <w:rPr>
+          <w:rFonts w:asciiTheme="minorHAnsi" w:hAnsiTheme="minorHAnsi" w:cstheme="minorHAnsi"/>
+        </w:rPr>
+      </w:pPr>
+    </w:p>
+    <w:p>
+      <w:pPr>
         <w:pStyle w:val="Heading2"/>
       </w:pPr>
       <w:bookmarkStart w:id="8" w:name="_Toc497837373"/>
@@ -3527,23 +3707,23 @@
           <w:rFonts w:asciiTheme="minorHAnsi" w:hAnsiTheme="minorHAnsi" w:cstheme="minorHAnsi"/>
           <w:szCs w:val="22"/>
         </w:rPr>
-        <w:t xml:space="preserve">xecute specific test that exists </w:t>
-      </w:r>
-      <w:proofErr w:type="gramStart"/>
+        <w:t xml:space="preserve">xecute specific test that exists in order to exercise the features provided and specified in the System Requirements Document of </w:t>
+      </w:r>
+      <w:proofErr w:type="spellStart"/>
       <w:r>
         <w:rPr>
           <w:rFonts w:asciiTheme="minorHAnsi" w:hAnsiTheme="minorHAnsi" w:cstheme="minorHAnsi"/>
           <w:szCs w:val="22"/>
         </w:rPr>
-        <w:t>in order to</w:t>
-      </w:r>
-      <w:proofErr w:type="gramEnd"/>
+        <w:t>LocAdoc</w:t>
+      </w:r>
+      <w:proofErr w:type="spellEnd"/>
       <w:r>
         <w:rPr>
           <w:rFonts w:asciiTheme="minorHAnsi" w:hAnsiTheme="minorHAnsi" w:cstheme="minorHAnsi"/>
           <w:szCs w:val="22"/>
         </w:rPr>
-        <w:t xml:space="preserve"> exercise the features provided and specified in the System Requirements Document of LocAdoc website and application.</w:t>
+        <w:t xml:space="preserve"> website and application.</w:t>
       </w:r>
     </w:p>
     <w:p/>
@@ -3709,17 +3889,12 @@
       </w:tblGrid>
       <w:tr>
         <w:trPr>
-          <w:trHeight w:val="1032"/>
+          <w:trHeight w:val="367"/>
         </w:trPr>
         <w:tc>
           <w:tcPr>
             <w:tcW w:w="1696" w:type="dxa"/>
           </w:tcPr>
-          <w:p>
-            <w:pPr>
-              <w:jc w:val="center"/>
-            </w:pPr>
-          </w:p>
           <w:p>
             <w:r>
               <w:t>Test Objective</w:t>
@@ -3739,17 +3914,12 @@
       </w:tr>
       <w:tr>
         <w:trPr>
-          <w:trHeight w:val="981"/>
+          <w:trHeight w:val="556"/>
         </w:trPr>
         <w:tc>
           <w:tcPr>
             <w:tcW w:w="1696" w:type="dxa"/>
           </w:tcPr>
-          <w:p>
-            <w:pPr>
-              <w:jc w:val="center"/>
-            </w:pPr>
-          </w:p>
           <w:p>
             <w:r>
               <w:t>Technique</w:t>
@@ -3772,13 +3942,12 @@
       </w:tr>
       <w:tr>
         <w:trPr>
-          <w:trHeight w:val="981"/>
+          <w:trHeight w:val="564"/>
         </w:trPr>
         <w:tc>
           <w:tcPr>
             <w:tcW w:w="1696" w:type="dxa"/>
           </w:tcPr>
-          <w:p/>
           <w:p>
             <w:r>
               <w:t>Completion Criteria</w:t>
@@ -3796,8 +3965,6 @@
             <w:r>
               <w:t>completed,</w:t>
             </w:r>
-            <w:bookmarkStart w:id="12" w:name="_GoBack"/>
-            <w:bookmarkEnd w:id="12"/>
             <w:r>
               <w:t xml:space="preserve"> and delay timer should slow down any adversary from brute forcing the password.  </w:t>
             </w:r>
@@ -3806,13 +3973,12 @@
       </w:tr>
       <w:tr>
         <w:trPr>
-          <w:trHeight w:val="981"/>
+          <w:trHeight w:val="544"/>
         </w:trPr>
         <w:tc>
           <w:tcPr>
             <w:tcW w:w="1696" w:type="dxa"/>
           </w:tcPr>
-          <w:p/>
           <w:p>
             <w:r>
               <w:t>Special Considerations</w:t>
@@ -3831,7 +3997,6 @@
         </w:tc>
       </w:tr>
     </w:tbl>
-    <w:p/>
     <w:p>
       <w:pPr>
         <w:pStyle w:val="Caption"/>
@@ -3841,16 +4006,18 @@
         <w:t>Table 2.1:  Login Testing</w:t>
       </w:r>
     </w:p>
-    <w:p/>
     <w:p>
       <w:pPr>
         <w:pStyle w:val="Heading3"/>
       </w:pPr>
-      <w:bookmarkStart w:id="13" w:name="_Toc497837376"/>
+      <w:bookmarkStart w:id="12" w:name="_Toc497837376"/>
       <w:r>
         <w:t>Instance ID Verification</w:t>
       </w:r>
-      <w:bookmarkEnd w:id="13"/>
+      <w:bookmarkEnd w:id="12"/>
+      <w:r>
+        <w:t xml:space="preserve"> Testing</w:t>
+      </w:r>
     </w:p>
     <w:tbl>
       <w:tblPr>
@@ -3864,7 +4031,7 @@
       </w:tblGrid>
       <w:tr>
         <w:trPr>
-          <w:trHeight w:val="1032"/>
+          <w:trHeight w:val="635"/>
         </w:trPr>
         <w:tc>
           <w:tcPr>
@@ -3885,25 +4052,12 @@
           <w:tcPr>
             <w:tcW w:w="8132" w:type="dxa"/>
           </w:tcPr>
-          <w:p>
-            <w:r>
-              <w:t>Verify the following:</w:t>
-            </w:r>
-          </w:p>
-          <w:p>
-            <w:pPr>
-              <w:pStyle w:val="ListParagraph"/>
-              <w:numPr>
-                <w:ilvl w:val="0"/>
-                <w:numId w:val="20"/>
-              </w:numPr>
-            </w:pPr>
-          </w:p>
+          <w:p/>
         </w:tc>
       </w:tr>
       <w:tr>
         <w:trPr>
-          <w:trHeight w:val="981"/>
+          <w:trHeight w:val="701"/>
         </w:trPr>
         <w:tc>
           <w:tcPr>
@@ -3929,13 +4083,12 @@
       </w:tr>
       <w:tr>
         <w:trPr>
-          <w:trHeight w:val="981"/>
+          <w:trHeight w:val="554"/>
         </w:trPr>
         <w:tc>
           <w:tcPr>
             <w:tcW w:w="1696" w:type="dxa"/>
           </w:tcPr>
-          <w:p/>
           <w:p>
             <w:r>
               <w:t>Completion Criteria</w:t>
@@ -3951,13 +4104,12 @@
       </w:tr>
       <w:tr>
         <w:trPr>
-          <w:trHeight w:val="981"/>
+          <w:trHeight w:val="562"/>
         </w:trPr>
         <w:tc>
           <w:tcPr>
             <w:tcW w:w="1696" w:type="dxa"/>
           </w:tcPr>
-          <w:p/>
           <w:p>
             <w:r>
               <w:t>Special Considerations</w:t>
@@ -3972,7 +4124,6 @@
         </w:tc>
       </w:tr>
     </w:tbl>
-    <w:p/>
     <w:p>
       <w:pPr>
         <w:pStyle w:val="Caption"/>
@@ -3986,11 +4137,11 @@
       <w:pPr>
         <w:pStyle w:val="Heading3"/>
       </w:pPr>
-      <w:bookmarkStart w:id="14" w:name="_Toc497837377"/>
+      <w:bookmarkStart w:id="13" w:name="_Toc497837377"/>
       <w:r>
         <w:t>Home page Testing</w:t>
       </w:r>
-      <w:bookmarkEnd w:id="14"/>
+      <w:bookmarkEnd w:id="13"/>
     </w:p>
     <w:tbl>
       <w:tblPr>
@@ -4004,7 +4155,7 @@
       </w:tblGrid>
       <w:tr>
         <w:trPr>
-          <w:trHeight w:val="1032"/>
+          <w:trHeight w:val="635"/>
         </w:trPr>
         <w:tc>
           <w:tcPr>
@@ -4030,7 +4181,7 @@
       </w:tr>
       <w:tr>
         <w:trPr>
-          <w:trHeight w:val="981"/>
+          <w:trHeight w:val="701"/>
         </w:trPr>
         <w:tc>
           <w:tcPr>
@@ -4056,15 +4207,15 @@
       </w:tr>
       <w:tr>
         <w:trPr>
-          <w:trHeight w:val="981"/>
+          <w:trHeight w:val="554"/>
         </w:trPr>
         <w:tc>
           <w:tcPr>
             <w:tcW w:w="1696" w:type="dxa"/>
           </w:tcPr>
-          <w:p/>
           <w:p>
             <w:r>
+              <w:lastRenderedPageBreak/>
               <w:t>Completion Criteria</w:t>
             </w:r>
           </w:p>
@@ -4078,13 +4229,12 @@
       </w:tr>
       <w:tr>
         <w:trPr>
-          <w:trHeight w:val="981"/>
+          <w:trHeight w:val="562"/>
         </w:trPr>
         <w:tc>
           <w:tcPr>
             <w:tcW w:w="1696" w:type="dxa"/>
           </w:tcPr>
-          <w:p/>
           <w:p>
             <w:r>
               <w:t>Special Considerations</w:t>
@@ -4099,7 +4249,6 @@
         </w:tc>
       </w:tr>
     </w:tbl>
-    <w:p/>
     <w:p>
       <w:pPr>
         <w:pStyle w:val="Caption"/>
@@ -4111,6 +4260,1616 @@
     </w:p>
     <w:p>
       <w:pPr>
+        <w:pStyle w:val="Heading3"/>
+      </w:pPr>
+      <w:r>
+        <w:t>PDF Viewer Testing</w:t>
+      </w:r>
+    </w:p>
+    <w:tbl>
+      <w:tblPr>
+        <w:tblStyle w:val="TableGrid"/>
+        <w:tblW w:w="9828" w:type="dxa"/>
+        <w:tblLook w:val="04A0" w:firstRow="1" w:lastRow="0" w:firstColumn="1" w:lastColumn="0" w:noHBand="0" w:noVBand="1"/>
+      </w:tblPr>
+      <w:tblGrid>
+        <w:gridCol w:w="1696"/>
+        <w:gridCol w:w="8132"/>
+      </w:tblGrid>
+      <w:tr>
+        <w:trPr>
+          <w:trHeight w:val="350"/>
+        </w:trPr>
+        <w:tc>
+          <w:tcPr>
+            <w:tcW w:w="1696" w:type="dxa"/>
+          </w:tcPr>
+          <w:p>
+            <w:r>
+              <w:t>Test Objective</w:t>
+            </w:r>
+          </w:p>
+        </w:tc>
+        <w:tc>
+          <w:tcPr>
+            <w:tcW w:w="8132" w:type="dxa"/>
+          </w:tcPr>
+          <w:p/>
+        </w:tc>
+      </w:tr>
+      <w:tr>
+        <w:trPr>
+          <w:trHeight w:val="413"/>
+        </w:trPr>
+        <w:tc>
+          <w:tcPr>
+            <w:tcW w:w="1696" w:type="dxa"/>
+          </w:tcPr>
+          <w:p>
+            <w:r>
+              <w:t>Technique</w:t>
+            </w:r>
+          </w:p>
+        </w:tc>
+        <w:tc>
+          <w:tcPr>
+            <w:tcW w:w="8132" w:type="dxa"/>
+          </w:tcPr>
+          <w:p/>
+        </w:tc>
+      </w:tr>
+      <w:tr>
+        <w:trPr>
+          <w:trHeight w:val="554"/>
+        </w:trPr>
+        <w:tc>
+          <w:tcPr>
+            <w:tcW w:w="1696" w:type="dxa"/>
+          </w:tcPr>
+          <w:p>
+            <w:r>
+              <w:t>Completion Criteria</w:t>
+            </w:r>
+          </w:p>
+        </w:tc>
+        <w:tc>
+          <w:tcPr>
+            <w:tcW w:w="8132" w:type="dxa"/>
+          </w:tcPr>
+          <w:p/>
+        </w:tc>
+      </w:tr>
+      <w:tr>
+        <w:trPr>
+          <w:trHeight w:val="562"/>
+        </w:trPr>
+        <w:tc>
+          <w:tcPr>
+            <w:tcW w:w="1696" w:type="dxa"/>
+          </w:tcPr>
+          <w:p>
+            <w:r>
+              <w:t>Special Considerations</w:t>
+            </w:r>
+          </w:p>
+        </w:tc>
+        <w:tc>
+          <w:tcPr>
+            <w:tcW w:w="8132" w:type="dxa"/>
+          </w:tcPr>
+          <w:p/>
+        </w:tc>
+      </w:tr>
+    </w:tbl>
+    <w:p>
+      <w:pPr>
+        <w:pStyle w:val="Caption"/>
+        <w:jc w:val="center"/>
+      </w:pPr>
+      <w:r>
+        <w:t>Table 2.4</w:t>
+      </w:r>
+      <w:r>
+        <w:t xml:space="preserve">:  </w:t>
+      </w:r>
+      <w:r>
+        <w:t>PDF Viewer</w:t>
+      </w:r>
+      <w:r>
+        <w:t xml:space="preserve"> Testing</w:t>
+      </w:r>
+    </w:p>
+    <w:p>
+      <w:pPr>
+        <w:pStyle w:val="Heading3"/>
+      </w:pPr>
+      <w:r>
+        <w:t>Import File Testing</w:t>
+      </w:r>
+    </w:p>
+    <w:tbl>
+      <w:tblPr>
+        <w:tblStyle w:val="TableGrid"/>
+        <w:tblW w:w="9828" w:type="dxa"/>
+        <w:tblLook w:val="04A0" w:firstRow="1" w:lastRow="0" w:firstColumn="1" w:lastColumn="0" w:noHBand="0" w:noVBand="1"/>
+      </w:tblPr>
+      <w:tblGrid>
+        <w:gridCol w:w="1696"/>
+        <w:gridCol w:w="8132"/>
+      </w:tblGrid>
+      <w:tr>
+        <w:trPr>
+          <w:trHeight w:val="350"/>
+        </w:trPr>
+        <w:tc>
+          <w:tcPr>
+            <w:tcW w:w="1696" w:type="dxa"/>
+          </w:tcPr>
+          <w:p>
+            <w:r>
+              <w:t>Test Objective</w:t>
+            </w:r>
+          </w:p>
+        </w:tc>
+        <w:tc>
+          <w:tcPr>
+            <w:tcW w:w="8132" w:type="dxa"/>
+          </w:tcPr>
+          <w:p/>
+        </w:tc>
+      </w:tr>
+      <w:tr>
+        <w:trPr>
+          <w:trHeight w:val="413"/>
+        </w:trPr>
+        <w:tc>
+          <w:tcPr>
+            <w:tcW w:w="1696" w:type="dxa"/>
+          </w:tcPr>
+          <w:p>
+            <w:r>
+              <w:t>Technique</w:t>
+            </w:r>
+          </w:p>
+        </w:tc>
+        <w:tc>
+          <w:tcPr>
+            <w:tcW w:w="8132" w:type="dxa"/>
+          </w:tcPr>
+          <w:p/>
+        </w:tc>
+      </w:tr>
+      <w:tr>
+        <w:trPr>
+          <w:trHeight w:val="554"/>
+        </w:trPr>
+        <w:tc>
+          <w:tcPr>
+            <w:tcW w:w="1696" w:type="dxa"/>
+          </w:tcPr>
+          <w:p>
+            <w:r>
+              <w:t>Completion Criteria</w:t>
+            </w:r>
+          </w:p>
+        </w:tc>
+        <w:tc>
+          <w:tcPr>
+            <w:tcW w:w="8132" w:type="dxa"/>
+          </w:tcPr>
+          <w:p/>
+        </w:tc>
+      </w:tr>
+      <w:tr>
+        <w:trPr>
+          <w:trHeight w:val="562"/>
+        </w:trPr>
+        <w:tc>
+          <w:tcPr>
+            <w:tcW w:w="1696" w:type="dxa"/>
+          </w:tcPr>
+          <w:p>
+            <w:r>
+              <w:t>Special Considerations</w:t>
+            </w:r>
+          </w:p>
+        </w:tc>
+        <w:tc>
+          <w:tcPr>
+            <w:tcW w:w="8132" w:type="dxa"/>
+          </w:tcPr>
+          <w:p/>
+        </w:tc>
+      </w:tr>
+    </w:tbl>
+    <w:p>
+      <w:pPr>
+        <w:pStyle w:val="Caption"/>
+        <w:jc w:val="center"/>
+      </w:pPr>
+      <w:r>
+        <w:t>Table 2.</w:t>
+      </w:r>
+      <w:r>
+        <w:t>5</w:t>
+      </w:r>
+      <w:r>
+        <w:t xml:space="preserve">:  </w:t>
+      </w:r>
+      <w:r>
+        <w:t>Import File</w:t>
+      </w:r>
+      <w:r>
+        <w:t xml:space="preserve"> Testing</w:t>
+      </w:r>
+    </w:p>
+    <w:p>
+      <w:pPr>
+        <w:pStyle w:val="Heading3"/>
+      </w:pPr>
+      <w:r>
+        <w:t>Add empty area Testing</w:t>
+      </w:r>
+    </w:p>
+    <w:tbl>
+      <w:tblPr>
+        <w:tblStyle w:val="TableGrid"/>
+        <w:tblW w:w="9828" w:type="dxa"/>
+        <w:tblLook w:val="04A0" w:firstRow="1" w:lastRow="0" w:firstColumn="1" w:lastColumn="0" w:noHBand="0" w:noVBand="1"/>
+      </w:tblPr>
+      <w:tblGrid>
+        <w:gridCol w:w="1696"/>
+        <w:gridCol w:w="8132"/>
+      </w:tblGrid>
+      <w:tr>
+        <w:trPr>
+          <w:trHeight w:val="350"/>
+        </w:trPr>
+        <w:tc>
+          <w:tcPr>
+            <w:tcW w:w="1696" w:type="dxa"/>
+          </w:tcPr>
+          <w:p>
+            <w:r>
+              <w:t>Test Objective</w:t>
+            </w:r>
+          </w:p>
+        </w:tc>
+        <w:tc>
+          <w:tcPr>
+            <w:tcW w:w="8132" w:type="dxa"/>
+          </w:tcPr>
+          <w:p/>
+        </w:tc>
+      </w:tr>
+      <w:tr>
+        <w:trPr>
+          <w:trHeight w:val="413"/>
+        </w:trPr>
+        <w:tc>
+          <w:tcPr>
+            <w:tcW w:w="1696" w:type="dxa"/>
+          </w:tcPr>
+          <w:p>
+            <w:r>
+              <w:t>Technique</w:t>
+            </w:r>
+          </w:p>
+        </w:tc>
+        <w:tc>
+          <w:tcPr>
+            <w:tcW w:w="8132" w:type="dxa"/>
+          </w:tcPr>
+          <w:p/>
+        </w:tc>
+      </w:tr>
+      <w:tr>
+        <w:trPr>
+          <w:trHeight w:val="554"/>
+        </w:trPr>
+        <w:tc>
+          <w:tcPr>
+            <w:tcW w:w="1696" w:type="dxa"/>
+          </w:tcPr>
+          <w:p>
+            <w:r>
+              <w:t>Completion Criteria</w:t>
+            </w:r>
+          </w:p>
+        </w:tc>
+        <w:tc>
+          <w:tcPr>
+            <w:tcW w:w="8132" w:type="dxa"/>
+          </w:tcPr>
+          <w:p/>
+        </w:tc>
+      </w:tr>
+      <w:tr>
+        <w:trPr>
+          <w:trHeight w:val="562"/>
+        </w:trPr>
+        <w:tc>
+          <w:tcPr>
+            <w:tcW w:w="1696" w:type="dxa"/>
+          </w:tcPr>
+          <w:p>
+            <w:r>
+              <w:t>Special Considerations</w:t>
+            </w:r>
+          </w:p>
+        </w:tc>
+        <w:tc>
+          <w:tcPr>
+            <w:tcW w:w="8132" w:type="dxa"/>
+          </w:tcPr>
+          <w:p/>
+        </w:tc>
+      </w:tr>
+    </w:tbl>
+    <w:p>
+      <w:pPr>
+        <w:pStyle w:val="Caption"/>
+        <w:jc w:val="center"/>
+      </w:pPr>
+      <w:r>
+        <w:t>Table 2.</w:t>
+      </w:r>
+      <w:r>
+        <w:t>6</w:t>
+      </w:r>
+      <w:r>
+        <w:t xml:space="preserve">:  </w:t>
+      </w:r>
+      <w:r>
+        <w:t>Add empty area</w:t>
+      </w:r>
+      <w:r>
+        <w:t xml:space="preserve"> Testing</w:t>
+      </w:r>
+    </w:p>
+    <w:p>
+      <w:pPr>
+        <w:pStyle w:val="Heading3"/>
+      </w:pPr>
+      <w:r>
+        <w:t>Area operations Testing</w:t>
+      </w:r>
+    </w:p>
+    <w:tbl>
+      <w:tblPr>
+        <w:tblStyle w:val="TableGrid"/>
+        <w:tblW w:w="9828" w:type="dxa"/>
+        <w:tblLook w:val="04A0" w:firstRow="1" w:lastRow="0" w:firstColumn="1" w:lastColumn="0" w:noHBand="0" w:noVBand="1"/>
+      </w:tblPr>
+      <w:tblGrid>
+        <w:gridCol w:w="1696"/>
+        <w:gridCol w:w="8132"/>
+      </w:tblGrid>
+      <w:tr>
+        <w:trPr>
+          <w:trHeight w:val="350"/>
+        </w:trPr>
+        <w:tc>
+          <w:tcPr>
+            <w:tcW w:w="1696" w:type="dxa"/>
+          </w:tcPr>
+          <w:p>
+            <w:r>
+              <w:t>Test Objective</w:t>
+            </w:r>
+          </w:p>
+        </w:tc>
+        <w:tc>
+          <w:tcPr>
+            <w:tcW w:w="8132" w:type="dxa"/>
+          </w:tcPr>
+          <w:p/>
+        </w:tc>
+      </w:tr>
+      <w:tr>
+        <w:trPr>
+          <w:trHeight w:val="413"/>
+        </w:trPr>
+        <w:tc>
+          <w:tcPr>
+            <w:tcW w:w="1696" w:type="dxa"/>
+          </w:tcPr>
+          <w:p>
+            <w:r>
+              <w:t>Technique</w:t>
+            </w:r>
+          </w:p>
+        </w:tc>
+        <w:tc>
+          <w:tcPr>
+            <w:tcW w:w="8132" w:type="dxa"/>
+          </w:tcPr>
+          <w:p/>
+        </w:tc>
+      </w:tr>
+      <w:tr>
+        <w:trPr>
+          <w:trHeight w:val="554"/>
+        </w:trPr>
+        <w:tc>
+          <w:tcPr>
+            <w:tcW w:w="1696" w:type="dxa"/>
+          </w:tcPr>
+          <w:p>
+            <w:r>
+              <w:t>Completion Criteria</w:t>
+            </w:r>
+          </w:p>
+        </w:tc>
+        <w:tc>
+          <w:tcPr>
+            <w:tcW w:w="8132" w:type="dxa"/>
+          </w:tcPr>
+          <w:p/>
+        </w:tc>
+      </w:tr>
+      <w:tr>
+        <w:trPr>
+          <w:trHeight w:val="562"/>
+        </w:trPr>
+        <w:tc>
+          <w:tcPr>
+            <w:tcW w:w="1696" w:type="dxa"/>
+          </w:tcPr>
+          <w:p>
+            <w:r>
+              <w:t>Special Considerations</w:t>
+            </w:r>
+          </w:p>
+        </w:tc>
+        <w:tc>
+          <w:tcPr>
+            <w:tcW w:w="8132" w:type="dxa"/>
+          </w:tcPr>
+          <w:p/>
+        </w:tc>
+      </w:tr>
+    </w:tbl>
+    <w:p>
+      <w:pPr>
+        <w:pStyle w:val="Caption"/>
+        <w:jc w:val="center"/>
+      </w:pPr>
+      <w:r>
+        <w:t>Table 2.</w:t>
+      </w:r>
+      <w:r>
+        <w:t>7</w:t>
+      </w:r>
+      <w:r>
+        <w:t xml:space="preserve">:  </w:t>
+      </w:r>
+      <w:r>
+        <w:t>Area operations</w:t>
+      </w:r>
+      <w:r>
+        <w:t xml:space="preserve"> Testing</w:t>
+      </w:r>
+    </w:p>
+    <w:p/>
+    <w:p/>
+    <w:p>
+      <w:pPr>
+        <w:pStyle w:val="Heading3"/>
+      </w:pPr>
+      <w:r>
+        <w:t>File operations Testing</w:t>
+      </w:r>
+    </w:p>
+    <w:tbl>
+      <w:tblPr>
+        <w:tblStyle w:val="TableGrid"/>
+        <w:tblW w:w="9828" w:type="dxa"/>
+        <w:tblLook w:val="04A0" w:firstRow="1" w:lastRow="0" w:firstColumn="1" w:lastColumn="0" w:noHBand="0" w:noVBand="1"/>
+      </w:tblPr>
+      <w:tblGrid>
+        <w:gridCol w:w="1696"/>
+        <w:gridCol w:w="8132"/>
+      </w:tblGrid>
+      <w:tr>
+        <w:trPr>
+          <w:trHeight w:val="350"/>
+        </w:trPr>
+        <w:tc>
+          <w:tcPr>
+            <w:tcW w:w="1696" w:type="dxa"/>
+          </w:tcPr>
+          <w:p>
+            <w:r>
+              <w:t>Test Objective</w:t>
+            </w:r>
+          </w:p>
+        </w:tc>
+        <w:tc>
+          <w:tcPr>
+            <w:tcW w:w="8132" w:type="dxa"/>
+          </w:tcPr>
+          <w:p/>
+        </w:tc>
+      </w:tr>
+      <w:tr>
+        <w:trPr>
+          <w:trHeight w:val="413"/>
+        </w:trPr>
+        <w:tc>
+          <w:tcPr>
+            <w:tcW w:w="1696" w:type="dxa"/>
+          </w:tcPr>
+          <w:p>
+            <w:r>
+              <w:lastRenderedPageBreak/>
+              <w:t>Technique</w:t>
+            </w:r>
+          </w:p>
+        </w:tc>
+        <w:tc>
+          <w:tcPr>
+            <w:tcW w:w="8132" w:type="dxa"/>
+          </w:tcPr>
+          <w:p/>
+        </w:tc>
+      </w:tr>
+      <w:tr>
+        <w:trPr>
+          <w:trHeight w:val="554"/>
+        </w:trPr>
+        <w:tc>
+          <w:tcPr>
+            <w:tcW w:w="1696" w:type="dxa"/>
+          </w:tcPr>
+          <w:p>
+            <w:r>
+              <w:t>Completion Criteria</w:t>
+            </w:r>
+          </w:p>
+        </w:tc>
+        <w:tc>
+          <w:tcPr>
+            <w:tcW w:w="8132" w:type="dxa"/>
+          </w:tcPr>
+          <w:p/>
+        </w:tc>
+      </w:tr>
+      <w:tr>
+        <w:trPr>
+          <w:trHeight w:val="562"/>
+        </w:trPr>
+        <w:tc>
+          <w:tcPr>
+            <w:tcW w:w="1696" w:type="dxa"/>
+          </w:tcPr>
+          <w:p>
+            <w:r>
+              <w:t>Special Considerations</w:t>
+            </w:r>
+          </w:p>
+        </w:tc>
+        <w:tc>
+          <w:tcPr>
+            <w:tcW w:w="8132" w:type="dxa"/>
+          </w:tcPr>
+          <w:p/>
+        </w:tc>
+      </w:tr>
+    </w:tbl>
+    <w:p>
+      <w:pPr>
+        <w:pStyle w:val="Caption"/>
+        <w:jc w:val="center"/>
+      </w:pPr>
+      <w:r>
+        <w:t>Table 2.</w:t>
+      </w:r>
+      <w:r>
+        <w:t>8</w:t>
+      </w:r>
+      <w:r>
+        <w:t xml:space="preserve">:  </w:t>
+      </w:r>
+      <w:r>
+        <w:t>File operations</w:t>
+      </w:r>
+      <w:r>
+        <w:t xml:space="preserve"> Testing</w:t>
+      </w:r>
+    </w:p>
+    <w:p>
+      <w:pPr>
+        <w:pStyle w:val="Heading3"/>
+      </w:pPr>
+      <w:r>
+        <w:t>Password recovery Testing</w:t>
+      </w:r>
+    </w:p>
+    <w:tbl>
+      <w:tblPr>
+        <w:tblStyle w:val="TableGrid"/>
+        <w:tblW w:w="9828" w:type="dxa"/>
+        <w:tblLook w:val="04A0" w:firstRow="1" w:lastRow="0" w:firstColumn="1" w:lastColumn="0" w:noHBand="0" w:noVBand="1"/>
+      </w:tblPr>
+      <w:tblGrid>
+        <w:gridCol w:w="1696"/>
+        <w:gridCol w:w="8132"/>
+      </w:tblGrid>
+      <w:tr>
+        <w:trPr>
+          <w:trHeight w:val="350"/>
+        </w:trPr>
+        <w:tc>
+          <w:tcPr>
+            <w:tcW w:w="1696" w:type="dxa"/>
+          </w:tcPr>
+          <w:p>
+            <w:r>
+              <w:t>Test Objective</w:t>
+            </w:r>
+          </w:p>
+        </w:tc>
+        <w:tc>
+          <w:tcPr>
+            <w:tcW w:w="8132" w:type="dxa"/>
+          </w:tcPr>
+          <w:p/>
+        </w:tc>
+      </w:tr>
+      <w:tr>
+        <w:trPr>
+          <w:trHeight w:val="413"/>
+        </w:trPr>
+        <w:tc>
+          <w:tcPr>
+            <w:tcW w:w="1696" w:type="dxa"/>
+          </w:tcPr>
+          <w:p>
+            <w:r>
+              <w:t>Technique</w:t>
+            </w:r>
+          </w:p>
+        </w:tc>
+        <w:tc>
+          <w:tcPr>
+            <w:tcW w:w="8132" w:type="dxa"/>
+          </w:tcPr>
+          <w:p/>
+        </w:tc>
+      </w:tr>
+      <w:tr>
+        <w:trPr>
+          <w:trHeight w:val="554"/>
+        </w:trPr>
+        <w:tc>
+          <w:tcPr>
+            <w:tcW w:w="1696" w:type="dxa"/>
+          </w:tcPr>
+          <w:p>
+            <w:r>
+              <w:t>Completion Criteria</w:t>
+            </w:r>
+          </w:p>
+        </w:tc>
+        <w:tc>
+          <w:tcPr>
+            <w:tcW w:w="8132" w:type="dxa"/>
+          </w:tcPr>
+          <w:p/>
+        </w:tc>
+      </w:tr>
+      <w:tr>
+        <w:trPr>
+          <w:trHeight w:val="562"/>
+        </w:trPr>
+        <w:tc>
+          <w:tcPr>
+            <w:tcW w:w="1696" w:type="dxa"/>
+          </w:tcPr>
+          <w:p>
+            <w:r>
+              <w:t>Special Considerations</w:t>
+            </w:r>
+          </w:p>
+        </w:tc>
+        <w:tc>
+          <w:tcPr>
+            <w:tcW w:w="8132" w:type="dxa"/>
+          </w:tcPr>
+          <w:p/>
+        </w:tc>
+      </w:tr>
+    </w:tbl>
+    <w:p>
+      <w:pPr>
+        <w:pStyle w:val="Caption"/>
+        <w:jc w:val="center"/>
+      </w:pPr>
+      <w:r>
+        <w:t>Table 2.</w:t>
+      </w:r>
+      <w:r>
+        <w:t>9</w:t>
+      </w:r>
+      <w:r>
+        <w:t xml:space="preserve">:  </w:t>
+      </w:r>
+      <w:r>
+        <w:t>Password recovery</w:t>
+      </w:r>
+      <w:r>
+        <w:t xml:space="preserve"> Testing</w:t>
+      </w:r>
+    </w:p>
+    <w:p>
+      <w:pPr>
+        <w:pStyle w:val="Heading3"/>
+      </w:pPr>
+      <w:r>
+        <w:t>Change password Testing</w:t>
+      </w:r>
+    </w:p>
+    <w:tbl>
+      <w:tblPr>
+        <w:tblStyle w:val="TableGrid"/>
+        <w:tblW w:w="9828" w:type="dxa"/>
+        <w:tblLook w:val="04A0" w:firstRow="1" w:lastRow="0" w:firstColumn="1" w:lastColumn="0" w:noHBand="0" w:noVBand="1"/>
+      </w:tblPr>
+      <w:tblGrid>
+        <w:gridCol w:w="1696"/>
+        <w:gridCol w:w="8132"/>
+      </w:tblGrid>
+      <w:tr>
+        <w:trPr>
+          <w:trHeight w:val="350"/>
+        </w:trPr>
+        <w:tc>
+          <w:tcPr>
+            <w:tcW w:w="1696" w:type="dxa"/>
+          </w:tcPr>
+          <w:p>
+            <w:r>
+              <w:t>Test Objective</w:t>
+            </w:r>
+          </w:p>
+        </w:tc>
+        <w:tc>
+          <w:tcPr>
+            <w:tcW w:w="8132" w:type="dxa"/>
+          </w:tcPr>
+          <w:p/>
+        </w:tc>
+      </w:tr>
+      <w:tr>
+        <w:trPr>
+          <w:trHeight w:val="413"/>
+        </w:trPr>
+        <w:tc>
+          <w:tcPr>
+            <w:tcW w:w="1696" w:type="dxa"/>
+          </w:tcPr>
+          <w:p>
+            <w:r>
+              <w:t>Technique</w:t>
+            </w:r>
+          </w:p>
+        </w:tc>
+        <w:tc>
+          <w:tcPr>
+            <w:tcW w:w="8132" w:type="dxa"/>
+          </w:tcPr>
+          <w:p/>
+        </w:tc>
+      </w:tr>
+      <w:tr>
+        <w:trPr>
+          <w:trHeight w:val="554"/>
+        </w:trPr>
+        <w:tc>
+          <w:tcPr>
+            <w:tcW w:w="1696" w:type="dxa"/>
+          </w:tcPr>
+          <w:p>
+            <w:r>
+              <w:t>Completion Criteria</w:t>
+            </w:r>
+          </w:p>
+        </w:tc>
+        <w:tc>
+          <w:tcPr>
+            <w:tcW w:w="8132" w:type="dxa"/>
+          </w:tcPr>
+          <w:p/>
+        </w:tc>
+      </w:tr>
+      <w:tr>
+        <w:trPr>
+          <w:trHeight w:val="562"/>
+        </w:trPr>
+        <w:tc>
+          <w:tcPr>
+            <w:tcW w:w="1696" w:type="dxa"/>
+          </w:tcPr>
+          <w:p>
+            <w:r>
+              <w:t>Special Considerations</w:t>
+            </w:r>
+          </w:p>
+        </w:tc>
+        <w:tc>
+          <w:tcPr>
+            <w:tcW w:w="8132" w:type="dxa"/>
+          </w:tcPr>
+          <w:p/>
+        </w:tc>
+      </w:tr>
+    </w:tbl>
+    <w:p>
+      <w:pPr>
+        <w:pStyle w:val="Caption"/>
+        <w:jc w:val="center"/>
+      </w:pPr>
+      <w:r>
+        <w:t>Table 2.</w:t>
+      </w:r>
+      <w:r>
+        <w:t>10</w:t>
+      </w:r>
+      <w:r>
+        <w:t xml:space="preserve">:  </w:t>
+      </w:r>
+      <w:r>
+        <w:t>Change password</w:t>
+      </w:r>
+      <w:r>
+        <w:t xml:space="preserve"> Testing</w:t>
+      </w:r>
+    </w:p>
+    <w:p>
+      <w:pPr>
+        <w:pStyle w:val="Heading3"/>
+      </w:pPr>
+      <w:r>
+        <w:t>Change name Testing</w:t>
+      </w:r>
+    </w:p>
+    <w:tbl>
+      <w:tblPr>
+        <w:tblStyle w:val="TableGrid"/>
+        <w:tblW w:w="9828" w:type="dxa"/>
+        <w:tblLook w:val="04A0" w:firstRow="1" w:lastRow="0" w:firstColumn="1" w:lastColumn="0" w:noHBand="0" w:noVBand="1"/>
+      </w:tblPr>
+      <w:tblGrid>
+        <w:gridCol w:w="1696"/>
+        <w:gridCol w:w="8132"/>
+      </w:tblGrid>
+      <w:tr>
+        <w:trPr>
+          <w:trHeight w:val="350"/>
+        </w:trPr>
+        <w:tc>
+          <w:tcPr>
+            <w:tcW w:w="1696" w:type="dxa"/>
+          </w:tcPr>
+          <w:p>
+            <w:r>
+              <w:t>Test Objective</w:t>
+            </w:r>
+          </w:p>
+        </w:tc>
+        <w:tc>
+          <w:tcPr>
+            <w:tcW w:w="8132" w:type="dxa"/>
+          </w:tcPr>
+          <w:p/>
+        </w:tc>
+      </w:tr>
+      <w:tr>
+        <w:trPr>
+          <w:trHeight w:val="413"/>
+        </w:trPr>
+        <w:tc>
+          <w:tcPr>
+            <w:tcW w:w="1696" w:type="dxa"/>
+          </w:tcPr>
+          <w:p>
+            <w:r>
+              <w:t>Technique</w:t>
+            </w:r>
+          </w:p>
+        </w:tc>
+        <w:tc>
+          <w:tcPr>
+            <w:tcW w:w="8132" w:type="dxa"/>
+          </w:tcPr>
+          <w:p/>
+        </w:tc>
+      </w:tr>
+      <w:tr>
+        <w:trPr>
+          <w:trHeight w:val="554"/>
+        </w:trPr>
+        <w:tc>
+          <w:tcPr>
+            <w:tcW w:w="1696" w:type="dxa"/>
+          </w:tcPr>
+          <w:p>
+            <w:r>
+              <w:t>Completion Criteria</w:t>
+            </w:r>
+          </w:p>
+        </w:tc>
+        <w:tc>
+          <w:tcPr>
+            <w:tcW w:w="8132" w:type="dxa"/>
+          </w:tcPr>
+          <w:p/>
+        </w:tc>
+      </w:tr>
+      <w:tr>
+        <w:trPr>
+          <w:trHeight w:val="562"/>
+        </w:trPr>
+        <w:tc>
+          <w:tcPr>
+            <w:tcW w:w="1696" w:type="dxa"/>
+          </w:tcPr>
+          <w:p>
+            <w:r>
+              <w:t>Special Considerations</w:t>
+            </w:r>
+          </w:p>
+        </w:tc>
+        <w:tc>
+          <w:tcPr>
+            <w:tcW w:w="8132" w:type="dxa"/>
+          </w:tcPr>
+          <w:p/>
+        </w:tc>
+      </w:tr>
+    </w:tbl>
+    <w:p>
+      <w:pPr>
+        <w:pStyle w:val="Caption"/>
+        <w:jc w:val="center"/>
+      </w:pPr>
+      <w:r>
+        <w:t>Table 2.</w:t>
+      </w:r>
+      <w:r>
+        <w:t>11</w:t>
+      </w:r>
+      <w:r>
+        <w:t xml:space="preserve">:  </w:t>
+      </w:r>
+      <w:r>
+        <w:t>Change name</w:t>
+      </w:r>
+      <w:r>
+        <w:t xml:space="preserve"> Testing</w:t>
+      </w:r>
+    </w:p>
+    <w:p>
+      <w:pPr>
+        <w:pStyle w:val="Heading3"/>
+      </w:pPr>
+      <w:r>
+        <w:t>Cloud storage limit Testing</w:t>
+      </w:r>
+    </w:p>
+    <w:tbl>
+      <w:tblPr>
+        <w:tblStyle w:val="TableGrid"/>
+        <w:tblW w:w="9828" w:type="dxa"/>
+        <w:tblLook w:val="04A0" w:firstRow="1" w:lastRow="0" w:firstColumn="1" w:lastColumn="0" w:noHBand="0" w:noVBand="1"/>
+      </w:tblPr>
+      <w:tblGrid>
+        <w:gridCol w:w="1696"/>
+        <w:gridCol w:w="8132"/>
+      </w:tblGrid>
+      <w:tr>
+        <w:trPr>
+          <w:trHeight w:val="350"/>
+        </w:trPr>
+        <w:tc>
+          <w:tcPr>
+            <w:tcW w:w="1696" w:type="dxa"/>
+          </w:tcPr>
+          <w:p>
+            <w:r>
+              <w:t>Test Objective</w:t>
+            </w:r>
+          </w:p>
+        </w:tc>
+        <w:tc>
+          <w:tcPr>
+            <w:tcW w:w="8132" w:type="dxa"/>
+          </w:tcPr>
+          <w:p/>
+        </w:tc>
+      </w:tr>
+      <w:tr>
+        <w:trPr>
+          <w:trHeight w:val="413"/>
+        </w:trPr>
+        <w:tc>
+          <w:tcPr>
+            <w:tcW w:w="1696" w:type="dxa"/>
+          </w:tcPr>
+          <w:p>
+            <w:r>
+              <w:t>Technique</w:t>
+            </w:r>
+          </w:p>
+        </w:tc>
+        <w:tc>
+          <w:tcPr>
+            <w:tcW w:w="8132" w:type="dxa"/>
+          </w:tcPr>
+          <w:p/>
+        </w:tc>
+      </w:tr>
+      <w:tr>
+        <w:trPr>
+          <w:trHeight w:val="554"/>
+        </w:trPr>
+        <w:tc>
+          <w:tcPr>
+            <w:tcW w:w="1696" w:type="dxa"/>
+          </w:tcPr>
+          <w:p>
+            <w:r>
+              <w:t>Completion Criteria</w:t>
+            </w:r>
+          </w:p>
+        </w:tc>
+        <w:tc>
+          <w:tcPr>
+            <w:tcW w:w="8132" w:type="dxa"/>
+          </w:tcPr>
+          <w:p/>
+        </w:tc>
+      </w:tr>
+      <w:tr>
+        <w:trPr>
+          <w:trHeight w:val="562"/>
+        </w:trPr>
+        <w:tc>
+          <w:tcPr>
+            <w:tcW w:w="1696" w:type="dxa"/>
+          </w:tcPr>
+          <w:p>
+            <w:r>
+              <w:t>Special Considerations</w:t>
+            </w:r>
+          </w:p>
+        </w:tc>
+        <w:tc>
+          <w:tcPr>
+            <w:tcW w:w="8132" w:type="dxa"/>
+          </w:tcPr>
+          <w:p/>
+        </w:tc>
+      </w:tr>
+    </w:tbl>
+    <w:p>
+      <w:pPr>
+        <w:pStyle w:val="Caption"/>
+        <w:jc w:val="center"/>
+      </w:pPr>
+      <w:r>
+        <w:t>Table 2.</w:t>
+      </w:r>
+      <w:r>
+        <w:t>12 Cloud storage limit</w:t>
+      </w:r>
+      <w:r>
+        <w:t xml:space="preserve"> Testing</w:t>
+      </w:r>
+    </w:p>
+    <w:p>
+      <w:pPr>
+        <w:pStyle w:val="Heading3"/>
+      </w:pPr>
+      <w:r>
+        <w:t>Change user Testing</w:t>
+      </w:r>
+    </w:p>
+    <w:tbl>
+      <w:tblPr>
+        <w:tblStyle w:val="TableGrid"/>
+        <w:tblW w:w="9828" w:type="dxa"/>
+        <w:tblLook w:val="04A0" w:firstRow="1" w:lastRow="0" w:firstColumn="1" w:lastColumn="0" w:noHBand="0" w:noVBand="1"/>
+      </w:tblPr>
+      <w:tblGrid>
+        <w:gridCol w:w="1696"/>
+        <w:gridCol w:w="8132"/>
+      </w:tblGrid>
+      <w:tr>
+        <w:trPr>
+          <w:trHeight w:val="350"/>
+        </w:trPr>
+        <w:tc>
+          <w:tcPr>
+            <w:tcW w:w="1696" w:type="dxa"/>
+          </w:tcPr>
+          <w:p>
+            <w:r>
+              <w:t>Test Objective</w:t>
+            </w:r>
+          </w:p>
+        </w:tc>
+        <w:tc>
+          <w:tcPr>
+            <w:tcW w:w="8132" w:type="dxa"/>
+          </w:tcPr>
+          <w:p/>
+        </w:tc>
+      </w:tr>
+      <w:tr>
+        <w:trPr>
+          <w:trHeight w:val="413"/>
+        </w:trPr>
+        <w:tc>
+          <w:tcPr>
+            <w:tcW w:w="1696" w:type="dxa"/>
+          </w:tcPr>
+          <w:p>
+            <w:r>
+              <w:t>Technique</w:t>
+            </w:r>
+          </w:p>
+        </w:tc>
+        <w:tc>
+          <w:tcPr>
+            <w:tcW w:w="8132" w:type="dxa"/>
+          </w:tcPr>
+          <w:p/>
+        </w:tc>
+      </w:tr>
+      <w:tr>
+        <w:trPr>
+          <w:trHeight w:val="554"/>
+        </w:trPr>
+        <w:tc>
+          <w:tcPr>
+            <w:tcW w:w="1696" w:type="dxa"/>
+          </w:tcPr>
+          <w:p>
+            <w:r>
+              <w:lastRenderedPageBreak/>
+              <w:t>Completion Criteria</w:t>
+            </w:r>
+          </w:p>
+        </w:tc>
+        <w:tc>
+          <w:tcPr>
+            <w:tcW w:w="8132" w:type="dxa"/>
+          </w:tcPr>
+          <w:p/>
+        </w:tc>
+      </w:tr>
+      <w:tr>
+        <w:trPr>
+          <w:trHeight w:val="562"/>
+        </w:trPr>
+        <w:tc>
+          <w:tcPr>
+            <w:tcW w:w="1696" w:type="dxa"/>
+          </w:tcPr>
+          <w:p>
+            <w:r>
+              <w:t>Special Considerations</w:t>
+            </w:r>
+          </w:p>
+        </w:tc>
+        <w:tc>
+          <w:tcPr>
+            <w:tcW w:w="8132" w:type="dxa"/>
+          </w:tcPr>
+          <w:p/>
+        </w:tc>
+      </w:tr>
+    </w:tbl>
+    <w:p>
+      <w:pPr>
+        <w:pStyle w:val="Caption"/>
+        <w:jc w:val="center"/>
+      </w:pPr>
+      <w:r>
+        <w:t>Table 2.</w:t>
+      </w:r>
+      <w:r>
+        <w:t>13</w:t>
+      </w:r>
+      <w:r>
+        <w:t xml:space="preserve">:  </w:t>
+      </w:r>
+      <w:r>
+        <w:t>Change user</w:t>
+      </w:r>
+      <w:r>
+        <w:t xml:space="preserve"> Testing</w:t>
+      </w:r>
+    </w:p>
+    <w:p>
+      <w:pPr>
+        <w:pStyle w:val="Heading3"/>
+      </w:pPr>
+      <w:r>
+        <w:t>Delete user Testing</w:t>
+      </w:r>
+    </w:p>
+    <w:tbl>
+      <w:tblPr>
+        <w:tblStyle w:val="TableGrid"/>
+        <w:tblW w:w="9828" w:type="dxa"/>
+        <w:tblLook w:val="04A0" w:firstRow="1" w:lastRow="0" w:firstColumn="1" w:lastColumn="0" w:noHBand="0" w:noVBand="1"/>
+      </w:tblPr>
+      <w:tblGrid>
+        <w:gridCol w:w="1696"/>
+        <w:gridCol w:w="8132"/>
+      </w:tblGrid>
+      <w:tr>
+        <w:trPr>
+          <w:trHeight w:val="350"/>
+        </w:trPr>
+        <w:tc>
+          <w:tcPr>
+            <w:tcW w:w="1696" w:type="dxa"/>
+          </w:tcPr>
+          <w:p>
+            <w:r>
+              <w:t>Test Objective</w:t>
+            </w:r>
+          </w:p>
+        </w:tc>
+        <w:tc>
+          <w:tcPr>
+            <w:tcW w:w="8132" w:type="dxa"/>
+          </w:tcPr>
+          <w:p/>
+        </w:tc>
+      </w:tr>
+      <w:tr>
+        <w:trPr>
+          <w:trHeight w:val="413"/>
+        </w:trPr>
+        <w:tc>
+          <w:tcPr>
+            <w:tcW w:w="1696" w:type="dxa"/>
+          </w:tcPr>
+          <w:p>
+            <w:r>
+              <w:t>Technique</w:t>
+            </w:r>
+          </w:p>
+        </w:tc>
+        <w:tc>
+          <w:tcPr>
+            <w:tcW w:w="8132" w:type="dxa"/>
+          </w:tcPr>
+          <w:p/>
+        </w:tc>
+      </w:tr>
+      <w:tr>
+        <w:trPr>
+          <w:trHeight w:val="554"/>
+        </w:trPr>
+        <w:tc>
+          <w:tcPr>
+            <w:tcW w:w="1696" w:type="dxa"/>
+          </w:tcPr>
+          <w:p>
+            <w:r>
+              <w:t>Completion Criteria</w:t>
+            </w:r>
+          </w:p>
+        </w:tc>
+        <w:tc>
+          <w:tcPr>
+            <w:tcW w:w="8132" w:type="dxa"/>
+          </w:tcPr>
+          <w:p/>
+        </w:tc>
+      </w:tr>
+      <w:tr>
+        <w:trPr>
+          <w:trHeight w:val="562"/>
+        </w:trPr>
+        <w:tc>
+          <w:tcPr>
+            <w:tcW w:w="1696" w:type="dxa"/>
+          </w:tcPr>
+          <w:p>
+            <w:r>
+              <w:t>Special Considerations</w:t>
+            </w:r>
+          </w:p>
+        </w:tc>
+        <w:tc>
+          <w:tcPr>
+            <w:tcW w:w="8132" w:type="dxa"/>
+          </w:tcPr>
+          <w:p/>
+        </w:tc>
+      </w:tr>
+    </w:tbl>
+    <w:p>
+      <w:pPr>
+        <w:pStyle w:val="Caption"/>
+        <w:jc w:val="center"/>
+      </w:pPr>
+      <w:r>
+        <w:t>Table 2.</w:t>
+      </w:r>
+      <w:r>
+        <w:t>14</w:t>
+      </w:r>
+      <w:r>
+        <w:t xml:space="preserve">:  </w:t>
+      </w:r>
+      <w:r>
+        <w:t>Delete user</w:t>
+      </w:r>
+      <w:r>
+        <w:t xml:space="preserve"> Testing</w:t>
+      </w:r>
+    </w:p>
+    <w:p>
+      <w:pPr>
+        <w:pStyle w:val="Heading3"/>
+      </w:pPr>
+      <w:r>
+        <w:t>File and data synchronization Testing</w:t>
+      </w:r>
+    </w:p>
+    <w:tbl>
+      <w:tblPr>
+        <w:tblStyle w:val="TableGrid"/>
+        <w:tblW w:w="9828" w:type="dxa"/>
+        <w:tblLook w:val="04A0" w:firstRow="1" w:lastRow="0" w:firstColumn="1" w:lastColumn="0" w:noHBand="0" w:noVBand="1"/>
+      </w:tblPr>
+      <w:tblGrid>
+        <w:gridCol w:w="1696"/>
+        <w:gridCol w:w="8132"/>
+      </w:tblGrid>
+      <w:tr>
+        <w:trPr>
+          <w:trHeight w:val="350"/>
+        </w:trPr>
+        <w:tc>
+          <w:tcPr>
+            <w:tcW w:w="1696" w:type="dxa"/>
+          </w:tcPr>
+          <w:p>
+            <w:r>
+              <w:t>Test Objective</w:t>
+            </w:r>
+          </w:p>
+        </w:tc>
+        <w:tc>
+          <w:tcPr>
+            <w:tcW w:w="8132" w:type="dxa"/>
+          </w:tcPr>
+          <w:p/>
+        </w:tc>
+      </w:tr>
+      <w:tr>
+        <w:trPr>
+          <w:trHeight w:val="413"/>
+        </w:trPr>
+        <w:tc>
+          <w:tcPr>
+            <w:tcW w:w="1696" w:type="dxa"/>
+          </w:tcPr>
+          <w:p>
+            <w:r>
+              <w:t>Technique</w:t>
+            </w:r>
+          </w:p>
+        </w:tc>
+        <w:tc>
+          <w:tcPr>
+            <w:tcW w:w="8132" w:type="dxa"/>
+          </w:tcPr>
+          <w:p/>
+        </w:tc>
+      </w:tr>
+      <w:tr>
+        <w:trPr>
+          <w:trHeight w:val="554"/>
+        </w:trPr>
+        <w:tc>
+          <w:tcPr>
+            <w:tcW w:w="1696" w:type="dxa"/>
+          </w:tcPr>
+          <w:p>
+            <w:r>
+              <w:t>Completion Criteria</w:t>
+            </w:r>
+          </w:p>
+        </w:tc>
+        <w:tc>
+          <w:tcPr>
+            <w:tcW w:w="8132" w:type="dxa"/>
+          </w:tcPr>
+          <w:p/>
+        </w:tc>
+      </w:tr>
+      <w:tr>
+        <w:trPr>
+          <w:trHeight w:val="562"/>
+        </w:trPr>
+        <w:tc>
+          <w:tcPr>
+            <w:tcW w:w="1696" w:type="dxa"/>
+          </w:tcPr>
+          <w:p>
+            <w:r>
+              <w:t>Special Considerations</w:t>
+            </w:r>
+          </w:p>
+        </w:tc>
+        <w:tc>
+          <w:tcPr>
+            <w:tcW w:w="8132" w:type="dxa"/>
+          </w:tcPr>
+          <w:p/>
+        </w:tc>
+      </w:tr>
+    </w:tbl>
+    <w:p>
+      <w:pPr>
+        <w:pStyle w:val="Caption"/>
+        <w:jc w:val="center"/>
+      </w:pPr>
+      <w:r>
+        <w:t>Table 2.</w:t>
+      </w:r>
+      <w:r>
+        <w:t>15</w:t>
+      </w:r>
+      <w:r>
+        <w:t xml:space="preserve">:  </w:t>
+      </w:r>
+      <w:r>
+        <w:t>File and data synchronization</w:t>
+      </w:r>
+      <w:r>
+        <w:t xml:space="preserve"> Testing</w:t>
+      </w:r>
+    </w:p>
+    <w:p>
+      <w:pPr>
+        <w:pStyle w:val="Heading3"/>
+      </w:pPr>
+      <w:r>
+        <w:t>GPS spoofing Testing</w:t>
+      </w:r>
+    </w:p>
+    <w:tbl>
+      <w:tblPr>
+        <w:tblStyle w:val="TableGrid"/>
+        <w:tblW w:w="9828" w:type="dxa"/>
+        <w:tblLook w:val="04A0" w:firstRow="1" w:lastRow="0" w:firstColumn="1" w:lastColumn="0" w:noHBand="0" w:noVBand="1"/>
+      </w:tblPr>
+      <w:tblGrid>
+        <w:gridCol w:w="1696"/>
+        <w:gridCol w:w="8132"/>
+      </w:tblGrid>
+      <w:tr>
+        <w:trPr>
+          <w:trHeight w:val="350"/>
+        </w:trPr>
+        <w:tc>
+          <w:tcPr>
+            <w:tcW w:w="1696" w:type="dxa"/>
+          </w:tcPr>
+          <w:p>
+            <w:r>
+              <w:t>Test Objective</w:t>
+            </w:r>
+          </w:p>
+        </w:tc>
+        <w:tc>
+          <w:tcPr>
+            <w:tcW w:w="8132" w:type="dxa"/>
+          </w:tcPr>
+          <w:p/>
+        </w:tc>
+      </w:tr>
+      <w:tr>
+        <w:trPr>
+          <w:trHeight w:val="413"/>
+        </w:trPr>
+        <w:tc>
+          <w:tcPr>
+            <w:tcW w:w="1696" w:type="dxa"/>
+          </w:tcPr>
+          <w:p>
+            <w:r>
+              <w:t>Technique</w:t>
+            </w:r>
+          </w:p>
+        </w:tc>
+        <w:tc>
+          <w:tcPr>
+            <w:tcW w:w="8132" w:type="dxa"/>
+          </w:tcPr>
+          <w:p/>
+        </w:tc>
+      </w:tr>
+      <w:tr>
+        <w:trPr>
+          <w:trHeight w:val="554"/>
+        </w:trPr>
+        <w:tc>
+          <w:tcPr>
+            <w:tcW w:w="1696" w:type="dxa"/>
+          </w:tcPr>
+          <w:p>
+            <w:r>
+              <w:t>Completion Criteria</w:t>
+            </w:r>
+          </w:p>
+        </w:tc>
+        <w:tc>
+          <w:tcPr>
+            <w:tcW w:w="8132" w:type="dxa"/>
+          </w:tcPr>
+          <w:p/>
+        </w:tc>
+      </w:tr>
+      <w:tr>
+        <w:trPr>
+          <w:trHeight w:val="562"/>
+        </w:trPr>
+        <w:tc>
+          <w:tcPr>
+            <w:tcW w:w="1696" w:type="dxa"/>
+          </w:tcPr>
+          <w:p>
+            <w:r>
+              <w:t>Special Considerations</w:t>
+            </w:r>
+          </w:p>
+        </w:tc>
+        <w:tc>
+          <w:tcPr>
+            <w:tcW w:w="8132" w:type="dxa"/>
+          </w:tcPr>
+          <w:p/>
+        </w:tc>
+      </w:tr>
+    </w:tbl>
+    <w:p>
+      <w:pPr>
+        <w:pStyle w:val="Caption"/>
+        <w:jc w:val="center"/>
+      </w:pPr>
+      <w:r>
+        <w:t>Table 2.</w:t>
+      </w:r>
+      <w:r>
+        <w:t>16</w:t>
+      </w:r>
+      <w:r>
+        <w:t xml:space="preserve">:  </w:t>
+      </w:r>
+      <w:r>
+        <w:t>GPS spoofing</w:t>
+      </w:r>
+      <w:r>
+        <w:t xml:space="preserve"> Testing</w:t>
+      </w:r>
+      <w:bookmarkStart w:id="14" w:name="_GoBack"/>
+      <w:bookmarkEnd w:id="14"/>
+    </w:p>
+    <w:p/>
+    <w:p>
+      <w:pPr>
         <w:pStyle w:val="Heading2"/>
       </w:pPr>
       <w:bookmarkStart w:id="15" w:name="_Toc497837378"/>
@@ -4138,7 +5897,23 @@
           <w:rFonts w:asciiTheme="minorHAnsi" w:hAnsiTheme="minorHAnsi" w:cstheme="minorHAnsi"/>
           <w:szCs w:val="22"/>
         </w:rPr>
-        <w:t>the Pass/Fail criteria for the tests covered in this plan. The test items detailed above act as the targets of this plan, which will be tested for the LocAdoc application.</w:t>
+        <w:t xml:space="preserve">the Pass/Fail criteria for the tests covered in this plan. The test items detailed above act as the targets of this plan, which will be tested for the </w:t>
+      </w:r>
+      <w:proofErr w:type="spellStart"/>
+      <w:r>
+        <w:rPr>
+          <w:rFonts w:asciiTheme="minorHAnsi" w:hAnsiTheme="minorHAnsi" w:cstheme="minorHAnsi"/>
+          <w:szCs w:val="22"/>
+        </w:rPr>
+        <w:t>LocAdoc</w:t>
+      </w:r>
+      <w:proofErr w:type="spellEnd"/>
+      <w:r>
+        <w:rPr>
+          <w:rFonts w:asciiTheme="minorHAnsi" w:hAnsiTheme="minorHAnsi" w:cstheme="minorHAnsi"/>
+          <w:szCs w:val="22"/>
+        </w:rPr>
+        <w:t xml:space="preserve"> application.</w:t>
       </w:r>
     </w:p>
     <w:p>
@@ -4302,6 +6077,7 @@
       </w:pPr>
       <w:bookmarkStart w:id="16" w:name="_Toc497837379"/>
       <w:r>
+        <w:lastRenderedPageBreak/>
         <w:t>Test Deliverables</w:t>
       </w:r>
       <w:bookmarkEnd w:id="16"/>
@@ -4345,11 +6121,19 @@
                 <w:b/>
               </w:rPr>
             </w:pPr>
+            <w:proofErr w:type="spellStart"/>
             <w:r>
               <w:rPr>
                 <w:b/>
               </w:rPr>
-              <w:t>S.No.</w:t>
+              <w:t>S.No</w:t>
+            </w:r>
+            <w:proofErr w:type="spellEnd"/>
+            <w:r>
+              <w:rPr>
+                <w:b/>
+              </w:rPr>
+              <w:t>.</w:t>
             </w:r>
           </w:p>
         </w:tc>
@@ -4572,7 +6356,6 @@
       </w:pPr>
       <w:bookmarkStart w:id="17" w:name="_Toc497837380"/>
       <w:r>
-        <w:lastRenderedPageBreak/>
         <w:t>Test Environment</w:t>
       </w:r>
       <w:bookmarkEnd w:id="17"/>
@@ -4671,6 +6454,7 @@
           <w:docPartUnique/>
         </w:docPartObj>
       </w:sdtPr>
+      <w:sdtEndPr/>
       <w:sdtContent>
         <w:p>
           <w:pPr>
@@ -4686,6 +6470,7 @@
             <w:id w:val="-573587230"/>
             <w:bibliography/>
           </w:sdtPr>
+          <w:sdtEndPr/>
           <w:sdtContent>
             <w:p/>
             <w:p/>
@@ -4788,7 +6573,7 @@
           <w:rPr>
             <w:noProof/>
           </w:rPr>
-          <w:t>2</w:t>
+          <w:t>5</w:t>
         </w:r>
         <w:r>
           <w:rPr>
@@ -4921,8 +6706,13 @@
       <w:t>Test Report</w:t>
     </w:r>
     <w:r>
-      <w:t xml:space="preserve"> of LocAdoc</w:t>
+      <w:t xml:space="preserve"> of </w:t>
     </w:r>
+    <w:proofErr w:type="spellStart"/>
+    <w:r>
+      <w:t>LocAdoc</w:t>
+    </w:r>
+    <w:proofErr w:type="spellEnd"/>
   </w:p>
   <w:p/>
 </w:hdr>
@@ -9346,7 +11136,7 @@
 </file>
 
 <file path=customXml/itemProps1.xml><?xml version="1.0" encoding="utf-8"?>
-<ds:datastoreItem xmlns:ds="http://schemas.openxmlformats.org/officeDocument/2006/customXml" ds:itemID="{D38352FD-600A-4CD6-8309-593B9DC6DC7B}">
+<ds:datastoreItem xmlns:ds="http://schemas.openxmlformats.org/officeDocument/2006/customXml" ds:itemID="{4CDE3E2E-9D65-4A84-A6B2-D1CDDF0E221E}">
   <ds:schemaRefs>
     <ds:schemaRef ds:uri="http://schemas.openxmlformats.org/officeDocument/2006/bibliography"/>
   </ds:schemaRefs>

</xml_diff>

<commit_message>
Added delete user test case
</commit_message>
<xml_diff>
--- a/FYP documentation/Test_Report_LocAdoc.docx
+++ b/FYP documentation/Test_Report_LocAdoc.docx
@@ -142,7 +142,6 @@
         </w:rPr>
         <w:t xml:space="preserve">                              </w:t>
       </w:r>
-      <w:proofErr w:type="spellStart"/>
       <w:r>
         <w:rPr>
           <w:rFonts w:ascii="Times New Roman" w:hAnsi="Times New Roman"/>
@@ -153,7 +152,6 @@
         </w:rPr>
         <w:t>LocAdoc</w:t>
       </w:r>
-      <w:proofErr w:type="spellEnd"/>
     </w:p>
     <w:p>
       <w:pPr>
@@ -414,29 +412,7 @@
                                 <w:color w:val="595959" w:themeColor="text1" w:themeTint="A6"/>
                                 <w:sz w:val="24"/>
                               </w:rPr>
-                              <w:t xml:space="preserve">Prepared by:  </w:t>
-                            </w:r>
-                            <w:proofErr w:type="spellStart"/>
-                            <w:r>
-                              <w:rPr>
-                                <w:rFonts w:asciiTheme="minorHAnsi" w:hAnsiTheme="minorHAnsi" w:cstheme="minorHAnsi"/>
-                                <w:b/>
-                                <w:bCs/>
-                                <w:color w:val="595959" w:themeColor="text1" w:themeTint="A6"/>
-                                <w:sz w:val="24"/>
-                              </w:rPr>
-                              <w:t>Abhi</w:t>
-                            </w:r>
-                            <w:proofErr w:type="spellEnd"/>
-                            <w:r>
-                              <w:rPr>
-                                <w:rFonts w:asciiTheme="minorHAnsi" w:hAnsiTheme="minorHAnsi" w:cstheme="minorHAnsi"/>
-                                <w:b/>
-                                <w:bCs/>
-                                <w:color w:val="595959" w:themeColor="text1" w:themeTint="A6"/>
-                                <w:sz w:val="24"/>
-                              </w:rPr>
-                              <w:t xml:space="preserve"> Jay Krishnan</w:t>
+                              <w:t>Prepared by:  Abhi Jay Krishnan</w:t>
                             </w:r>
                           </w:p>
                           <w:p>
@@ -671,29 +647,7 @@
                           <w:color w:val="595959" w:themeColor="text1" w:themeTint="A6"/>
                           <w:sz w:val="24"/>
                         </w:rPr>
-                        <w:t xml:space="preserve">Prepared by:  </w:t>
-                      </w:r>
-                      <w:proofErr w:type="spellStart"/>
-                      <w:r>
-                        <w:rPr>
-                          <w:rFonts w:asciiTheme="minorHAnsi" w:hAnsiTheme="minorHAnsi" w:cstheme="minorHAnsi"/>
-                          <w:b/>
-                          <w:bCs/>
-                          <w:color w:val="595959" w:themeColor="text1" w:themeTint="A6"/>
-                          <w:sz w:val="24"/>
-                        </w:rPr>
-                        <w:t>Abhi</w:t>
-                      </w:r>
-                      <w:proofErr w:type="spellEnd"/>
-                      <w:r>
-                        <w:rPr>
-                          <w:rFonts w:asciiTheme="minorHAnsi" w:hAnsiTheme="minorHAnsi" w:cstheme="minorHAnsi"/>
-                          <w:b/>
-                          <w:bCs/>
-                          <w:color w:val="595959" w:themeColor="text1" w:themeTint="A6"/>
-                          <w:sz w:val="24"/>
-                        </w:rPr>
-                        <w:t xml:space="preserve"> Jay Krishnan</w:t>
+                        <w:t>Prepared by:  Abhi Jay Krishnan</w:t>
                       </w:r>
                     </w:p>
                     <w:p>
@@ -2960,19 +2914,11 @@
         </w:rPr>
         <w:t xml:space="preserve">the </w:t>
       </w:r>
-      <w:proofErr w:type="spellStart"/>
-      <w:r>
-        <w:rPr>
-          <w:rFonts w:asciiTheme="minorHAnsi" w:hAnsiTheme="minorHAnsi" w:cstheme="minorHAnsi"/>
-        </w:rPr>
-        <w:t>LocAdoc</w:t>
-      </w:r>
-      <w:proofErr w:type="spellEnd"/>
-      <w:r>
-        <w:rPr>
-          <w:rFonts w:asciiTheme="minorHAnsi" w:hAnsiTheme="minorHAnsi" w:cstheme="minorHAnsi"/>
-        </w:rPr>
-        <w:t xml:space="preserve"> system.</w:t>
+      <w:r>
+        <w:rPr>
+          <w:rFonts w:asciiTheme="minorHAnsi" w:hAnsiTheme="minorHAnsi" w:cstheme="minorHAnsi"/>
+        </w:rPr>
+        <w:t>LocAdoc system.</w:t>
       </w:r>
     </w:p>
     <w:p>
@@ -3089,21 +3035,7 @@
         <w:rPr>
           <w:rFonts w:asciiTheme="minorHAnsi" w:hAnsiTheme="minorHAnsi" w:cstheme="minorHAnsi"/>
         </w:rPr>
-        <w:t xml:space="preserve"> plan will outline and define the strategy and approach taken to perform formal system qualification tests on </w:t>
-      </w:r>
-      <w:proofErr w:type="spellStart"/>
-      <w:r>
-        <w:rPr>
-          <w:rFonts w:asciiTheme="minorHAnsi" w:hAnsiTheme="minorHAnsi" w:cstheme="minorHAnsi"/>
-        </w:rPr>
-        <w:t>LocAdoc</w:t>
-      </w:r>
-      <w:proofErr w:type="spellEnd"/>
-      <w:r>
-        <w:rPr>
-          <w:rFonts w:asciiTheme="minorHAnsi" w:hAnsiTheme="minorHAnsi" w:cstheme="minorHAnsi"/>
-        </w:rPr>
-        <w:t xml:space="preserve"> app.</w:t>
+        <w:t xml:space="preserve"> plan will outline and define the strategy and approach taken to perform formal system qualification tests on LocAdoc app.</w:t>
       </w:r>
     </w:p>
     <w:p/>
@@ -3133,21 +3065,7 @@
         <w:rPr>
           <w:rFonts w:asciiTheme="minorHAnsi" w:hAnsiTheme="minorHAnsi" w:cstheme="minorHAnsi"/>
         </w:rPr>
-        <w:t xml:space="preserve">objective of the test is to verify that the functionality of </w:t>
-      </w:r>
-      <w:proofErr w:type="spellStart"/>
-      <w:r>
-        <w:rPr>
-          <w:rFonts w:asciiTheme="minorHAnsi" w:hAnsiTheme="minorHAnsi" w:cstheme="minorHAnsi"/>
-        </w:rPr>
-        <w:t>LocAdoc</w:t>
-      </w:r>
-      <w:proofErr w:type="spellEnd"/>
-      <w:r>
-        <w:rPr>
-          <w:rFonts w:asciiTheme="minorHAnsi" w:hAnsiTheme="minorHAnsi" w:cstheme="minorHAnsi"/>
-        </w:rPr>
-        <w:t xml:space="preserve"> system works according to the specifications.</w:t>
+        <w:t>objective of the test is to verify that the functionality of LocAdoc system works according to the specifications.</w:t>
       </w:r>
       <w:r>
         <w:rPr>
@@ -3451,7 +3369,7 @@
         <w:rPr>
           <w:rFonts w:asciiTheme="minorHAnsi" w:hAnsiTheme="minorHAnsi" w:cstheme="minorHAnsi"/>
         </w:rPr>
-        <w:t>Cloud storage limit</w:t>
+        <w:t>Cloud storage</w:t>
       </w:r>
     </w:p>
     <w:p>
@@ -3525,6 +3443,48 @@
         </w:rPr>
         <w:t>GPS spoofing</w:t>
       </w:r>
+    </w:p>
+    <w:p>
+      <w:pPr>
+        <w:pStyle w:val="ListParagraph"/>
+        <w:numPr>
+          <w:ilvl w:val="0"/>
+          <w:numId w:val="18"/>
+        </w:numPr>
+        <w:rPr>
+          <w:rFonts w:asciiTheme="minorHAnsi" w:hAnsiTheme="minorHAnsi" w:cstheme="minorHAnsi"/>
+        </w:rPr>
+      </w:pPr>
+      <w:r>
+        <w:rPr>
+          <w:rFonts w:asciiTheme="minorHAnsi" w:hAnsiTheme="minorHAnsi" w:cstheme="minorHAnsi"/>
+        </w:rPr>
+        <w:t xml:space="preserve">Area </w:t>
+      </w:r>
+      <w:r>
+        <w:rPr>
+          <w:rFonts w:asciiTheme="minorHAnsi" w:hAnsiTheme="minorHAnsi" w:cstheme="minorHAnsi"/>
+        </w:rPr>
+        <w:t>explorer</w:t>
+      </w:r>
+    </w:p>
+    <w:p>
+      <w:pPr>
+        <w:pStyle w:val="ListParagraph"/>
+        <w:numPr>
+          <w:ilvl w:val="0"/>
+          <w:numId w:val="18"/>
+        </w:numPr>
+        <w:rPr>
+          <w:rFonts w:asciiTheme="minorHAnsi" w:hAnsiTheme="minorHAnsi" w:cstheme="minorHAnsi"/>
+        </w:rPr>
+      </w:pPr>
+      <w:r>
+        <w:rPr>
+          <w:rFonts w:asciiTheme="minorHAnsi" w:hAnsiTheme="minorHAnsi" w:cstheme="minorHAnsi"/>
+        </w:rPr>
+        <w:t xml:space="preserve">File explorer </w:t>
+      </w:r>
       <w:r>
         <w:rPr>
           <w:rFonts w:asciiTheme="minorHAnsi" w:hAnsiTheme="minorHAnsi" w:cstheme="minorHAnsi"/>
@@ -3604,6 +3564,7 @@
         <w:rPr>
           <w:rFonts w:asciiTheme="minorHAnsi" w:hAnsiTheme="minorHAnsi" w:cstheme="minorHAnsi"/>
         </w:rPr>
+        <w:lastRenderedPageBreak/>
         <w:t>Tests are done from a user’s point of view and will help in exposing discrepancies in the specifications.</w:t>
       </w:r>
     </w:p>
@@ -3622,7 +3583,6 @@
         <w:rPr>
           <w:rFonts w:asciiTheme="minorHAnsi" w:hAnsiTheme="minorHAnsi" w:cstheme="minorHAnsi"/>
         </w:rPr>
-        <w:lastRenderedPageBreak/>
         <w:t>The tester can be non-technical</w:t>
       </w:r>
     </w:p>
@@ -3707,23 +3667,7 @@
           <w:rFonts w:asciiTheme="minorHAnsi" w:hAnsiTheme="minorHAnsi" w:cstheme="minorHAnsi"/>
           <w:szCs w:val="22"/>
         </w:rPr>
-        <w:t xml:space="preserve">xecute specific test that exists in order to exercise the features provided and specified in the System Requirements Document of </w:t>
-      </w:r>
-      <w:proofErr w:type="spellStart"/>
-      <w:r>
-        <w:rPr>
-          <w:rFonts w:asciiTheme="minorHAnsi" w:hAnsiTheme="minorHAnsi" w:cstheme="minorHAnsi"/>
-          <w:szCs w:val="22"/>
-        </w:rPr>
-        <w:t>LocAdoc</w:t>
-      </w:r>
-      <w:proofErr w:type="spellEnd"/>
-      <w:r>
-        <w:rPr>
-          <w:rFonts w:asciiTheme="minorHAnsi" w:hAnsiTheme="minorHAnsi" w:cstheme="minorHAnsi"/>
-          <w:szCs w:val="22"/>
-        </w:rPr>
-        <w:t xml:space="preserve"> website and application.</w:t>
+        <w:t>xecute specific test that exists in order to exercise the features provided and specified in the System Requirements Document of LocAdoc website and application.</w:t>
       </w:r>
     </w:p>
     <w:p/>
@@ -4215,7 +4159,6 @@
           </w:tcPr>
           <w:p>
             <w:r>
-              <w:lastRenderedPageBreak/>
               <w:t>Completion Criteria</w:t>
             </w:r>
           </w:p>
@@ -4367,16 +4310,7 @@
         <w:jc w:val="center"/>
       </w:pPr>
       <w:r>
-        <w:t>Table 2.4</w:t>
-      </w:r>
-      <w:r>
-        <w:t xml:space="preserve">:  </w:t>
-      </w:r>
-      <w:r>
-        <w:t>PDF Viewer</w:t>
-      </w:r>
-      <w:r>
-        <w:t xml:space="preserve"> Testing</w:t>
+        <w:t>Table 2.4:  PDF Viewer Testing</w:t>
       </w:r>
     </w:p>
     <w:p>
@@ -4488,19 +4422,7 @@
         <w:jc w:val="center"/>
       </w:pPr>
       <w:r>
-        <w:t>Table 2.</w:t>
-      </w:r>
-      <w:r>
-        <w:t>5</w:t>
-      </w:r>
-      <w:r>
-        <w:t xml:space="preserve">:  </w:t>
-      </w:r>
-      <w:r>
-        <w:t>Import File</w:t>
-      </w:r>
-      <w:r>
-        <w:t xml:space="preserve"> Testing</w:t>
+        <w:t>Table 2.5:  Import File Testing</w:t>
       </w:r>
     </w:p>
     <w:p>
@@ -4612,19 +4534,7 @@
         <w:jc w:val="center"/>
       </w:pPr>
       <w:r>
-        <w:t>Table 2.</w:t>
-      </w:r>
-      <w:r>
-        <w:t>6</w:t>
-      </w:r>
-      <w:r>
-        <w:t xml:space="preserve">:  </w:t>
-      </w:r>
-      <w:r>
-        <w:t>Add empty area</w:t>
-      </w:r>
-      <w:r>
-        <w:t xml:space="preserve"> Testing</w:t>
+        <w:t>Table 2.6:  Add empty area Testing</w:t>
       </w:r>
     </w:p>
     <w:p>
@@ -4736,19 +4646,7 @@
         <w:jc w:val="center"/>
       </w:pPr>
       <w:r>
-        <w:t>Table 2.</w:t>
-      </w:r>
-      <w:r>
-        <w:t>7</w:t>
-      </w:r>
-      <w:r>
-        <w:t xml:space="preserve">:  </w:t>
-      </w:r>
-      <w:r>
-        <w:t>Area operations</w:t>
-      </w:r>
-      <w:r>
-        <w:t xml:space="preserve"> Testing</w:t>
+        <w:t>Table 2.7:  Area operations Testing</w:t>
       </w:r>
     </w:p>
     <w:p/>
@@ -4758,6 +4656,7 @@
         <w:pStyle w:val="Heading3"/>
       </w:pPr>
       <w:r>
+        <w:lastRenderedPageBreak/>
         <w:t>File operations Testing</w:t>
       </w:r>
     </w:p>
@@ -4802,7 +4701,6 @@
           </w:tcPr>
           <w:p>
             <w:r>
-              <w:lastRenderedPageBreak/>
               <w:t>Technique</w:t>
             </w:r>
           </w:p>
@@ -4863,19 +4761,7 @@
         <w:jc w:val="center"/>
       </w:pPr>
       <w:r>
-        <w:t>Table 2.</w:t>
-      </w:r>
-      <w:r>
-        <w:t>8</w:t>
-      </w:r>
-      <w:r>
-        <w:t xml:space="preserve">:  </w:t>
-      </w:r>
-      <w:r>
-        <w:t>File operations</w:t>
-      </w:r>
-      <w:r>
-        <w:t xml:space="preserve"> Testing</w:t>
+        <w:t>Table 2.8:  File operations Testing</w:t>
       </w:r>
     </w:p>
     <w:p>
@@ -4987,19 +4873,7 @@
         <w:jc w:val="center"/>
       </w:pPr>
       <w:r>
-        <w:t>Table 2.</w:t>
-      </w:r>
-      <w:r>
-        <w:t>9</w:t>
-      </w:r>
-      <w:r>
-        <w:t xml:space="preserve">:  </w:t>
-      </w:r>
-      <w:r>
-        <w:t>Password recovery</w:t>
-      </w:r>
-      <w:r>
-        <w:t xml:space="preserve"> Testing</w:t>
+        <w:t>Table 2.9:  Password recovery Testing</w:t>
       </w:r>
     </w:p>
     <w:p>
@@ -5111,19 +4985,7 @@
         <w:jc w:val="center"/>
       </w:pPr>
       <w:r>
-        <w:t>Table 2.</w:t>
-      </w:r>
-      <w:r>
-        <w:t>10</w:t>
-      </w:r>
-      <w:r>
-        <w:t xml:space="preserve">:  </w:t>
-      </w:r>
-      <w:r>
-        <w:t>Change password</w:t>
-      </w:r>
-      <w:r>
-        <w:t xml:space="preserve"> Testing</w:t>
+        <w:t>Table 2.10:  Change password Testing</w:t>
       </w:r>
     </w:p>
     <w:p>
@@ -5235,19 +5097,7 @@
         <w:jc w:val="center"/>
       </w:pPr>
       <w:r>
-        <w:t>Table 2.</w:t>
-      </w:r>
-      <w:r>
-        <w:t>11</w:t>
-      </w:r>
-      <w:r>
-        <w:t xml:space="preserve">:  </w:t>
-      </w:r>
-      <w:r>
-        <w:t>Change name</w:t>
-      </w:r>
-      <w:r>
-        <w:t xml:space="preserve"> Testing</w:t>
+        <w:t>Table 2.11:  Change name Testing</w:t>
       </w:r>
     </w:p>
     <w:p>
@@ -5359,13 +5209,7 @@
         <w:jc w:val="center"/>
       </w:pPr>
       <w:r>
-        <w:t>Table 2.</w:t>
-      </w:r>
-      <w:r>
-        <w:t>12 Cloud storage limit</w:t>
-      </w:r>
-      <w:r>
-        <w:t xml:space="preserve"> Testing</w:t>
+        <w:t>Table 2.12 Cloud storage limit Testing</w:t>
       </w:r>
     </w:p>
     <w:p>
@@ -5373,6 +5217,7 @@
         <w:pStyle w:val="Heading3"/>
       </w:pPr>
       <w:r>
+        <w:lastRenderedPageBreak/>
         <w:t>Change user Testing</w:t>
       </w:r>
     </w:p>
@@ -5438,7 +5283,6 @@
           </w:tcPr>
           <w:p>
             <w:r>
-              <w:lastRenderedPageBreak/>
               <w:t>Completion Criteria</w:t>
             </w:r>
           </w:p>
@@ -5478,19 +5322,7 @@
         <w:jc w:val="center"/>
       </w:pPr>
       <w:r>
-        <w:t>Table 2.</w:t>
-      </w:r>
-      <w:r>
-        <w:t>13</w:t>
-      </w:r>
-      <w:r>
-        <w:t xml:space="preserve">:  </w:t>
-      </w:r>
-      <w:r>
-        <w:t>Change user</w:t>
-      </w:r>
-      <w:r>
-        <w:t xml:space="preserve"> Testing</w:t>
+        <w:t>Table 2.13:  Change user Testing</w:t>
       </w:r>
     </w:p>
     <w:p>
@@ -5602,19 +5434,7 @@
         <w:jc w:val="center"/>
       </w:pPr>
       <w:r>
-        <w:t>Table 2.</w:t>
-      </w:r>
-      <w:r>
-        <w:t>14</w:t>
-      </w:r>
-      <w:r>
-        <w:t xml:space="preserve">:  </w:t>
-      </w:r>
-      <w:r>
-        <w:t>Delete user</w:t>
-      </w:r>
-      <w:r>
-        <w:t xml:space="preserve"> Testing</w:t>
+        <w:t>Table 2.14:  Delete user Testing</w:t>
       </w:r>
     </w:p>
     <w:p>
@@ -5726,19 +5546,7 @@
         <w:jc w:val="center"/>
       </w:pPr>
       <w:r>
-        <w:t>Table 2.</w:t>
-      </w:r>
-      <w:r>
-        <w:t>15</w:t>
-      </w:r>
-      <w:r>
-        <w:t xml:space="preserve">:  </w:t>
-      </w:r>
-      <w:r>
-        <w:t>File and data synchronization</w:t>
-      </w:r>
-      <w:r>
-        <w:t xml:space="preserve"> Testing</w:t>
+        <w:t>Table 2.15:  File and data synchronization Testing</w:t>
       </w:r>
     </w:p>
     <w:p>
@@ -5850,34 +5658,20 @@
         <w:jc w:val="center"/>
       </w:pPr>
       <w:r>
-        <w:t>Table 2.</w:t>
-      </w:r>
-      <w:r>
-        <w:t>16</w:t>
-      </w:r>
-      <w:r>
-        <w:t xml:space="preserve">:  </w:t>
-      </w:r>
-      <w:r>
-        <w:t>GPS spoofing</w:t>
-      </w:r>
-      <w:r>
-        <w:t xml:space="preserve"> Testing</w:t>
-      </w:r>
-      <w:bookmarkStart w:id="14" w:name="_GoBack"/>
+        <w:t>Table 2.16:  GPS spoofing Testing</w:t>
+      </w:r>
+    </w:p>
+    <w:p/>
+    <w:p>
+      <w:pPr>
+        <w:pStyle w:val="Heading2"/>
+      </w:pPr>
+      <w:bookmarkStart w:id="14" w:name="_Toc497837378"/>
+      <w:r>
+        <w:t>Item Pass/Fail Criteria</w:t>
+      </w:r>
       <w:bookmarkEnd w:id="14"/>
     </w:p>
-    <w:p/>
-    <w:p>
-      <w:pPr>
-        <w:pStyle w:val="Heading2"/>
-      </w:pPr>
-      <w:bookmarkStart w:id="15" w:name="_Toc497837378"/>
-      <w:r>
-        <w:t>Item Pass/Fail Criteria</w:t>
-      </w:r>
-      <w:bookmarkEnd w:id="15"/>
-    </w:p>
     <w:p>
       <w:pPr>
         <w:rPr>
@@ -5897,23 +5691,7 @@
           <w:rFonts w:asciiTheme="minorHAnsi" w:hAnsiTheme="minorHAnsi" w:cstheme="minorHAnsi"/>
           <w:szCs w:val="22"/>
         </w:rPr>
-        <w:t xml:space="preserve">the Pass/Fail criteria for the tests covered in this plan. The test items detailed above act as the targets of this plan, which will be tested for the </w:t>
-      </w:r>
-      <w:proofErr w:type="spellStart"/>
-      <w:r>
-        <w:rPr>
-          <w:rFonts w:asciiTheme="minorHAnsi" w:hAnsiTheme="minorHAnsi" w:cstheme="minorHAnsi"/>
-          <w:szCs w:val="22"/>
-        </w:rPr>
-        <w:t>LocAdoc</w:t>
-      </w:r>
-      <w:proofErr w:type="spellEnd"/>
-      <w:r>
-        <w:rPr>
-          <w:rFonts w:asciiTheme="minorHAnsi" w:hAnsiTheme="minorHAnsi" w:cstheme="minorHAnsi"/>
-          <w:szCs w:val="22"/>
-        </w:rPr>
-        <w:t xml:space="preserve"> application.</w:t>
+        <w:t>the Pass/Fail criteria for the tests covered in this plan. The test items detailed above act as the targets of this plan, which will be tested for the LocAdoc application.</w:t>
       </w:r>
     </w:p>
     <w:p>
@@ -6039,6 +5817,7 @@
           <w:rFonts w:asciiTheme="minorHAnsi" w:hAnsiTheme="minorHAnsi" w:cstheme="minorHAnsi"/>
           <w:szCs w:val="22"/>
         </w:rPr>
+        <w:lastRenderedPageBreak/>
         <w:t>The number of test executed with defects is more than 5% of the total, and</w:t>
       </w:r>
     </w:p>
@@ -6075,12 +5854,11 @@
       <w:pPr>
         <w:pStyle w:val="Heading2"/>
       </w:pPr>
-      <w:bookmarkStart w:id="16" w:name="_Toc497837379"/>
-      <w:r>
-        <w:lastRenderedPageBreak/>
+      <w:bookmarkStart w:id="15" w:name="_Toc497837379"/>
+      <w:r>
         <w:t>Test Deliverables</w:t>
       </w:r>
-      <w:bookmarkEnd w:id="16"/>
+      <w:bookmarkEnd w:id="15"/>
     </w:p>
     <w:p>
       <w:pPr>
@@ -6354,14 +6132,18 @@
       <w:pPr>
         <w:pStyle w:val="Heading2"/>
       </w:pPr>
-      <w:bookmarkStart w:id="17" w:name="_Toc497837380"/>
+      <w:bookmarkStart w:id="16" w:name="_Toc497837380"/>
       <w:r>
         <w:t>Test Environment</w:t>
       </w:r>
+      <w:bookmarkEnd w:id="16"/>
+      <w:r>
+        <w:t xml:space="preserve"> </w:t>
+      </w:r>
+    </w:p>
+    <w:p>
+      <w:bookmarkStart w:id="17" w:name="_GoBack"/>
       <w:bookmarkEnd w:id="17"/>
-      <w:r>
-        <w:t xml:space="preserve"> </w:t>
-      </w:r>
     </w:p>
     <w:p/>
     <w:p>
@@ -6573,7 +6355,7 @@
           <w:rPr>
             <w:noProof/>
           </w:rPr>
-          <w:t>5</w:t>
+          <w:t>4</w:t>
         </w:r>
         <w:r>
           <w:rPr>
@@ -6706,13 +6488,8 @@
       <w:t>Test Report</w:t>
     </w:r>
     <w:r>
-      <w:t xml:space="preserve"> of </w:t>
+      <w:t xml:space="preserve"> of LocAdoc</w:t>
     </w:r>
-    <w:proofErr w:type="spellStart"/>
-    <w:r>
-      <w:t>LocAdoc</w:t>
-    </w:r>
-    <w:proofErr w:type="spellEnd"/>
   </w:p>
   <w:p/>
 </w:hdr>
@@ -11136,7 +10913,7 @@
 </file>
 
 <file path=customXml/itemProps1.xml><?xml version="1.0" encoding="utf-8"?>
-<ds:datastoreItem xmlns:ds="http://schemas.openxmlformats.org/officeDocument/2006/customXml" ds:itemID="{4CDE3E2E-9D65-4A84-A6B2-D1CDDF0E221E}">
+<ds:datastoreItem xmlns:ds="http://schemas.openxmlformats.org/officeDocument/2006/customXml" ds:itemID="{0D16438E-765C-48E3-8966-FA441ACCDD4B}">
   <ds:schemaRefs>
     <ds:schemaRef ds:uri="http://schemas.openxmlformats.org/officeDocument/2006/bibliography"/>
   </ds:schemaRefs>

</xml_diff>

<commit_message>
Added gps spoofing test case
</commit_message>
<xml_diff>
--- a/FYP documentation/Test_Report_LocAdoc.docx
+++ b/FYP documentation/Test_Report_LocAdoc.docx
@@ -3135,7 +3135,19 @@
         <w:rPr>
           <w:rFonts w:asciiTheme="minorHAnsi" w:hAnsiTheme="minorHAnsi" w:cstheme="minorHAnsi"/>
         </w:rPr>
-        <w:t>The testing phase is divided into 4 suites:</w:t>
+        <w:t>The</w:t>
+      </w:r>
+      <w:r>
+        <w:rPr>
+          <w:rFonts w:asciiTheme="minorHAnsi" w:hAnsiTheme="minorHAnsi" w:cstheme="minorHAnsi"/>
+        </w:rPr>
+        <w:t xml:space="preserve"> testing phase is divided into 19</w:t>
+      </w:r>
+      <w:r>
+        <w:rPr>
+          <w:rFonts w:asciiTheme="minorHAnsi" w:hAnsiTheme="minorHAnsi" w:cstheme="minorHAnsi"/>
+        </w:rPr>
+        <w:t xml:space="preserve"> suites:</w:t>
       </w:r>
     </w:p>
     <w:p>
@@ -3667,7 +3679,23 @@
           <w:rFonts w:asciiTheme="minorHAnsi" w:hAnsiTheme="minorHAnsi" w:cstheme="minorHAnsi"/>
           <w:szCs w:val="22"/>
         </w:rPr>
-        <w:t>xecute specific test that exists in order to exercise the features provided and specified in the System Requirements Document of LocAdoc website and application.</w:t>
+        <w:t xml:space="preserve">xecute specific test that exists </w:t>
+      </w:r>
+      <w:proofErr w:type="gramStart"/>
+      <w:r>
+        <w:rPr>
+          <w:rFonts w:asciiTheme="minorHAnsi" w:hAnsiTheme="minorHAnsi" w:cstheme="minorHAnsi"/>
+          <w:szCs w:val="22"/>
+        </w:rPr>
+        <w:t>in order to</w:t>
+      </w:r>
+      <w:proofErr w:type="gramEnd"/>
+      <w:r>
+        <w:rPr>
+          <w:rFonts w:asciiTheme="minorHAnsi" w:hAnsiTheme="minorHAnsi" w:cstheme="minorHAnsi"/>
+          <w:szCs w:val="22"/>
+        </w:rPr>
+        <w:t xml:space="preserve"> exercise the features provided and specified in the System Requirements Document of LocAdoc application.</w:t>
       </w:r>
     </w:p>
     <w:p/>
@@ -3805,7 +3833,7 @@
     <w:p>
       <w:pPr>
         <w:pStyle w:val="Caption"/>
-        <w:jc w:val="center"/>
+        <w:jc w:val="left"/>
       </w:pPr>
       <w:r>
         <w:t>Table 2.0:  Sign Up Testing</w:t>
@@ -3944,7 +3972,7 @@
     <w:p>
       <w:pPr>
         <w:pStyle w:val="Caption"/>
-        <w:jc w:val="center"/>
+        <w:jc w:val="left"/>
       </w:pPr>
       <w:r>
         <w:t>Table 2.1:  Login Testing</w:t>
@@ -3996,12 +4024,19 @@
           <w:tcPr>
             <w:tcW w:w="8132" w:type="dxa"/>
           </w:tcPr>
-          <w:p/>
+          <w:p>
+            <w:r>
+              <w:t xml:space="preserve">Test </w:t>
+            </w:r>
+            <w:r>
+              <w:t xml:space="preserve">if the Instance ID </w:t>
+            </w:r>
+          </w:p>
         </w:tc>
       </w:tr>
       <w:tr>
         <w:trPr>
-          <w:trHeight w:val="701"/>
+          <w:trHeight w:val="425"/>
         </w:trPr>
         <w:tc>
           <w:tcPr>
@@ -4022,7 +4057,11 @@
           <w:tcPr>
             <w:tcW w:w="8132" w:type="dxa"/>
           </w:tcPr>
-          <w:p/>
+          <w:p>
+            <w:r>
+              <w:t>Login to two devices to check if the instance ID is working.</w:t>
+            </w:r>
+          </w:p>
         </w:tc>
       </w:tr>
       <w:tr>
@@ -4043,7 +4082,11 @@
           <w:tcPr>
             <w:tcW w:w="8132" w:type="dxa"/>
           </w:tcPr>
-          <w:p/>
+          <w:p>
+            <w:r>
+              <w:t>The first device should logout when logged into second device.</w:t>
+            </w:r>
+          </w:p>
         </w:tc>
       </w:tr>
       <w:tr>
@@ -4064,14 +4107,18 @@
           <w:tcPr>
             <w:tcW w:w="8132" w:type="dxa"/>
           </w:tcPr>
-          <w:p/>
+          <w:p>
+            <w:r>
+              <w:t>NIL</w:t>
+            </w:r>
+          </w:p>
         </w:tc>
       </w:tr>
     </w:tbl>
     <w:p>
       <w:pPr>
         <w:pStyle w:val="Caption"/>
-        <w:jc w:val="center"/>
+        <w:jc w:val="left"/>
       </w:pPr>
       <w:r>
         <w:t>Table 2.2:  Instance ID Verification Testing</w:t>
@@ -4120,7 +4167,11 @@
           <w:tcPr>
             <w:tcW w:w="8132" w:type="dxa"/>
           </w:tcPr>
-          <w:p/>
+          <w:p>
+            <w:r>
+              <w:t>To test if all the user interface components are responsive.</w:t>
+            </w:r>
+          </w:p>
         </w:tc>
       </w:tr>
       <w:tr>
@@ -4146,7 +4197,25 @@
           <w:tcPr>
             <w:tcW w:w="8132" w:type="dxa"/>
           </w:tcPr>
-          <w:p/>
+          <w:p>
+            <w:r>
+              <w:t>Try out various features</w:t>
+            </w:r>
+            <w:r>
+              <w:t xml:space="preserve"> (menu, search bar, floating action </w:t>
+            </w:r>
+            <w:proofErr w:type="gramStart"/>
+            <w:r>
+              <w:t xml:space="preserve">button) </w:t>
+            </w:r>
+            <w:r>
+              <w:t xml:space="preserve"> of</w:t>
+            </w:r>
+            <w:proofErr w:type="gramEnd"/>
+            <w:r>
+              <w:t xml:space="preserve"> homepage one by one.</w:t>
+            </w:r>
+          </w:p>
         </w:tc>
       </w:tr>
       <w:tr>
@@ -4159,6 +4228,7 @@
           </w:tcPr>
           <w:p>
             <w:r>
+              <w:lastRenderedPageBreak/>
               <w:t>Completion Criteria</w:t>
             </w:r>
           </w:p>
@@ -4167,7 +4237,11 @@
           <w:tcPr>
             <w:tcW w:w="8132" w:type="dxa"/>
           </w:tcPr>
-          <w:p/>
+          <w:p>
+            <w:r>
+              <w:t>If all homepage are features are responsive.</w:t>
+            </w:r>
+          </w:p>
         </w:tc>
       </w:tr>
       <w:tr>
@@ -4188,14 +4262,18 @@
           <w:tcPr>
             <w:tcW w:w="8132" w:type="dxa"/>
           </w:tcPr>
-          <w:p/>
+          <w:p>
+            <w:r>
+              <w:t>NIL</w:t>
+            </w:r>
+          </w:p>
         </w:tc>
       </w:tr>
     </w:tbl>
     <w:p>
       <w:pPr>
         <w:pStyle w:val="Caption"/>
-        <w:jc w:val="center"/>
+        <w:jc w:val="left"/>
       </w:pPr>
       <w:r>
         <w:t>Table 2.3:  Home page Testing</w:t>
@@ -4237,7 +4315,11 @@
           <w:tcPr>
             <w:tcW w:w="8132" w:type="dxa"/>
           </w:tcPr>
-          <w:p/>
+          <w:p>
+            <w:r>
+              <w:t>To test if the PDF viewer renders the PDF file and close on moving out of the location.</w:t>
+            </w:r>
+          </w:p>
         </w:tc>
       </w:tr>
       <w:tr>
@@ -4258,7 +4340,11 @@
           <w:tcPr>
             <w:tcW w:w="8132" w:type="dxa"/>
           </w:tcPr>
-          <w:p/>
+          <w:p>
+            <w:r>
+              <w:t>The test was conducted by importing a pdf file and moving out of the current area</w:t>
+            </w:r>
+          </w:p>
         </w:tc>
       </w:tr>
       <w:tr>
@@ -4279,7 +4365,11 @@
           <w:tcPr>
             <w:tcW w:w="8132" w:type="dxa"/>
           </w:tcPr>
-          <w:p/>
+          <w:p>
+            <w:r>
+              <w:t>If the pdf file is properly rendered and close on moving out of the designated area.</w:t>
+            </w:r>
+          </w:p>
         </w:tc>
       </w:tr>
       <w:tr>
@@ -4300,14 +4390,18 @@
           <w:tcPr>
             <w:tcW w:w="8132" w:type="dxa"/>
           </w:tcPr>
-          <w:p/>
+          <w:p>
+            <w:r>
+              <w:t>NIL</w:t>
+            </w:r>
+          </w:p>
         </w:tc>
       </w:tr>
     </w:tbl>
     <w:p>
       <w:pPr>
         <w:pStyle w:val="Caption"/>
-        <w:jc w:val="center"/>
+        <w:jc w:val="left"/>
       </w:pPr>
       <w:r>
         <w:t>Table 2.4:  PDF Viewer Testing</w:t>
@@ -4349,7 +4443,11 @@
           <w:tcPr>
             <w:tcW w:w="8132" w:type="dxa"/>
           </w:tcPr>
-          <w:p/>
+          <w:p>
+            <w:r>
+              <w:t>To test if the files are imported successfully</w:t>
+            </w:r>
+          </w:p>
         </w:tc>
       </w:tr>
       <w:tr>
@@ -4370,7 +4468,11 @@
           <w:tcPr>
             <w:tcW w:w="8132" w:type="dxa"/>
           </w:tcPr>
-          <w:p/>
+          <w:p>
+            <w:r>
+              <w:t xml:space="preserve">Try out various scenarios of importing file that the user may end up performing. </w:t>
+            </w:r>
+          </w:p>
         </w:tc>
       </w:tr>
       <w:tr>
@@ -4391,7 +4493,14 @@
           <w:tcPr>
             <w:tcW w:w="8132" w:type="dxa"/>
           </w:tcPr>
-          <w:p/>
+          <w:p>
+            <w:r>
+              <w:t xml:space="preserve">If the files are imported and can be opened successfully. Check if </w:t>
+            </w:r>
+            <w:r>
+              <w:t>files are destroyed if the user choose to empty them.</w:t>
+            </w:r>
+          </w:p>
         </w:tc>
       </w:tr>
       <w:tr>
@@ -4412,14 +4521,18 @@
           <w:tcPr>
             <w:tcW w:w="8132" w:type="dxa"/>
           </w:tcPr>
-          <w:p/>
+          <w:p>
+            <w:r>
+              <w:t>NIL</w:t>
+            </w:r>
+          </w:p>
         </w:tc>
       </w:tr>
     </w:tbl>
     <w:p>
       <w:pPr>
         <w:pStyle w:val="Caption"/>
-        <w:jc w:val="center"/>
+        <w:jc w:val="left"/>
       </w:pPr>
       <w:r>
         <w:t>Table 2.5:  Import File Testing</w:t>
@@ -4461,7 +4574,11 @@
           <w:tcPr>
             <w:tcW w:w="8132" w:type="dxa"/>
           </w:tcPr>
-          <w:p/>
+          <w:p>
+            <w:r>
+              <w:t>To test if an empty area can be created.</w:t>
+            </w:r>
+          </w:p>
         </w:tc>
       </w:tr>
       <w:tr>
@@ -4482,7 +4599,21 @@
           <w:tcPr>
             <w:tcW w:w="8132" w:type="dxa"/>
           </w:tcPr>
-          <w:p/>
+          <w:p>
+            <w:r>
+              <w:t xml:space="preserve">By creating empty </w:t>
+            </w:r>
+            <w:proofErr w:type="spellStart"/>
+            <w:r>
+              <w:t>empty</w:t>
+            </w:r>
+            <w:proofErr w:type="spellEnd"/>
+            <w:r>
+              <w:t xml:space="preserve"> areas</w:t>
+            </w:r>
+            <w:bookmarkStart w:id="14" w:name="_GoBack"/>
+            <w:bookmarkEnd w:id="14"/>
+          </w:p>
         </w:tc>
       </w:tr>
       <w:tr>
@@ -4531,7 +4662,7 @@
     <w:p>
       <w:pPr>
         <w:pStyle w:val="Caption"/>
-        <w:jc w:val="center"/>
+        <w:jc w:val="left"/>
       </w:pPr>
       <w:r>
         <w:t>Table 2.6:  Add empty area Testing</w:t>
@@ -4643,20 +4774,20 @@
     <w:p>
       <w:pPr>
         <w:pStyle w:val="Caption"/>
-        <w:jc w:val="center"/>
-      </w:pPr>
-      <w:r>
-        <w:t>Table 2.7:  Area operations Testing</w:t>
-      </w:r>
-    </w:p>
-    <w:p/>
-    <w:p/>
+        <w:jc w:val="left"/>
+      </w:pPr>
+      <w:r>
+        <w:t>Tabl</w:t>
+      </w:r>
+      <w:r>
+        <w:t>e 2.7:  Area operations Testing</w:t>
+      </w:r>
+    </w:p>
     <w:p>
       <w:pPr>
         <w:pStyle w:val="Heading3"/>
       </w:pPr>
       <w:r>
-        <w:lastRenderedPageBreak/>
         <w:t>File operations Testing</w:t>
       </w:r>
     </w:p>
@@ -4688,7 +4819,11 @@
           <w:tcPr>
             <w:tcW w:w="8132" w:type="dxa"/>
           </w:tcPr>
-          <w:p/>
+          <w:p>
+            <w:r>
+              <w:t>To test if the file related operations function as per the requirement.</w:t>
+            </w:r>
+          </w:p>
         </w:tc>
       </w:tr>
       <w:tr>
@@ -4709,7 +4844,19 @@
           <w:tcPr>
             <w:tcW w:w="8132" w:type="dxa"/>
           </w:tcPr>
-          <w:p/>
+          <w:p>
+            <w:r>
+              <w:t xml:space="preserve">Each file loaded into one are moved or copied to another area. </w:t>
+            </w:r>
+            <w:proofErr w:type="gramStart"/>
+            <w:r>
+              <w:t>Finally</w:t>
+            </w:r>
+            <w:proofErr w:type="gramEnd"/>
+            <w:r>
+              <w:t xml:space="preserve"> the files are deleted.</w:t>
+            </w:r>
+          </w:p>
         </w:tc>
       </w:tr>
       <w:tr>
@@ -4722,6 +4869,7 @@
           </w:tcPr>
           <w:p>
             <w:r>
+              <w:lastRenderedPageBreak/>
               <w:t>Completion Criteria</w:t>
             </w:r>
           </w:p>
@@ -4730,7 +4878,19 @@
           <w:tcPr>
             <w:tcW w:w="8132" w:type="dxa"/>
           </w:tcPr>
-          <w:p/>
+          <w:p>
+            <w:r>
+              <w:t xml:space="preserve">If all file operation </w:t>
+            </w:r>
+            <w:proofErr w:type="gramStart"/>
+            <w:r>
+              <w:t>work</w:t>
+            </w:r>
+            <w:proofErr w:type="gramEnd"/>
+            <w:r>
+              <w:t xml:space="preserve"> according to requirement.</w:t>
+            </w:r>
+          </w:p>
         </w:tc>
       </w:tr>
       <w:tr>
@@ -4751,14 +4911,18 @@
           <w:tcPr>
             <w:tcW w:w="8132" w:type="dxa"/>
           </w:tcPr>
-          <w:p/>
+          <w:p>
+            <w:r>
+              <w:t>NIL</w:t>
+            </w:r>
+          </w:p>
         </w:tc>
       </w:tr>
     </w:tbl>
     <w:p>
       <w:pPr>
         <w:pStyle w:val="Caption"/>
-        <w:jc w:val="center"/>
+        <w:jc w:val="left"/>
       </w:pPr>
       <w:r>
         <w:t>Table 2.8:  File operations Testing</w:t>
@@ -4870,7 +5034,7 @@
     <w:p>
       <w:pPr>
         <w:pStyle w:val="Caption"/>
-        <w:jc w:val="center"/>
+        <w:jc w:val="left"/>
       </w:pPr>
       <w:r>
         <w:t>Table 2.9:  Password recovery Testing</w:t>
@@ -4982,7 +5146,7 @@
     <w:p>
       <w:pPr>
         <w:pStyle w:val="Caption"/>
-        <w:jc w:val="center"/>
+        <w:jc w:val="left"/>
       </w:pPr>
       <w:r>
         <w:t>Table 2.10:  Change password Testing</w:t>
@@ -5094,7 +5258,7 @@
     <w:p>
       <w:pPr>
         <w:pStyle w:val="Caption"/>
-        <w:jc w:val="center"/>
+        <w:jc w:val="left"/>
       </w:pPr>
       <w:r>
         <w:t>Table 2.11:  Change name Testing</w:t>
@@ -5206,7 +5370,7 @@
     <w:p>
       <w:pPr>
         <w:pStyle w:val="Caption"/>
-        <w:jc w:val="center"/>
+        <w:jc w:val="left"/>
       </w:pPr>
       <w:r>
         <w:t>Table 2.12 Cloud storage limit Testing</w:t>
@@ -5217,7 +5381,6 @@
         <w:pStyle w:val="Heading3"/>
       </w:pPr>
       <w:r>
-        <w:lastRenderedPageBreak/>
         <w:t>Change user Testing</w:t>
       </w:r>
     </w:p>
@@ -5283,6 +5446,7 @@
           </w:tcPr>
           <w:p>
             <w:r>
+              <w:lastRenderedPageBreak/>
               <w:t>Completion Criteria</w:t>
             </w:r>
           </w:p>
@@ -5319,7 +5483,7 @@
     <w:p>
       <w:pPr>
         <w:pStyle w:val="Caption"/>
-        <w:jc w:val="center"/>
+        <w:jc w:val="left"/>
       </w:pPr>
       <w:r>
         <w:t>Table 2.13:  Change user Testing</w:t>
@@ -5361,7 +5525,11 @@
           <w:tcPr>
             <w:tcW w:w="8132" w:type="dxa"/>
           </w:tcPr>
-          <w:p/>
+          <w:p>
+            <w:r>
+              <w:t>To test if the user can delete his account</w:t>
+            </w:r>
+          </w:p>
         </w:tc>
       </w:tr>
       <w:tr>
@@ -5382,7 +5550,14 @@
           <w:tcPr>
             <w:tcW w:w="8132" w:type="dxa"/>
           </w:tcPr>
-          <w:p/>
+          <w:p>
+            <w:r>
+              <w:t xml:space="preserve">The delete user functionality is executed on login and </w:t>
+            </w:r>
+            <w:r>
+              <w:t>try to re-login using same deleted account.</w:t>
+            </w:r>
+          </w:p>
         </w:tc>
       </w:tr>
       <w:tr>
@@ -5403,7 +5578,19 @@
           <w:tcPr>
             <w:tcW w:w="8132" w:type="dxa"/>
           </w:tcPr>
-          <w:p/>
+          <w:p>
+            <w:r>
+              <w:t xml:space="preserve">If the re-Login fails and if all the user record is deleted from both </w:t>
+            </w:r>
+            <w:proofErr w:type="spellStart"/>
+            <w:r>
+              <w:t>Cognito</w:t>
+            </w:r>
+            <w:proofErr w:type="spellEnd"/>
+            <w:r>
+              <w:t>, DynamoDB and S3.</w:t>
+            </w:r>
+          </w:p>
         </w:tc>
       </w:tr>
       <w:tr>
@@ -5424,14 +5611,18 @@
           <w:tcPr>
             <w:tcW w:w="8132" w:type="dxa"/>
           </w:tcPr>
-          <w:p/>
+          <w:p>
+            <w:r>
+              <w:t>NIL</w:t>
+            </w:r>
+          </w:p>
         </w:tc>
       </w:tr>
     </w:tbl>
     <w:p>
       <w:pPr>
         <w:pStyle w:val="Caption"/>
-        <w:jc w:val="center"/>
+        <w:jc w:val="left"/>
       </w:pPr>
       <w:r>
         <w:t>Table 2.14:  Delete user Testing</w:t>
@@ -5543,7 +5734,7 @@
     <w:p>
       <w:pPr>
         <w:pStyle w:val="Caption"/>
-        <w:jc w:val="center"/>
+        <w:jc w:val="left"/>
       </w:pPr>
       <w:r>
         <w:t>Table 2.15:  File and data synchronization Testing</w:t>
@@ -5655,22 +5846,21 @@
     <w:p>
       <w:pPr>
         <w:pStyle w:val="Caption"/>
-        <w:jc w:val="center"/>
+        <w:jc w:val="left"/>
       </w:pPr>
       <w:r>
         <w:t>Table 2.16:  GPS spoofing Testing</w:t>
       </w:r>
     </w:p>
-    <w:p/>
     <w:p>
       <w:pPr>
         <w:pStyle w:val="Heading2"/>
       </w:pPr>
-      <w:bookmarkStart w:id="14" w:name="_Toc497837378"/>
+      <w:bookmarkStart w:id="15" w:name="_Toc497837378"/>
       <w:r>
         <w:t>Item Pass/Fail Criteria</w:t>
       </w:r>
-      <w:bookmarkEnd w:id="14"/>
+      <w:bookmarkEnd w:id="15"/>
     </w:p>
     <w:p>
       <w:pPr>
@@ -5817,7 +6007,6 @@
           <w:rFonts w:asciiTheme="minorHAnsi" w:hAnsiTheme="minorHAnsi" w:cstheme="minorHAnsi"/>
           <w:szCs w:val="22"/>
         </w:rPr>
-        <w:lastRenderedPageBreak/>
         <w:t>The number of test executed with defects is more than 5% of the total, and</w:t>
       </w:r>
     </w:p>
@@ -5854,11 +6043,12 @@
       <w:pPr>
         <w:pStyle w:val="Heading2"/>
       </w:pPr>
-      <w:bookmarkStart w:id="15" w:name="_Toc497837379"/>
-      <w:r>
+      <w:bookmarkStart w:id="16" w:name="_Toc497837379"/>
+      <w:r>
+        <w:lastRenderedPageBreak/>
         <w:t>Test Deliverables</w:t>
       </w:r>
-      <w:bookmarkEnd w:id="15"/>
+      <w:bookmarkEnd w:id="16"/>
     </w:p>
     <w:p>
       <w:pPr>
@@ -6009,7 +6199,13 @@
               <w:jc w:val="center"/>
             </w:pPr>
             <w:r>
-              <w:t>Test team</w:t>
+              <w:t>Test</w:t>
+            </w:r>
+            <w:r>
+              <w:t>ing</w:t>
+            </w:r>
+            <w:r>
+              <w:t xml:space="preserve"> team</w:t>
             </w:r>
           </w:p>
         </w:tc>
@@ -6060,7 +6256,13 @@
               <w:jc w:val="center"/>
             </w:pPr>
             <w:r>
-              <w:t>Test team</w:t>
+              <w:t>Test</w:t>
+            </w:r>
+            <w:r>
+              <w:t>ing</w:t>
+            </w:r>
+            <w:r>
+              <w:t xml:space="preserve"> team</w:t>
             </w:r>
           </w:p>
         </w:tc>
@@ -6111,7 +6313,13 @@
               <w:jc w:val="center"/>
             </w:pPr>
             <w:r>
-              <w:t>Test team</w:t>
+              <w:t>Test</w:t>
+            </w:r>
+            <w:r>
+              <w:t>ing</w:t>
+            </w:r>
+            <w:r>
+              <w:t xml:space="preserve"> team</w:t>
             </w:r>
           </w:p>
         </w:tc>
@@ -6132,20 +6340,296 @@
       <w:pPr>
         <w:pStyle w:val="Heading2"/>
       </w:pPr>
-      <w:bookmarkStart w:id="16" w:name="_Toc497837380"/>
+      <w:bookmarkStart w:id="17" w:name="_Toc497837380"/>
       <w:r>
         <w:t>Test Environment</w:t>
       </w:r>
-      <w:bookmarkEnd w:id="16"/>
+      <w:bookmarkEnd w:id="17"/>
       <w:r>
         <w:t xml:space="preserve"> </w:t>
       </w:r>
     </w:p>
     <w:p>
-      <w:bookmarkStart w:id="17" w:name="_GoBack"/>
-      <w:bookmarkEnd w:id="17"/>
-    </w:p>
-    <w:p/>
+      <w:r>
+        <w:t xml:space="preserve">We tested this app on 4 devises all running different hardware made within past five years (2013 to </w:t>
+      </w:r>
+      <w:r>
+        <w:t>2017).</w:t>
+      </w:r>
+      <w:r>
+        <w:t xml:space="preserve"> The test was conducted by keeping following things in mind:</w:t>
+      </w:r>
+      <w:r>
+        <w:t xml:space="preserve"> </w:t>
+      </w:r>
+      <w:r>
+        <w:t>-</w:t>
+      </w:r>
+    </w:p>
+    <w:p>
+      <w:pPr>
+        <w:pStyle w:val="ListParagraph"/>
+        <w:numPr>
+          <w:ilvl w:val="0"/>
+          <w:numId w:val="23"/>
+        </w:numPr>
+      </w:pPr>
+      <w:r>
+        <w:t>Processing power.</w:t>
+      </w:r>
+    </w:p>
+    <w:p>
+      <w:pPr>
+        <w:pStyle w:val="ListParagraph"/>
+        <w:numPr>
+          <w:ilvl w:val="0"/>
+          <w:numId w:val="23"/>
+        </w:numPr>
+      </w:pPr>
+      <w:r>
+        <w:t>Android version.</w:t>
+      </w:r>
+    </w:p>
+    <w:p>
+      <w:pPr>
+        <w:pStyle w:val="ListParagraph"/>
+        <w:numPr>
+          <w:ilvl w:val="0"/>
+          <w:numId w:val="23"/>
+        </w:numPr>
+      </w:pPr>
+      <w:r>
+        <w:t>Screen size.</w:t>
+      </w:r>
+    </w:p>
+    <w:p>
+      <w:pPr>
+        <w:pStyle w:val="ListParagraph"/>
+        <w:numPr>
+          <w:ilvl w:val="0"/>
+          <w:numId w:val="23"/>
+        </w:numPr>
+      </w:pPr>
+      <w:r>
+        <w:t>Network and GSP connectivity hardware.</w:t>
+      </w:r>
+    </w:p>
+    <w:p>
+      <w:r>
+        <w:t xml:space="preserve"> The phones used </w:t>
+      </w:r>
+      <w:proofErr w:type="gramStart"/>
+      <w:r>
+        <w:t>are:-</w:t>
+      </w:r>
+      <w:proofErr w:type="gramEnd"/>
+      <w:r>
+        <w:t xml:space="preserve"> </w:t>
+      </w:r>
+    </w:p>
+    <w:p>
+      <w:pPr>
+        <w:pStyle w:val="ListParagraph"/>
+        <w:numPr>
+          <w:ilvl w:val="0"/>
+          <w:numId w:val="22"/>
+        </w:numPr>
+      </w:pPr>
+      <w:r>
+        <w:rPr>
+          <w:b/>
+        </w:rPr>
+        <w:t>Moto G (1</w:t>
+      </w:r>
+      <w:r>
+        <w:rPr>
+          <w:b/>
+          <w:vertAlign w:val="superscript"/>
+        </w:rPr>
+        <w:t>st</w:t>
+      </w:r>
+      <w:r>
+        <w:rPr>
+          <w:b/>
+        </w:rPr>
+        <w:t xml:space="preserve"> Generation)</w:t>
+      </w:r>
+      <w:r>
+        <w:t xml:space="preserve"> – </w:t>
+      </w:r>
+      <w:r>
+        <w:t xml:space="preserve">Released in 2013 with 1Gb of RAM and </w:t>
+      </w:r>
+      <w:r>
+        <w:t>Quad-core 1.2 GHz Cortex-A7</w:t>
+      </w:r>
+      <w:r>
+        <w:t xml:space="preserve"> processor. It runs android version 5.1.1(Lollipop) and considered to be the lowest configuration required to run this app.</w:t>
+      </w:r>
+    </w:p>
+    <w:p>
+      <w:pPr>
+        <w:pStyle w:val="ListParagraph"/>
+        <w:numPr>
+          <w:ilvl w:val="0"/>
+          <w:numId w:val="22"/>
+        </w:numPr>
+      </w:pPr>
+      <w:r>
+        <w:rPr>
+          <w:b/>
+          <w:i/>
+        </w:rPr>
+        <w:t>Sony Xperia Z5</w:t>
+      </w:r>
+      <w:r>
+        <w:t xml:space="preserve"> – Released in 2015 </w:t>
+      </w:r>
+      <w:r>
+        <w:t xml:space="preserve">3GB of RAM and </w:t>
+      </w:r>
+      <w:r>
+        <w:t>Octa-core (4x1.5 GHz Cortex-A53 &amp; 4x2.0 GHz Cortex-A57</w:t>
+      </w:r>
+      <w:r>
+        <w:t xml:space="preserve">, </w:t>
+      </w:r>
+      <w:r>
+        <w:t>Qualcomm MSM8994 Snapdragon 810</w:t>
+      </w:r>
+      <w:r>
+        <w:t xml:space="preserve"> chipset</w:t>
+      </w:r>
+      <w:r>
+        <w:t>)</w:t>
+      </w:r>
+      <w:r>
+        <w:t xml:space="preserve"> processor. It runs android version </w:t>
+      </w:r>
+      <w:r>
+        <w:t>7.1.1 (Nougat)</w:t>
+      </w:r>
+      <w:r>
+        <w:t>.</w:t>
+      </w:r>
+    </w:p>
+    <w:p>
+      <w:pPr>
+        <w:pStyle w:val="ListParagraph"/>
+        <w:numPr>
+          <w:ilvl w:val="0"/>
+          <w:numId w:val="22"/>
+        </w:numPr>
+      </w:pPr>
+      <w:r>
+        <w:rPr>
+          <w:b/>
+        </w:rPr>
+        <w:t>Samsung galaxy Note 5</w:t>
+      </w:r>
+      <w:r>
+        <w:t xml:space="preserve"> - Released in 2015 with 4GB of RAM and </w:t>
+      </w:r>
+      <w:r>
+        <w:t>Octa-core (4x2.1 GHz Cortex-A57 &amp; 4x1.5 GHz Cortex-A53</w:t>
+      </w:r>
+      <w:r>
+        <w:t xml:space="preserve">, </w:t>
+      </w:r>
+      <w:proofErr w:type="spellStart"/>
+      <w:r>
+        <w:rPr>
+          <w:rFonts w:ascii="Arial" w:hAnsi="Arial" w:cs="Arial"/>
+          <w:color w:val="000000"/>
+          <w:sz w:val="21"/>
+          <w:szCs w:val="21"/>
+          <w:shd w:val="clear" w:color="auto" w:fill="FAFAFA"/>
+        </w:rPr>
+        <w:t>Exynos</w:t>
+      </w:r>
+      <w:proofErr w:type="spellEnd"/>
+      <w:r>
+        <w:rPr>
+          <w:rFonts w:ascii="Arial" w:hAnsi="Arial" w:cs="Arial"/>
+          <w:color w:val="000000"/>
+          <w:sz w:val="21"/>
+          <w:szCs w:val="21"/>
+          <w:shd w:val="clear" w:color="auto" w:fill="FAFAFA"/>
+        </w:rPr>
+        <w:t xml:space="preserve"> 7420 Octa chipset</w:t>
+      </w:r>
+      <w:r>
+        <w:t>)</w:t>
+      </w:r>
+      <w:r>
+        <w:t xml:space="preserve"> processor.</w:t>
+      </w:r>
+      <w:r>
+        <w:t xml:space="preserve"> </w:t>
+      </w:r>
+      <w:r>
+        <w:t xml:space="preserve">It runs android version </w:t>
+      </w:r>
+      <w:r>
+        <w:t>7.1.1 (Nougat)</w:t>
+      </w:r>
+      <w:r>
+        <w:t>.</w:t>
+      </w:r>
+    </w:p>
+    <w:p>
+      <w:pPr>
+        <w:pStyle w:val="ListParagraph"/>
+        <w:numPr>
+          <w:ilvl w:val="0"/>
+          <w:numId w:val="22"/>
+        </w:numPr>
+      </w:pPr>
+      <w:r>
+        <w:rPr>
+          <w:b/>
+        </w:rPr>
+        <w:t xml:space="preserve">Samsung galaxy S8 </w:t>
+      </w:r>
+      <w:r>
+        <w:t>-</w:t>
+      </w:r>
+      <w:r>
+        <w:t xml:space="preserve"> </w:t>
+      </w:r>
+      <w:r>
+        <w:t xml:space="preserve">Released in 2015 with 4GB of RAM and </w:t>
+      </w:r>
+      <w:r>
+        <w:t>Octa-core (4x2.3 GHz &amp; 4x1.7 GHz</w:t>
+      </w:r>
+      <w:r>
+        <w:t xml:space="preserve">, </w:t>
+      </w:r>
+      <w:proofErr w:type="spellStart"/>
+      <w:r>
+        <w:t>Exynos</w:t>
+      </w:r>
+      <w:proofErr w:type="spellEnd"/>
+      <w:r>
+        <w:t xml:space="preserve"> 8895 Octa</w:t>
+      </w:r>
+      <w:r>
+        <w:t>)</w:t>
+      </w:r>
+      <w:r>
+        <w:t xml:space="preserve">. </w:t>
+      </w:r>
+      <w:r>
+        <w:t xml:space="preserve"> It runs android version </w:t>
+      </w:r>
+      <w:r>
+        <w:t>7.1.1 (Nougat)</w:t>
+      </w:r>
+      <w:r>
+        <w:t xml:space="preserve">. </w:t>
+      </w:r>
+    </w:p>
     <w:p>
       <w:pPr>
         <w:pStyle w:val="Heading2"/>
@@ -6158,6 +6642,22 @@
     </w:p>
     <w:p>
       <w:pPr>
+        <w:ind w:left="576"/>
+      </w:pPr>
+      <w:r>
+        <w:t>In Total 138 cases tested</w:t>
+      </w:r>
+      <w:r>
+        <w:t>.</w:t>
+      </w:r>
+    </w:p>
+    <w:p>
+      <w:pPr>
+        <w:ind w:left="576"/>
+      </w:pPr>
+    </w:p>
+    <w:p>
+      <w:pPr>
         <w:pStyle w:val="Heading3"/>
       </w:pPr>
       <w:bookmarkStart w:id="19" w:name="_Toc497837382"/>
@@ -6185,6 +6685,9 @@
         <w:t>Improve Test Assets</w:t>
       </w:r>
       <w:bookmarkEnd w:id="21"/>
+      <w:r>
+        <w:t>.</w:t>
+      </w:r>
     </w:p>
     <w:p>
       <w:pPr>
@@ -6236,7 +6739,6 @@
           <w:docPartUnique/>
         </w:docPartObj>
       </w:sdtPr>
-      <w:sdtEndPr/>
       <w:sdtContent>
         <w:p>
           <w:pPr>
@@ -6252,7 +6754,6 @@
             <w:id w:val="-573587230"/>
             <w:bibliography/>
           </w:sdtPr>
-          <w:sdtEndPr/>
           <w:sdtContent>
             <w:p/>
             <w:p/>
@@ -6355,7 +6856,7 @@
           <w:rPr>
             <w:noProof/>
           </w:rPr>
-          <w:t>4</w:t>
+          <w:t>6</w:t>
         </w:r>
         <w:r>
           <w:rPr>
@@ -7950,6 +8451,119 @@
     </w:lvl>
   </w:abstractNum>
   <w:abstractNum w:abstractNumId="14" w15:restartNumberingAfterBreak="0">
+    <w:nsid w:val="321E576B"/>
+    <w:multiLevelType w:val="hybridMultilevel"/>
+    <w:tmpl w:val="EEFCCC3C"/>
+    <w:lvl w:ilvl="0" w:tplc="48090001">
+      <w:start w:val="1"/>
+      <w:numFmt w:val="bullet"/>
+      <w:lvlText w:val=""/>
+      <w:lvlJc w:val="left"/>
+      <w:pPr>
+        <w:ind w:left="720" w:hanging="360"/>
+      </w:pPr>
+      <w:rPr>
+        <w:rFonts w:ascii="Symbol" w:hAnsi="Symbol" w:hint="default"/>
+      </w:rPr>
+    </w:lvl>
+    <w:lvl w:ilvl="1" w:tplc="48090003" w:tentative="1">
+      <w:start w:val="1"/>
+      <w:numFmt w:val="bullet"/>
+      <w:lvlText w:val="o"/>
+      <w:lvlJc w:val="left"/>
+      <w:pPr>
+        <w:ind w:left="1440" w:hanging="360"/>
+      </w:pPr>
+      <w:rPr>
+        <w:rFonts w:ascii="Courier New" w:hAnsi="Courier New" w:cs="Courier New" w:hint="default"/>
+      </w:rPr>
+    </w:lvl>
+    <w:lvl w:ilvl="2" w:tplc="48090005" w:tentative="1">
+      <w:start w:val="1"/>
+      <w:numFmt w:val="bullet"/>
+      <w:lvlText w:val=""/>
+      <w:lvlJc w:val="left"/>
+      <w:pPr>
+        <w:ind w:left="2160" w:hanging="360"/>
+      </w:pPr>
+      <w:rPr>
+        <w:rFonts w:ascii="Wingdings" w:hAnsi="Wingdings" w:hint="default"/>
+      </w:rPr>
+    </w:lvl>
+    <w:lvl w:ilvl="3" w:tplc="48090001" w:tentative="1">
+      <w:start w:val="1"/>
+      <w:numFmt w:val="bullet"/>
+      <w:lvlText w:val=""/>
+      <w:lvlJc w:val="left"/>
+      <w:pPr>
+        <w:ind w:left="2880" w:hanging="360"/>
+      </w:pPr>
+      <w:rPr>
+        <w:rFonts w:ascii="Symbol" w:hAnsi="Symbol" w:hint="default"/>
+      </w:rPr>
+    </w:lvl>
+    <w:lvl w:ilvl="4" w:tplc="48090003" w:tentative="1">
+      <w:start w:val="1"/>
+      <w:numFmt w:val="bullet"/>
+      <w:lvlText w:val="o"/>
+      <w:lvlJc w:val="left"/>
+      <w:pPr>
+        <w:ind w:left="3600" w:hanging="360"/>
+      </w:pPr>
+      <w:rPr>
+        <w:rFonts w:ascii="Courier New" w:hAnsi="Courier New" w:cs="Courier New" w:hint="default"/>
+      </w:rPr>
+    </w:lvl>
+    <w:lvl w:ilvl="5" w:tplc="48090005" w:tentative="1">
+      <w:start w:val="1"/>
+      <w:numFmt w:val="bullet"/>
+      <w:lvlText w:val=""/>
+      <w:lvlJc w:val="left"/>
+      <w:pPr>
+        <w:ind w:left="4320" w:hanging="360"/>
+      </w:pPr>
+      <w:rPr>
+        <w:rFonts w:ascii="Wingdings" w:hAnsi="Wingdings" w:hint="default"/>
+      </w:rPr>
+    </w:lvl>
+    <w:lvl w:ilvl="6" w:tplc="48090001" w:tentative="1">
+      <w:start w:val="1"/>
+      <w:numFmt w:val="bullet"/>
+      <w:lvlText w:val=""/>
+      <w:lvlJc w:val="left"/>
+      <w:pPr>
+        <w:ind w:left="5040" w:hanging="360"/>
+      </w:pPr>
+      <w:rPr>
+        <w:rFonts w:ascii="Symbol" w:hAnsi="Symbol" w:hint="default"/>
+      </w:rPr>
+    </w:lvl>
+    <w:lvl w:ilvl="7" w:tplc="48090003" w:tentative="1">
+      <w:start w:val="1"/>
+      <w:numFmt w:val="bullet"/>
+      <w:lvlText w:val="o"/>
+      <w:lvlJc w:val="left"/>
+      <w:pPr>
+        <w:ind w:left="5760" w:hanging="360"/>
+      </w:pPr>
+      <w:rPr>
+        <w:rFonts w:ascii="Courier New" w:hAnsi="Courier New" w:cs="Courier New" w:hint="default"/>
+      </w:rPr>
+    </w:lvl>
+    <w:lvl w:ilvl="8" w:tplc="48090005" w:tentative="1">
+      <w:start w:val="1"/>
+      <w:numFmt w:val="bullet"/>
+      <w:lvlText w:val=""/>
+      <w:lvlJc w:val="left"/>
+      <w:pPr>
+        <w:ind w:left="6480" w:hanging="360"/>
+      </w:pPr>
+      <w:rPr>
+        <w:rFonts w:ascii="Wingdings" w:hAnsi="Wingdings" w:hint="default"/>
+      </w:rPr>
+    </w:lvl>
+  </w:abstractNum>
+  <w:abstractNum w:abstractNumId="15" w15:restartNumberingAfterBreak="0">
     <w:nsid w:val="3A005107"/>
     <w:multiLevelType w:val="multilevel"/>
     <w:tmpl w:val="12AA421A"/>
@@ -8062,7 +8676,7 @@
       </w:rPr>
     </w:lvl>
   </w:abstractNum>
-  <w:abstractNum w:abstractNumId="15" w15:restartNumberingAfterBreak="0">
+  <w:abstractNum w:abstractNumId="16" w15:restartNumberingAfterBreak="0">
     <w:nsid w:val="4C8B463E"/>
     <w:multiLevelType w:val="hybridMultilevel"/>
     <w:tmpl w:val="0668067E"/>
@@ -8175,7 +8789,7 @@
       </w:rPr>
     </w:lvl>
   </w:abstractNum>
-  <w:abstractNum w:abstractNumId="16" w15:restartNumberingAfterBreak="0">
+  <w:abstractNum w:abstractNumId="17" w15:restartNumberingAfterBreak="0">
     <w:nsid w:val="526C394D"/>
     <w:multiLevelType w:val="multilevel"/>
     <w:tmpl w:val="4809001D"/>
@@ -8261,7 +8875,7 @@
       </w:pPr>
     </w:lvl>
   </w:abstractNum>
-  <w:abstractNum w:abstractNumId="17" w15:restartNumberingAfterBreak="0">
+  <w:abstractNum w:abstractNumId="18" w15:restartNumberingAfterBreak="0">
     <w:nsid w:val="58BD11C3"/>
     <w:multiLevelType w:val="hybridMultilevel"/>
     <w:tmpl w:val="2996A27E"/>
@@ -8374,7 +8988,7 @@
       </w:rPr>
     </w:lvl>
   </w:abstractNum>
-  <w:abstractNum w:abstractNumId="18" w15:restartNumberingAfterBreak="0">
+  <w:abstractNum w:abstractNumId="19" w15:restartNumberingAfterBreak="0">
     <w:nsid w:val="5F4F3428"/>
     <w:multiLevelType w:val="hybridMultilevel"/>
     <w:tmpl w:val="5516836A"/>
@@ -8487,7 +9101,120 @@
       </w:rPr>
     </w:lvl>
   </w:abstractNum>
-  <w:abstractNum w:abstractNumId="19" w15:restartNumberingAfterBreak="0">
+  <w:abstractNum w:abstractNumId="20" w15:restartNumberingAfterBreak="0">
+    <w:nsid w:val="68427782"/>
+    <w:multiLevelType w:val="hybridMultilevel"/>
+    <w:tmpl w:val="1FB84320"/>
+    <w:lvl w:ilvl="0" w:tplc="48090001">
+      <w:start w:val="1"/>
+      <w:numFmt w:val="bullet"/>
+      <w:lvlText w:val=""/>
+      <w:lvlJc w:val="left"/>
+      <w:pPr>
+        <w:ind w:left="720" w:hanging="360"/>
+      </w:pPr>
+      <w:rPr>
+        <w:rFonts w:ascii="Symbol" w:hAnsi="Symbol" w:hint="default"/>
+      </w:rPr>
+    </w:lvl>
+    <w:lvl w:ilvl="1" w:tplc="48090003" w:tentative="1">
+      <w:start w:val="1"/>
+      <w:numFmt w:val="bullet"/>
+      <w:lvlText w:val="o"/>
+      <w:lvlJc w:val="left"/>
+      <w:pPr>
+        <w:ind w:left="1440" w:hanging="360"/>
+      </w:pPr>
+      <w:rPr>
+        <w:rFonts w:ascii="Courier New" w:hAnsi="Courier New" w:cs="Courier New" w:hint="default"/>
+      </w:rPr>
+    </w:lvl>
+    <w:lvl w:ilvl="2" w:tplc="48090005" w:tentative="1">
+      <w:start w:val="1"/>
+      <w:numFmt w:val="bullet"/>
+      <w:lvlText w:val=""/>
+      <w:lvlJc w:val="left"/>
+      <w:pPr>
+        <w:ind w:left="2160" w:hanging="360"/>
+      </w:pPr>
+      <w:rPr>
+        <w:rFonts w:ascii="Wingdings" w:hAnsi="Wingdings" w:hint="default"/>
+      </w:rPr>
+    </w:lvl>
+    <w:lvl w:ilvl="3" w:tplc="48090001" w:tentative="1">
+      <w:start w:val="1"/>
+      <w:numFmt w:val="bullet"/>
+      <w:lvlText w:val=""/>
+      <w:lvlJc w:val="left"/>
+      <w:pPr>
+        <w:ind w:left="2880" w:hanging="360"/>
+      </w:pPr>
+      <w:rPr>
+        <w:rFonts w:ascii="Symbol" w:hAnsi="Symbol" w:hint="default"/>
+      </w:rPr>
+    </w:lvl>
+    <w:lvl w:ilvl="4" w:tplc="48090003" w:tentative="1">
+      <w:start w:val="1"/>
+      <w:numFmt w:val="bullet"/>
+      <w:lvlText w:val="o"/>
+      <w:lvlJc w:val="left"/>
+      <w:pPr>
+        <w:ind w:left="3600" w:hanging="360"/>
+      </w:pPr>
+      <w:rPr>
+        <w:rFonts w:ascii="Courier New" w:hAnsi="Courier New" w:cs="Courier New" w:hint="default"/>
+      </w:rPr>
+    </w:lvl>
+    <w:lvl w:ilvl="5" w:tplc="48090005" w:tentative="1">
+      <w:start w:val="1"/>
+      <w:numFmt w:val="bullet"/>
+      <w:lvlText w:val=""/>
+      <w:lvlJc w:val="left"/>
+      <w:pPr>
+        <w:ind w:left="4320" w:hanging="360"/>
+      </w:pPr>
+      <w:rPr>
+        <w:rFonts w:ascii="Wingdings" w:hAnsi="Wingdings" w:hint="default"/>
+      </w:rPr>
+    </w:lvl>
+    <w:lvl w:ilvl="6" w:tplc="48090001" w:tentative="1">
+      <w:start w:val="1"/>
+      <w:numFmt w:val="bullet"/>
+      <w:lvlText w:val=""/>
+      <w:lvlJc w:val="left"/>
+      <w:pPr>
+        <w:ind w:left="5040" w:hanging="360"/>
+      </w:pPr>
+      <w:rPr>
+        <w:rFonts w:ascii="Symbol" w:hAnsi="Symbol" w:hint="default"/>
+      </w:rPr>
+    </w:lvl>
+    <w:lvl w:ilvl="7" w:tplc="48090003" w:tentative="1">
+      <w:start w:val="1"/>
+      <w:numFmt w:val="bullet"/>
+      <w:lvlText w:val="o"/>
+      <w:lvlJc w:val="left"/>
+      <w:pPr>
+        <w:ind w:left="5760" w:hanging="360"/>
+      </w:pPr>
+      <w:rPr>
+        <w:rFonts w:ascii="Courier New" w:hAnsi="Courier New" w:cs="Courier New" w:hint="default"/>
+      </w:rPr>
+    </w:lvl>
+    <w:lvl w:ilvl="8" w:tplc="48090005" w:tentative="1">
+      <w:start w:val="1"/>
+      <w:numFmt w:val="bullet"/>
+      <w:lvlText w:val=""/>
+      <w:lvlJc w:val="left"/>
+      <w:pPr>
+        <w:ind w:left="6480" w:hanging="360"/>
+      </w:pPr>
+      <w:rPr>
+        <w:rFonts w:ascii="Wingdings" w:hAnsi="Wingdings" w:hint="default"/>
+      </w:rPr>
+    </w:lvl>
+  </w:abstractNum>
+  <w:abstractNum w:abstractNumId="21" w15:restartNumberingAfterBreak="0">
     <w:nsid w:val="73CA65C6"/>
     <w:multiLevelType w:val="hybridMultilevel"/>
     <w:tmpl w:val="456C9F18"/>
@@ -8580,7 +9307,7 @@
     <w:abstractNumId w:val="7"/>
   </w:num>
   <w:num w:numId="2">
-    <w:abstractNumId w:val="15"/>
+    <w:abstractNumId w:val="16"/>
   </w:num>
   <w:num w:numId="3">
     <w:abstractNumId w:val="8"/>
@@ -8595,7 +9322,7 @@
     <w:abstractNumId w:val="11"/>
   </w:num>
   <w:num w:numId="7">
-    <w:abstractNumId w:val="18"/>
+    <w:abstractNumId w:val="19"/>
   </w:num>
   <w:num w:numId="8">
     <w:abstractNumId w:val="5"/>
@@ -8616,13 +9343,13 @@
     <w:abstractNumId w:val="1"/>
   </w:num>
   <w:num w:numId="13">
-    <w:abstractNumId w:val="19"/>
+    <w:abstractNumId w:val="21"/>
   </w:num>
   <w:num w:numId="14">
-    <w:abstractNumId w:val="14"/>
+    <w:abstractNumId w:val="15"/>
   </w:num>
   <w:num w:numId="15">
-    <w:abstractNumId w:val="16"/>
+    <w:abstractNumId w:val="17"/>
   </w:num>
   <w:num w:numId="16">
     <w:abstractNumId w:val="4"/>
@@ -8640,7 +9367,13 @@
     <w:abstractNumId w:val="9"/>
   </w:num>
   <w:num w:numId="21">
-    <w:abstractNumId w:val="17"/>
+    <w:abstractNumId w:val="18"/>
+  </w:num>
+  <w:num w:numId="22">
+    <w:abstractNumId w:val="14"/>
+  </w:num>
+  <w:num w:numId="23">
+    <w:abstractNumId w:val="20"/>
   </w:num>
 </w:numbering>
 </file>
@@ -9256,7 +9989,6 @@
   <w:style w:type="character" w:default="1" w:styleId="DefaultParagraphFont">
     <w:name w:val="Default Paragraph Font"/>
     <w:uiPriority w:val="1"/>
-    <w:semiHidden/>
     <w:unhideWhenUsed/>
   </w:style>
   <w:style w:type="table" w:default="1" w:styleId="TableNormal">
@@ -10913,7 +11645,7 @@
 </file>
 
 <file path=customXml/itemProps1.xml><?xml version="1.0" encoding="utf-8"?>
-<ds:datastoreItem xmlns:ds="http://schemas.openxmlformats.org/officeDocument/2006/customXml" ds:itemID="{0D16438E-765C-48E3-8966-FA441ACCDD4B}">
+<ds:datastoreItem xmlns:ds="http://schemas.openxmlformats.org/officeDocument/2006/customXml" ds:itemID="{45409B5F-E70B-44C4-9700-910A5A7B32AB}">
   <ds:schemaRefs>
     <ds:schemaRef ds:uri="http://schemas.openxmlformats.org/officeDocument/2006/bibliography"/>
   </ds:schemaRefs>

</xml_diff>

<commit_message>
Added introduction to technical manual
</commit_message>
<xml_diff>
--- a/FYP documentation/Test_Report_LocAdoc.docx
+++ b/FYP documentation/Test_Report_LocAdoc.docx
@@ -2,6 +2,8 @@
 <file path=word/document.xml><?xml version="1.0" encoding="utf-8"?>
 <w:document xmlns:wpc="http://schemas.microsoft.com/office/word/2010/wordprocessingCanvas" xmlns:cx="http://schemas.microsoft.com/office/drawing/2014/chartex" xmlns:cx1="http://schemas.microsoft.com/office/drawing/2015/9/8/chartex" xmlns:cx2="http://schemas.microsoft.com/office/drawing/2015/10/21/chartex" xmlns:cx3="http://schemas.microsoft.com/office/drawing/2016/5/9/chartex" xmlns:cx4="http://schemas.microsoft.com/office/drawing/2016/5/10/chartex" xmlns:cx5="http://schemas.microsoft.com/office/drawing/2016/5/11/chartex" xmlns:cx6="http://schemas.microsoft.com/office/drawing/2016/5/12/chartex" xmlns:cx7="http://schemas.microsoft.com/office/drawing/2016/5/13/chartex" xmlns:cx8="http://schemas.microsoft.com/office/drawing/2016/5/14/chartex" xmlns:mc="http://schemas.openxmlformats.org/markup-compatibility/2006" xmlns:aink="http://schemas.microsoft.com/office/drawing/2016/ink" xmlns:am3d="http://schemas.microsoft.com/office/drawing/2017/model3d" xmlns:o="urn:schemas-microsoft-com:office:office" xmlns:r="http://schemas.openxmlformats.org/officeDocument/2006/relationships" xmlns:m="http://schemas.openxmlformats.org/officeDocument/2006/math" xmlns:v="urn:schemas-microsoft-com:vml" xmlns:wp14="http://schemas.microsoft.com/office/word/2010/wordprocessingDrawing" xmlns:wp="http://schemas.openxmlformats.org/drawingml/2006/wordprocessingDrawing" xmlns:w10="urn:schemas-microsoft-com:office:word" xmlns:w="http://schemas.openxmlformats.org/wordprocessingml/2006/main" xmlns:w14="http://schemas.microsoft.com/office/word/2010/wordml" xmlns:w15="http://schemas.microsoft.com/office/word/2012/wordml" xmlns:w16cid="http://schemas.microsoft.com/office/word/2016/wordml/cid" xmlns:w16se="http://schemas.microsoft.com/office/word/2015/wordml/symex" xmlns:wpg="http://schemas.microsoft.com/office/word/2010/wordprocessingGroup" xmlns:wpi="http://schemas.microsoft.com/office/word/2010/wordprocessingInk" xmlns:wne="http://schemas.microsoft.com/office/word/2006/wordml" xmlns:wps="http://schemas.microsoft.com/office/word/2010/wordprocessingShape" mc:Ignorable="w14 w15 w16se w16cid wp14">
   <w:body>
+    <w:bookmarkStart w:id="0" w:name="_GoBack"/>
+    <w:bookmarkEnd w:id="0"/>
     <w:p>
       <w:pPr>
         <w:jc w:val="right"/>
@@ -128,7 +130,7 @@
           </mc:Choice>
           <mc:Fallback>
             <w:pict>
-              <v:group w14:anchorId="7E65E1CC" id="Group 114" o:spid="_x0000_s1026" style="position:absolute;margin-left:0;margin-top:49pt;width:17.75pt;height:719.95pt;z-index:251662336;mso-width-percent:29;mso-height-percent:909;mso-position-horizontal:left;mso-position-horizontal-relative:margin;mso-position-vertical-relative:page;mso-width-percent:29;mso-height-percent:909" coordsize="2286,91440" o:gfxdata="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">
+              <v:group w14:anchorId="2DEC9524" id="Group 114" o:spid="_x0000_s1026" style="position:absolute;margin-left:0;margin-top:49pt;width:17.75pt;height:719.95pt;z-index:251662336;mso-width-percent:29;mso-height-percent:909;mso-position-horizontal:left;mso-position-horizontal-relative:margin;mso-position-vertical-relative:page;mso-width-percent:29;mso-height-percent:909" coordsize="2286,91440" o:gfxdata="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">
                 <v:rect id="Rectangle 115" o:spid="_x0000_s1027" style="position:absolute;width:2286;height:87820;visibility:visible;mso-wrap-style:square;v-text-anchor:middle" o:gfxdata="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" filled="f" stroked="f" strokeweight="1pt"/>
                 <v:rect id="Rectangle 116" o:spid="_x0000_s1028" style="position:absolute;top:89154;width:2286;height:2286;visibility:visible;mso-wrap-style:square;v-text-anchor:middle" o:gfxdata="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" filled="f" stroked="f" strokeweight="1pt">
                   <v:path arrowok="t"/>
@@ -344,7 +346,7 @@
           <w:lang w:eastAsia="en-US"/>
         </w:rPr>
       </w:pPr>
-      <w:bookmarkStart w:id="0" w:name="_Hlk490850680"/>
+      <w:bookmarkStart w:id="1" w:name="_Hlk490850680"/>
       <w:r>
         <w:rPr>
           <w:rFonts w:ascii="Times New Roman" w:hAnsi="Times New Roman"/>
@@ -356,7 +358,7 @@
         <w:t xml:space="preserve">Test Report </w:t>
       </w:r>
     </w:p>
-    <w:bookmarkEnd w:id="0"/>
+    <w:bookmarkEnd w:id="1"/>
     <w:p>
       <w:pPr>
         <w:spacing w:before="40" w:after="80"/>
@@ -3849,7 +3851,7 @@
                 <w:webHidden/>
                 <w:szCs w:val="20"/>
               </w:rPr>
-              <w:t>7</w:t>
+              <w:t>6</w:t>
             </w:r>
             <w:r>
               <w:rPr>
@@ -4423,18 +4425,18 @@
       <w:pPr>
         <w:pStyle w:val="Heading1"/>
       </w:pPr>
-      <w:bookmarkStart w:id="1" w:name="_Toc188532843"/>
-      <w:bookmarkStart w:id="2" w:name="_Toc491343956"/>
-      <w:bookmarkStart w:id="3" w:name="_Toc498098438"/>
+      <w:bookmarkStart w:id="2" w:name="_Toc188532843"/>
+      <w:bookmarkStart w:id="3" w:name="_Toc491343956"/>
+      <w:bookmarkStart w:id="4" w:name="_Toc498098438"/>
       <w:r>
         <w:t>I</w:t>
       </w:r>
       <w:r>
         <w:t>ntroduction</w:t>
       </w:r>
-      <w:bookmarkEnd w:id="1"/>
       <w:bookmarkEnd w:id="2"/>
       <w:bookmarkEnd w:id="3"/>
+      <w:bookmarkEnd w:id="4"/>
     </w:p>
     <w:p>
       <w:pPr>
@@ -4559,11 +4561,11 @@
       <w:pPr>
         <w:pStyle w:val="Heading1"/>
       </w:pPr>
-      <w:bookmarkStart w:id="4" w:name="_Toc498098439"/>
+      <w:bookmarkStart w:id="5" w:name="_Toc498098439"/>
       <w:r>
         <w:t>Test Plan Overview</w:t>
       </w:r>
-      <w:bookmarkEnd w:id="4"/>
+      <w:bookmarkEnd w:id="5"/>
     </w:p>
     <w:p>
       <w:pPr>
@@ -4595,11 +4597,11 @@
       <w:pPr>
         <w:pStyle w:val="Heading2"/>
       </w:pPr>
-      <w:bookmarkStart w:id="5" w:name="_Toc498098440"/>
+      <w:bookmarkStart w:id="6" w:name="_Toc498098440"/>
       <w:r>
         <w:t>Objective</w:t>
       </w:r>
-      <w:bookmarkEnd w:id="5"/>
+      <w:bookmarkEnd w:id="6"/>
     </w:p>
     <w:p>
       <w:pPr>
@@ -4637,7 +4639,7 @@
       <w:pPr>
         <w:pStyle w:val="Heading2"/>
       </w:pPr>
-      <w:bookmarkStart w:id="6" w:name="_Toc498098441"/>
+      <w:bookmarkStart w:id="7" w:name="_Toc498098441"/>
       <w:r>
         <w:t>A</w:t>
       </w:r>
@@ -4650,7 +4652,7 @@
       <w:r>
         <w:t>oach</w:t>
       </w:r>
-      <w:bookmarkEnd w:id="6"/>
+      <w:bookmarkEnd w:id="7"/>
     </w:p>
     <w:p>
       <w:pPr>
@@ -5074,11 +5076,11 @@
       <w:pPr>
         <w:pStyle w:val="Heading2"/>
       </w:pPr>
-      <w:bookmarkStart w:id="7" w:name="_Toc498098442"/>
+      <w:bookmarkStart w:id="8" w:name="_Toc498098442"/>
       <w:r>
         <w:t>Black box testing</w:t>
       </w:r>
-      <w:bookmarkEnd w:id="7"/>
+      <w:bookmarkEnd w:id="8"/>
     </w:p>
     <w:p>
       <w:pPr>
@@ -5204,8 +5206,8 @@
       <w:pPr>
         <w:pStyle w:val="Heading2"/>
       </w:pPr>
-      <w:bookmarkStart w:id="8" w:name="_Toc188532854"/>
       <w:bookmarkStart w:id="9" w:name="_Toc498098443"/>
+      <w:bookmarkStart w:id="10" w:name="_Toc188532854"/>
       <w:r>
         <w:t>Features to be tested</w:t>
       </w:r>
@@ -5260,11 +5262,11 @@
       <w:pPr>
         <w:pStyle w:val="Heading3"/>
       </w:pPr>
-      <w:bookmarkStart w:id="10" w:name="_Toc498098444"/>
+      <w:bookmarkStart w:id="11" w:name="_Toc498098444"/>
       <w:r>
         <w:t>Sign up</w:t>
       </w:r>
-      <w:bookmarkEnd w:id="10"/>
+      <w:bookmarkEnd w:id="11"/>
     </w:p>
     <w:tbl>
       <w:tblPr>
@@ -5400,11 +5402,11 @@
       <w:pPr>
         <w:pStyle w:val="Heading3"/>
       </w:pPr>
-      <w:bookmarkStart w:id="11" w:name="_Toc498098445"/>
+      <w:bookmarkStart w:id="12" w:name="_Toc498098445"/>
       <w:r>
         <w:t>Login</w:t>
       </w:r>
-      <w:bookmarkEnd w:id="11"/>
+      <w:bookmarkEnd w:id="12"/>
     </w:p>
     <w:tbl>
       <w:tblPr>
@@ -5539,11 +5541,11 @@
       <w:pPr>
         <w:pStyle w:val="Heading3"/>
       </w:pPr>
-      <w:bookmarkStart w:id="12" w:name="_Toc498098446"/>
+      <w:bookmarkStart w:id="13" w:name="_Toc498098446"/>
       <w:r>
         <w:t>Instance ID Verification</w:t>
       </w:r>
-      <w:bookmarkEnd w:id="12"/>
+      <w:bookmarkEnd w:id="13"/>
     </w:p>
     <w:tbl>
       <w:tblPr>
@@ -5585,6 +5587,9 @@
             <w:r>
               <w:t xml:space="preserve">if the Instance ID </w:t>
             </w:r>
+            <w:r>
+              <w:t>is verified and the system logout on change.</w:t>
+            </w:r>
           </w:p>
         </w:tc>
       </w:tr>
@@ -5682,11 +5687,11 @@
       <w:pPr>
         <w:pStyle w:val="Heading3"/>
       </w:pPr>
-      <w:bookmarkStart w:id="13" w:name="_Toc498098447"/>
+      <w:bookmarkStart w:id="14" w:name="_Toc498098447"/>
       <w:r>
         <w:t>Home page</w:t>
       </w:r>
-      <w:bookmarkEnd w:id="13"/>
+      <w:bookmarkEnd w:id="14"/>
     </w:p>
     <w:tbl>
       <w:tblPr>
@@ -5756,18 +5761,10 @@
               <w:t>Try out various features</w:t>
             </w:r>
             <w:r>
-              <w:t xml:space="preserve"> (menu, search bar, floating action </w:t>
-            </w:r>
-            <w:proofErr w:type="gramStart"/>
-            <w:r>
-              <w:t xml:space="preserve">button) </w:t>
-            </w:r>
-            <w:r>
-              <w:t xml:space="preserve"> of</w:t>
-            </w:r>
-            <w:proofErr w:type="gramEnd"/>
-            <w:r>
-              <w:t xml:space="preserve"> homepage one by one.</w:t>
+              <w:t xml:space="preserve"> (menu, search bar, floating action button) </w:t>
+            </w:r>
+            <w:r>
+              <w:t>of homepage one by one.</w:t>
             </w:r>
           </w:p>
         </w:tc>
@@ -5837,11 +5834,11 @@
       <w:pPr>
         <w:pStyle w:val="Heading3"/>
       </w:pPr>
-      <w:bookmarkStart w:id="14" w:name="_Toc498098448"/>
+      <w:bookmarkStart w:id="15" w:name="_Toc498098448"/>
       <w:r>
         <w:t>PDF Viewer</w:t>
       </w:r>
-      <w:bookmarkEnd w:id="14"/>
+      <w:bookmarkEnd w:id="15"/>
     </w:p>
     <w:tbl>
       <w:tblPr>
@@ -5967,11 +5964,11 @@
       <w:pPr>
         <w:pStyle w:val="Heading3"/>
       </w:pPr>
-      <w:bookmarkStart w:id="15" w:name="_Toc498098449"/>
+      <w:bookmarkStart w:id="16" w:name="_Toc498098449"/>
       <w:r>
         <w:t>Import File</w:t>
       </w:r>
-      <w:bookmarkEnd w:id="15"/>
+      <w:bookmarkEnd w:id="16"/>
     </w:p>
     <w:tbl>
       <w:tblPr>
@@ -6103,14 +6100,14 @@
       <w:pPr>
         <w:pStyle w:val="Heading3"/>
       </w:pPr>
-      <w:bookmarkStart w:id="16" w:name="_Toc498098450"/>
+      <w:bookmarkStart w:id="17" w:name="_Toc498098450"/>
       <w:r>
         <w:t>Add empty are</w:t>
       </w:r>
       <w:r>
         <w:t>a</w:t>
       </w:r>
-      <w:bookmarkEnd w:id="16"/>
+      <w:bookmarkEnd w:id="17"/>
     </w:p>
     <w:tbl>
       <w:tblPr>
@@ -6236,11 +6233,11 @@
       <w:pPr>
         <w:pStyle w:val="Heading3"/>
       </w:pPr>
-      <w:bookmarkStart w:id="17" w:name="_Toc498098451"/>
+      <w:bookmarkStart w:id="18" w:name="_Toc498098451"/>
       <w:r>
         <w:t>Area operations</w:t>
       </w:r>
-      <w:bookmarkEnd w:id="17"/>
+      <w:bookmarkEnd w:id="18"/>
     </w:p>
     <w:tbl>
       <w:tblPr>
@@ -6379,11 +6376,11 @@
       <w:pPr>
         <w:pStyle w:val="Heading3"/>
       </w:pPr>
-      <w:bookmarkStart w:id="18" w:name="_Toc498098452"/>
+      <w:bookmarkStart w:id="19" w:name="_Toc498098452"/>
       <w:r>
         <w:t>File operations</w:t>
       </w:r>
-      <w:bookmarkEnd w:id="18"/>
+      <w:bookmarkEnd w:id="19"/>
     </w:p>
     <w:tbl>
       <w:tblPr>
@@ -6522,14 +6519,14 @@
       <w:pPr>
         <w:pStyle w:val="Heading3"/>
       </w:pPr>
-      <w:bookmarkStart w:id="19" w:name="_Toc498098453"/>
+      <w:bookmarkStart w:id="20" w:name="_Toc498098453"/>
       <w:r>
         <w:t>Password recover</w:t>
       </w:r>
       <w:r>
         <w:t>y</w:t>
       </w:r>
-      <w:bookmarkEnd w:id="19"/>
+      <w:bookmarkEnd w:id="20"/>
     </w:p>
     <w:tbl>
       <w:tblPr>
@@ -6655,11 +6652,11 @@
       <w:pPr>
         <w:pStyle w:val="Heading3"/>
       </w:pPr>
-      <w:bookmarkStart w:id="20" w:name="_Toc498098454"/>
+      <w:bookmarkStart w:id="21" w:name="_Toc498098454"/>
       <w:r>
         <w:t>Change password</w:t>
       </w:r>
-      <w:bookmarkEnd w:id="20"/>
+      <w:bookmarkEnd w:id="21"/>
     </w:p>
     <w:tbl>
       <w:tblPr>
@@ -6794,11 +6791,11 @@
       <w:pPr>
         <w:pStyle w:val="Heading3"/>
       </w:pPr>
-      <w:bookmarkStart w:id="21" w:name="_Toc498098455"/>
+      <w:bookmarkStart w:id="22" w:name="_Toc498098455"/>
       <w:r>
         <w:t>Change name</w:t>
       </w:r>
-      <w:bookmarkEnd w:id="21"/>
+      <w:bookmarkEnd w:id="22"/>
     </w:p>
     <w:tbl>
       <w:tblPr>
@@ -6932,14 +6929,14 @@
       <w:pPr>
         <w:pStyle w:val="Heading3"/>
       </w:pPr>
-      <w:bookmarkStart w:id="22" w:name="_Toc498098456"/>
+      <w:bookmarkStart w:id="23" w:name="_Toc498098456"/>
       <w:r>
         <w:t>Cloud s</w:t>
       </w:r>
       <w:r>
         <w:t>torage</w:t>
       </w:r>
-      <w:bookmarkEnd w:id="22"/>
+      <w:bookmarkEnd w:id="23"/>
     </w:p>
     <w:tbl>
       <w:tblPr>
@@ -7071,11 +7068,11 @@
       <w:pPr>
         <w:pStyle w:val="Heading3"/>
       </w:pPr>
-      <w:bookmarkStart w:id="23" w:name="_Toc498098457"/>
+      <w:bookmarkStart w:id="24" w:name="_Toc498098457"/>
       <w:r>
         <w:t>Change user</w:t>
       </w:r>
-      <w:bookmarkEnd w:id="23"/>
+      <w:bookmarkEnd w:id="24"/>
     </w:p>
     <w:tbl>
       <w:tblPr>
@@ -7205,11 +7202,11 @@
       <w:pPr>
         <w:pStyle w:val="Heading3"/>
       </w:pPr>
-      <w:bookmarkStart w:id="24" w:name="_Toc498098458"/>
+      <w:bookmarkStart w:id="25" w:name="_Toc498098458"/>
       <w:r>
         <w:t>Delete user Testing</w:t>
       </w:r>
-      <w:bookmarkEnd w:id="24"/>
+      <w:bookmarkEnd w:id="25"/>
     </w:p>
     <w:tbl>
       <w:tblPr>
@@ -7346,11 +7343,11 @@
       <w:pPr>
         <w:pStyle w:val="Heading3"/>
       </w:pPr>
-      <w:bookmarkStart w:id="25" w:name="_Toc498098459"/>
+      <w:bookmarkStart w:id="26" w:name="_Toc498098459"/>
       <w:r>
         <w:t>File and data synchronization Testing</w:t>
       </w:r>
-      <w:bookmarkEnd w:id="25"/>
+      <w:bookmarkEnd w:id="26"/>
     </w:p>
     <w:tbl>
       <w:tblPr>
@@ -7476,11 +7473,11 @@
       <w:pPr>
         <w:pStyle w:val="Heading3"/>
       </w:pPr>
-      <w:bookmarkStart w:id="26" w:name="_Toc498098460"/>
+      <w:bookmarkStart w:id="27" w:name="_Toc498098460"/>
       <w:r>
         <w:t>GPS spoofing Testing</w:t>
       </w:r>
-      <w:bookmarkEnd w:id="26"/>
+      <w:bookmarkEnd w:id="27"/>
     </w:p>
     <w:tbl>
       <w:tblPr>
@@ -7612,11 +7609,11 @@
       <w:pPr>
         <w:pStyle w:val="Heading3"/>
       </w:pPr>
-      <w:bookmarkStart w:id="27" w:name="_Toc498098461"/>
+      <w:bookmarkStart w:id="28" w:name="_Toc498098461"/>
       <w:r>
         <w:t>Area explorer</w:t>
       </w:r>
-      <w:bookmarkEnd w:id="27"/>
+      <w:bookmarkEnd w:id="28"/>
     </w:p>
     <w:tbl>
       <w:tblPr>
@@ -7754,12 +7751,12 @@
       <w:pPr>
         <w:pStyle w:val="Heading3"/>
       </w:pPr>
-      <w:bookmarkStart w:id="28" w:name="_Toc498098462"/>
+      <w:bookmarkStart w:id="29" w:name="_Toc498098462"/>
       <w:r>
         <w:lastRenderedPageBreak/>
         <w:t>File explorer</w:t>
       </w:r>
-      <w:bookmarkEnd w:id="28"/>
+      <w:bookmarkEnd w:id="29"/>
     </w:p>
     <w:tbl>
       <w:tblPr>
@@ -7889,11 +7886,11 @@
       <w:pPr>
         <w:pStyle w:val="Heading2"/>
       </w:pPr>
-      <w:bookmarkStart w:id="29" w:name="_Toc498098463"/>
+      <w:bookmarkStart w:id="30" w:name="_Toc498098463"/>
       <w:r>
         <w:t>Item Pass/Fail Criteria</w:t>
       </w:r>
-      <w:bookmarkEnd w:id="29"/>
+      <w:bookmarkEnd w:id="30"/>
     </w:p>
     <w:p>
       <w:pPr>
@@ -8068,11 +8065,11 @@
       <w:pPr>
         <w:pStyle w:val="Heading2"/>
       </w:pPr>
-      <w:bookmarkStart w:id="30" w:name="_Toc498098464"/>
+      <w:bookmarkStart w:id="31" w:name="_Toc498098464"/>
       <w:r>
         <w:t>Test Deliverables</w:t>
       </w:r>
-      <w:bookmarkEnd w:id="30"/>
+      <w:bookmarkEnd w:id="31"/>
     </w:p>
     <w:p>
       <w:pPr>
@@ -8296,10 +8293,7 @@
         </w:tc>
       </w:tr>
     </w:tbl>
-    <w:p>
-      <w:bookmarkStart w:id="31" w:name="_GoBack"/>
-      <w:bookmarkEnd w:id="31"/>
-    </w:p>
+    <w:p/>
     <w:p>
       <w:pPr>
         <w:pStyle w:val="Heading2"/>
@@ -8638,15 +8632,16 @@
     </w:p>
     <w:p>
       <w:r>
-        <w:t xml:space="preserve">After conducting 138 tests there is only one issue that is when is network connection is unstable during the login process or when changing password. This scenario may lead to app crashing. </w:t>
-      </w:r>
-      <w:proofErr w:type="gramStart"/>
-      <w:r>
-        <w:t>137  (</w:t>
-      </w:r>
-      <w:proofErr w:type="gramEnd"/>
-      <w:r>
-        <w:t>99.2%) testcases have generated a PASS.</w:t>
+        <w:t>After conducting 129</w:t>
+      </w:r>
+      <w:r>
+        <w:t xml:space="preserve"> tests there is only one issue that is when is network connection is unstable during the login process or when changing password. This scenar</w:t>
+      </w:r>
+      <w:r>
+        <w:t>io may lead to app crashing. 128</w:t>
+      </w:r>
+      <w:r>
+        <w:t xml:space="preserve"> (99.2%) testcases have generated a PASS.</w:t>
       </w:r>
     </w:p>
     <w:p>
@@ -8758,7 +8753,7 @@
         <w:keepNext/>
       </w:pPr>
     </w:p>
-    <w:bookmarkEnd w:id="8"/>
+    <w:bookmarkEnd w:id="10"/>
     <w:p>
       <w:pPr>
         <w:rPr>
@@ -8787,6 +8782,7 @@
           <w:docPartUnique/>
         </w:docPartObj>
       </w:sdtPr>
+      <w:sdtEndPr/>
       <w:sdtContent>
         <w:p>
           <w:pPr>
@@ -8802,6 +8798,7 @@
             <w:id w:val="-573587230"/>
             <w:bibliography/>
           </w:sdtPr>
+          <w:sdtEndPr/>
           <w:sdtContent>
             <w:p/>
             <w:p/>
@@ -9036,7 +9033,7 @@
         </mc:Choice>
         <mc:Fallback>
           <w:pict>
-            <v:line w14:anchorId="0FFB4D71" id="Straight Connector 14" o:spid="_x0000_s1026" style="position:absolute;z-index:251659264;visibility:visible;mso-wrap-style:square;mso-wrap-distance-left:9pt;mso-wrap-distance-top:0;mso-wrap-distance-right:9pt;mso-wrap-distance-bottom:0;mso-position-horizontal:absolute;mso-position-horizontal-relative:text;mso-position-vertical:absolute;mso-position-vertical-relative:text" from="-1.95pt,18.3pt" to="492.9pt,18.3pt" o:gfxdata="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" strokecolor="#278568" strokeweight="1pt">
+            <v:line w14:anchorId="73AFF14E" id="Straight Connector 14" o:spid="_x0000_s1026" style="position:absolute;z-index:251659264;visibility:visible;mso-wrap-style:square;mso-wrap-distance-left:9pt;mso-wrap-distance-top:0;mso-wrap-distance-right:9pt;mso-wrap-distance-bottom:0;mso-position-horizontal:absolute;mso-position-horizontal-relative:text;mso-position-vertical:absolute;mso-position-vertical-relative:text" from="-1.95pt,18.3pt" to="492.9pt,18.3pt" o:gfxdata="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" strokecolor="#278568" strokeweight="1pt">
               <v:stroke joinstyle="miter"/>
             </v:line>
           </w:pict>
@@ -9051,17 +9048,7 @@
         <w:sz w:val="20"/>
         <w:szCs w:val="20"/>
       </w:rPr>
-      <w:t>Test Report</w:t>
-    </w:r>
-    <w:r>
-      <w:rPr>
-        <w:rFonts w:ascii="Times" w:hAnsi="Times" w:cs="Times"/>
-        <w:b/>
-        <w:i/>
-        <w:sz w:val="20"/>
-        <w:szCs w:val="20"/>
-      </w:rPr>
-      <w:t xml:space="preserve"> for LocAdoc</w:t>
+      <w:t>Test Report for LocAdoc</w:t>
     </w:r>
     <w:r>
       <w:rPr>
@@ -13472,564 +13459,6 @@
 </w:styles>
 </file>
 
-<file path=word/glossary/document.xml><?xml version="1.0" encoding="utf-8"?>
-<w:glossaryDocument xmlns:wpc="http://schemas.microsoft.com/office/word/2010/wordprocessingCanvas" xmlns:cx="http://schemas.microsoft.com/office/drawing/2014/chartex" xmlns:cx1="http://schemas.microsoft.com/office/drawing/2015/9/8/chartex" xmlns:cx2="http://schemas.microsoft.com/office/drawing/2015/10/21/chartex" xmlns:cx3="http://schemas.microsoft.com/office/drawing/2016/5/9/chartex" xmlns:cx4="http://schemas.microsoft.com/office/drawing/2016/5/10/chartex" xmlns:cx5="http://schemas.microsoft.com/office/drawing/2016/5/11/chartex" xmlns:cx6="http://schemas.microsoft.com/office/drawing/2016/5/12/chartex" xmlns:cx7="http://schemas.microsoft.com/office/drawing/2016/5/13/chartex" xmlns:cx8="http://schemas.microsoft.com/office/drawing/2016/5/14/chartex" xmlns:mc="http://schemas.openxmlformats.org/markup-compatibility/2006" xmlns:aink="http://schemas.microsoft.com/office/drawing/2016/ink" xmlns:am3d="http://schemas.microsoft.com/office/drawing/2017/model3d" xmlns:o="urn:schemas-microsoft-com:office:office" xmlns:r="http://schemas.openxmlformats.org/officeDocument/2006/relationships" xmlns:m="http://schemas.openxmlformats.org/officeDocument/2006/math" xmlns:v="urn:schemas-microsoft-com:vml" xmlns:wp14="http://schemas.microsoft.com/office/word/2010/wordprocessingDrawing" xmlns:wp="http://schemas.openxmlformats.org/drawingml/2006/wordprocessingDrawing" xmlns:w10="urn:schemas-microsoft-com:office:word" xmlns:w="http://schemas.openxmlformats.org/wordprocessingml/2006/main" xmlns:w14="http://schemas.microsoft.com/office/word/2010/wordml" xmlns:w15="http://schemas.microsoft.com/office/word/2012/wordml" xmlns:w16cid="http://schemas.microsoft.com/office/word/2016/wordml/cid" xmlns:w16se="http://schemas.microsoft.com/office/word/2015/wordml/symex" xmlns:wpg="http://schemas.microsoft.com/office/word/2010/wordprocessingGroup" xmlns:wpi="http://schemas.microsoft.com/office/word/2010/wordprocessingInk" xmlns:wne="http://schemas.microsoft.com/office/word/2006/wordml" xmlns:wps="http://schemas.microsoft.com/office/word/2010/wordprocessingShape" mc:Ignorable="w14 w15 w16se w16cid wp14"/>
-</file>
-
-<file path=word/glossary/fontTable.xml><?xml version="1.0" encoding="utf-8"?>
-<w:fonts xmlns:mc="http://schemas.openxmlformats.org/markup-compatibility/2006" xmlns:r="http://schemas.openxmlformats.org/officeDocument/2006/relationships" xmlns:w="http://schemas.openxmlformats.org/wordprocessingml/2006/main" xmlns:w14="http://schemas.microsoft.com/office/word/2010/wordml" xmlns:w15="http://schemas.microsoft.com/office/word/2012/wordml" xmlns:w16cid="http://schemas.microsoft.com/office/word/2016/wordml/cid" xmlns:w16se="http://schemas.microsoft.com/office/word/2015/wordml/symex" mc:Ignorable="w14 w15 w16se w16cid">
-  <w:font w:name="Symbol">
-    <w:panose1 w:val="05050102010706020507"/>
-    <w:charset w:val="02"/>
-    <w:family w:val="roman"/>
-    <w:pitch w:val="variable"/>
-    <w:sig w:usb0="00000000" w:usb1="10000000" w:usb2="00000000" w:usb3="00000000" w:csb0="80000000" w:csb1="00000000"/>
-  </w:font>
-  <w:font w:name="Times New Roman">
-    <w:panose1 w:val="02020603050405020304"/>
-    <w:charset w:val="00"/>
-    <w:family w:val="roman"/>
-    <w:pitch w:val="variable"/>
-    <w:sig w:usb0="E0002EFF" w:usb1="C000785B" w:usb2="00000009" w:usb3="00000000" w:csb0="000001FF" w:csb1="00000000"/>
-  </w:font>
-  <w:font w:name="Courier New">
-    <w:panose1 w:val="02070309020205020404"/>
-    <w:charset w:val="00"/>
-    <w:family w:val="modern"/>
-    <w:pitch w:val="fixed"/>
-    <w:sig w:usb0="E0002EFF" w:usb1="C0007843" w:usb2="00000009" w:usb3="00000000" w:csb0="000001FF" w:csb1="00000000"/>
-  </w:font>
-  <w:font w:name="Wingdings">
-    <w:panose1 w:val="05000000000000000000"/>
-    <w:charset w:val="02"/>
-    <w:family w:val="auto"/>
-    <w:pitch w:val="variable"/>
-    <w:sig w:usb0="00000000" w:usb1="10000000" w:usb2="00000000" w:usb3="00000000" w:csb0="80000000" w:csb1="00000000"/>
-  </w:font>
-  <w:font w:name="Arial">
-    <w:panose1 w:val="020B0604020202020204"/>
-    <w:charset w:val="00"/>
-    <w:family w:val="swiss"/>
-    <w:pitch w:val="variable"/>
-    <w:sig w:usb0="E0002EFF" w:usb1="C0007843" w:usb2="00000009" w:usb3="00000000" w:csb0="000001FF" w:csb1="00000000"/>
-  </w:font>
-  <w:font w:name="Calibri">
-    <w:panose1 w:val="020F0502020204030204"/>
-    <w:charset w:val="00"/>
-    <w:family w:val="swiss"/>
-    <w:pitch w:val="variable"/>
-    <w:sig w:usb0="E0002AFF" w:usb1="C000247B" w:usb2="00000009" w:usb3="00000000" w:csb0="000001FF" w:csb1="00000000"/>
-  </w:font>
-  <w:font w:name="Cambria">
-    <w:panose1 w:val="02040503050406030204"/>
-    <w:charset w:val="00"/>
-    <w:family w:val="roman"/>
-    <w:pitch w:val="variable"/>
-    <w:sig w:usb0="E00002FF" w:usb1="400004FF" w:usb2="00000000" w:usb3="00000000" w:csb0="0000019F" w:csb1="00000000"/>
-  </w:font>
-  <w:font w:name="Calibri Light">
-    <w:panose1 w:val="020F0302020204030204"/>
-    <w:charset w:val="00"/>
-    <w:family w:val="swiss"/>
-    <w:pitch w:val="variable"/>
-    <w:sig w:usb0="E0002AFF" w:usb1="C000247B" w:usb2="00000009" w:usb3="00000000" w:csb0="000001FF" w:csb1="00000000"/>
-  </w:font>
-  <w:font w:name="Helvetica">
-    <w:panose1 w:val="020B0604020202020204"/>
-    <w:charset w:val="00"/>
-    <w:family w:val="swiss"/>
-    <w:pitch w:val="variable"/>
-    <w:sig w:usb0="E0002EFF" w:usb1="C0007843" w:usb2="00000009" w:usb3="00000000" w:csb0="000001FF" w:csb1="00000000"/>
-  </w:font>
-  <w:font w:name="Times">
-    <w:panose1 w:val="02020603050405020304"/>
-    <w:charset w:val="00"/>
-    <w:family w:val="roman"/>
-    <w:pitch w:val="variable"/>
-    <w:sig w:usb0="E0002EFF" w:usb1="C000785B" w:usb2="00000009" w:usb3="00000000" w:csb0="000001FF" w:csb1="00000000"/>
-  </w:font>
-</w:fonts>
-</file>
-
-<file path=word/glossary/settings.xml><?xml version="1.0" encoding="utf-8"?>
-<w:settings xmlns:mc="http://schemas.openxmlformats.org/markup-compatibility/2006" xmlns:o="urn:schemas-microsoft-com:office:office" xmlns:r="http://schemas.openxmlformats.org/officeDocument/2006/relationships" xmlns:m="http://schemas.openxmlformats.org/officeDocument/2006/math" xmlns:v="urn:schemas-microsoft-com:vml" xmlns:w10="urn:schemas-microsoft-com:office:word" xmlns:w="http://schemas.openxmlformats.org/wordprocessingml/2006/main" xmlns:w14="http://schemas.microsoft.com/office/word/2010/wordml" xmlns:w15="http://schemas.microsoft.com/office/word/2012/wordml" xmlns:w16cid="http://schemas.microsoft.com/office/word/2016/wordml/cid" xmlns:w16se="http://schemas.microsoft.com/office/word/2015/wordml/symex" xmlns:sl="http://schemas.openxmlformats.org/schemaLibrary/2006/main" mc:Ignorable="w14 w15 w16se w16cid">
-  <w:view w:val="normal"/>
-  <w:defaultTabStop w:val="720"/>
-  <w:characterSpacingControl w:val="doNotCompress"/>
-  <w:compat>
-    <w:useFELayout/>
-    <w:compatSetting w:name="compatibilityMode" w:uri="http://schemas.microsoft.com/office/word" w:val="15"/>
-    <w:compatSetting w:name="overrideTableStyleFontSizeAndJustification" w:uri="http://schemas.microsoft.com/office/word" w:val="1"/>
-    <w:compatSetting w:name="enableOpenTypeFeatures" w:uri="http://schemas.microsoft.com/office/word" w:val="1"/>
-    <w:compatSetting w:name="doNotFlipMirrorIndents" w:uri="http://schemas.microsoft.com/office/word" w:val="1"/>
-    <w:compatSetting w:name="differentiateMultirowTableHeaders" w:uri="http://schemas.microsoft.com/office/word" w:val="1"/>
-    <w:compatSetting w:name="useWord2013TrackBottomHyphenation" w:uri="http://schemas.microsoft.com/office/word" w:val="0"/>
-  </w:compat>
-  <w:rsids>
-    <w:rsidRoot w:val="005D69A2"/>
-    <w:rsid w:val="005D69A2"/>
-    <w:rsid w:val="00724572"/>
-  </w:rsids>
-  <m:mathPr>
-    <m:mathFont m:val="Cambria Math"/>
-    <m:brkBin m:val="before"/>
-    <m:brkBinSub m:val="--"/>
-    <m:smallFrac m:val="0"/>
-    <m:dispDef/>
-    <m:lMargin m:val="0"/>
-    <m:rMargin m:val="0"/>
-    <m:defJc m:val="centerGroup"/>
-    <m:wrapIndent m:val="1440"/>
-    <m:intLim m:val="subSup"/>
-    <m:naryLim m:val="undOvr"/>
-  </m:mathPr>
-  <w:themeFontLang w:val="en-SG"/>
-  <w:clrSchemeMapping w:bg1="light1" w:t1="dark1" w:bg2="light2" w:t2="dark2" w:accent1="accent1" w:accent2="accent2" w:accent3="accent3" w:accent4="accent4" w:accent5="accent5" w:accent6="accent6" w:hyperlink="hyperlink" w:followedHyperlink="followedHyperlink"/>
-  <w:decimalSymbol w:val="."/>
-  <w:listSeparator w:val=","/>
-  <w15:chartTrackingRefBased/>
-</w:settings>
-</file>
-
-<file path=word/glossary/styles.xml><?xml version="1.0" encoding="utf-8"?>
-<w:styles xmlns:mc="http://schemas.openxmlformats.org/markup-compatibility/2006" xmlns:r="http://schemas.openxmlformats.org/officeDocument/2006/relationships" xmlns:w="http://schemas.openxmlformats.org/wordprocessingml/2006/main" xmlns:w14="http://schemas.microsoft.com/office/word/2010/wordml" xmlns:w15="http://schemas.microsoft.com/office/word/2012/wordml" xmlns:w16cid="http://schemas.microsoft.com/office/word/2016/wordml/cid" xmlns:w16se="http://schemas.microsoft.com/office/word/2015/wordml/symex" mc:Ignorable="w14 w15 w16se w16cid">
-  <w:docDefaults>
-    <w:rPrDefault>
-      <w:rPr>
-        <w:rFonts w:asciiTheme="minorHAnsi" w:eastAsiaTheme="minorEastAsia" w:hAnsiTheme="minorHAnsi" w:cstheme="minorBidi"/>
-        <w:sz w:val="22"/>
-        <w:szCs w:val="22"/>
-        <w:lang w:val="en-SG" w:eastAsia="en-SG" w:bidi="ar-SA"/>
-      </w:rPr>
-    </w:rPrDefault>
-    <w:pPrDefault>
-      <w:pPr>
-        <w:spacing w:after="160" w:line="259" w:lineRule="auto"/>
-      </w:pPr>
-    </w:pPrDefault>
-  </w:docDefaults>
-  <w:latentStyles w:defLockedState="0" w:defUIPriority="99" w:defSemiHidden="0" w:defUnhideWhenUsed="0" w:defQFormat="0" w:count="375">
-    <w:lsdException w:name="Normal" w:uiPriority="0" w:qFormat="1"/>
-    <w:lsdException w:name="heading 1" w:uiPriority="9" w:qFormat="1"/>
-    <w:lsdException w:name="heading 2" w:semiHidden="1" w:uiPriority="9" w:unhideWhenUsed="1" w:qFormat="1"/>
-    <w:lsdException w:name="heading 3" w:semiHidden="1" w:uiPriority="9" w:unhideWhenUsed="1" w:qFormat="1"/>
-    <w:lsdException w:name="heading 4" w:semiHidden="1" w:uiPriority="9" w:unhideWhenUsed="1" w:qFormat="1"/>
-    <w:lsdException w:name="heading 5" w:semiHidden="1" w:uiPriority="9" w:unhideWhenUsed="1" w:qFormat="1"/>
-    <w:lsdException w:name="heading 6" w:semiHidden="1" w:uiPriority="9" w:unhideWhenUsed="1" w:qFormat="1"/>
-    <w:lsdException w:name="heading 7" w:semiHidden="1" w:uiPriority="9" w:unhideWhenUsed="1" w:qFormat="1"/>
-    <w:lsdException w:name="heading 8" w:semiHidden="1" w:uiPriority="9" w:unhideWhenUsed="1" w:qFormat="1"/>
-    <w:lsdException w:name="heading 9" w:semiHidden="1" w:uiPriority="9" w:unhideWhenUsed="1" w:qFormat="1"/>
-    <w:lsdException w:name="index 1" w:semiHidden="1" w:unhideWhenUsed="1"/>
-    <w:lsdException w:name="index 2" w:semiHidden="1" w:unhideWhenUsed="1"/>
-    <w:lsdException w:name="index 3" w:semiHidden="1" w:unhideWhenUsed="1"/>
-    <w:lsdException w:name="index 4" w:semiHidden="1" w:unhideWhenUsed="1"/>
-    <w:lsdException w:name="index 5" w:semiHidden="1" w:unhideWhenUsed="1"/>
-    <w:lsdException w:name="index 6" w:semiHidden="1" w:unhideWhenUsed="1"/>
-    <w:lsdException w:name="index 7" w:semiHidden="1" w:unhideWhenUsed="1"/>
-    <w:lsdException w:name="index 8" w:semiHidden="1" w:unhideWhenUsed="1"/>
-    <w:lsdException w:name="index 9" w:semiHidden="1" w:unhideWhenUsed="1"/>
-    <w:lsdException w:name="toc 1" w:semiHidden="1" w:uiPriority="39" w:unhideWhenUsed="1"/>
-    <w:lsdException w:name="toc 2" w:semiHidden="1" w:uiPriority="39" w:unhideWhenUsed="1"/>
-    <w:lsdException w:name="toc 3" w:semiHidden="1" w:uiPriority="39" w:unhideWhenUsed="1"/>
-    <w:lsdException w:name="toc 4" w:semiHidden="1" w:uiPriority="39" w:unhideWhenUsed="1"/>
-    <w:lsdException w:name="toc 5" w:semiHidden="1" w:uiPriority="39" w:unhideWhenUsed="1"/>
-    <w:lsdException w:name="toc 6" w:semiHidden="1" w:uiPriority="39" w:unhideWhenUsed="1"/>
-    <w:lsdException w:name="toc 7" w:semiHidden="1" w:uiPriority="39" w:unhideWhenUsed="1"/>
-    <w:lsdException w:name="toc 8" w:semiHidden="1" w:uiPriority="39" w:unhideWhenUsed="1"/>
-    <w:lsdException w:name="toc 9" w:semiHidden="1" w:uiPriority="39" w:unhideWhenUsed="1"/>
-    <w:lsdException w:name="Normal Indent" w:semiHidden="1" w:unhideWhenUsed="1"/>
-    <w:lsdException w:name="footnote text" w:semiHidden="1" w:unhideWhenUsed="1"/>
-    <w:lsdException w:name="annotation text" w:semiHidden="1" w:unhideWhenUsed="1"/>
-    <w:lsdException w:name="header" w:semiHidden="1" w:unhideWhenUsed="1"/>
-    <w:lsdException w:name="footer" w:semiHidden="1" w:unhideWhenUsed="1"/>
-    <w:lsdException w:name="index heading" w:semiHidden="1" w:unhideWhenUsed="1"/>
-    <w:lsdException w:name="caption" w:semiHidden="1" w:uiPriority="35" w:unhideWhenUsed="1" w:qFormat="1"/>
-    <w:lsdException w:name="table of figures" w:semiHidden="1" w:unhideWhenUsed="1"/>
-    <w:lsdException w:name="envelope address" w:semiHidden="1" w:unhideWhenUsed="1"/>
-    <w:lsdException w:name="envelope return" w:semiHidden="1" w:unhideWhenUsed="1"/>
-    <w:lsdException w:name="footnote reference" w:semiHidden="1" w:unhideWhenUsed="1"/>
-    <w:lsdException w:name="annotation reference" w:semiHidden="1" w:unhideWhenUsed="1"/>
-    <w:lsdException w:name="line number" w:semiHidden="1" w:unhideWhenUsed="1"/>
-    <w:lsdException w:name="page number" w:semiHidden="1" w:unhideWhenUsed="1"/>
-    <w:lsdException w:name="endnote reference" w:semiHidden="1" w:unhideWhenUsed="1"/>
-    <w:lsdException w:name="endnote text" w:semiHidden="1" w:unhideWhenUsed="1"/>
-    <w:lsdException w:name="table of authorities" w:semiHidden="1" w:unhideWhenUsed="1"/>
-    <w:lsdException w:name="macro" w:semiHidden="1" w:unhideWhenUsed="1"/>
-    <w:lsdException w:name="toa heading" w:semiHidden="1" w:unhideWhenUsed="1"/>
-    <w:lsdException w:name="List" w:semiHidden="1" w:unhideWhenUsed="1"/>
-    <w:lsdException w:name="List Bullet" w:semiHidden="1" w:unhideWhenUsed="1"/>
-    <w:lsdException w:name="List Number" w:semiHidden="1" w:unhideWhenUsed="1"/>
-    <w:lsdException w:name="List 2" w:semiHidden="1" w:unhideWhenUsed="1"/>
-    <w:lsdException w:name="List 3" w:semiHidden="1" w:unhideWhenUsed="1"/>
-    <w:lsdException w:name="List 4" w:semiHidden="1" w:unhideWhenUsed="1"/>
-    <w:lsdException w:name="List 5" w:semiHidden="1" w:unhideWhenUsed="1"/>
-    <w:lsdException w:name="List Bullet 2" w:semiHidden="1" w:unhideWhenUsed="1"/>
-    <w:lsdException w:name="List Bullet 3" w:semiHidden="1" w:unhideWhenUsed="1"/>
-    <w:lsdException w:name="List Bullet 4" w:semiHidden="1" w:unhideWhenUsed="1"/>
-    <w:lsdException w:name="List Bullet 5" w:semiHidden="1" w:unhideWhenUsed="1"/>
-    <w:lsdException w:name="List Number 2" w:semiHidden="1" w:unhideWhenUsed="1"/>
-    <w:lsdException w:name="List Number 3" w:semiHidden="1" w:unhideWhenUsed="1"/>
-    <w:lsdException w:name="List Number 4" w:semiHidden="1" w:unhideWhenUsed="1"/>
-    <w:lsdException w:name="List Number 5" w:semiHidden="1" w:unhideWhenUsed="1"/>
-    <w:lsdException w:name="Title" w:uiPriority="10" w:qFormat="1"/>
-    <w:lsdException w:name="Closing" w:semiHidden="1" w:unhideWhenUsed="1"/>
-    <w:lsdException w:name="Signature" w:semiHidden="1" w:unhideWhenUsed="1"/>
-    <w:lsdException w:name="Default Paragraph Font" w:semiHidden="1" w:uiPriority="1" w:unhideWhenUsed="1"/>
-    <w:lsdException w:name="Body Text" w:semiHidden="1" w:unhideWhenUsed="1"/>
-    <w:lsdException w:name="Body Text Indent" w:semiHidden="1" w:unhideWhenUsed="1"/>
-    <w:lsdException w:name="List Continue" w:semiHidden="1" w:unhideWhenUsed="1"/>
-    <w:lsdException w:name="List Continue 2" w:semiHidden="1" w:unhideWhenUsed="1"/>
-    <w:lsdException w:name="List Continue 3" w:semiHidden="1" w:unhideWhenUsed="1"/>
-    <w:lsdException w:name="List Continue 4" w:semiHidden="1" w:unhideWhenUsed="1"/>
-    <w:lsdException w:name="List Continue 5" w:semiHidden="1" w:unhideWhenUsed="1"/>
-    <w:lsdException w:name="Message Header" w:semiHidden="1" w:unhideWhenUsed="1"/>
-    <w:lsdException w:name="Subtitle" w:uiPriority="11" w:qFormat="1"/>
-    <w:lsdException w:name="Salutation" w:semiHidden="1" w:unhideWhenUsed="1"/>
-    <w:lsdException w:name="Date" w:semiHidden="1" w:unhideWhenUsed="1"/>
-    <w:lsdException w:name="Body Text First Indent" w:semiHidden="1" w:unhideWhenUsed="1"/>
-    <w:lsdException w:name="Body Text First Indent 2" w:semiHidden="1" w:unhideWhenUsed="1"/>
-    <w:lsdException w:name="Note Heading" w:semiHidden="1" w:unhideWhenUsed="1"/>
-    <w:lsdException w:name="Body Text 2" w:semiHidden="1" w:unhideWhenUsed="1"/>
-    <w:lsdException w:name="Body Text 3" w:semiHidden="1" w:unhideWhenUsed="1"/>
-    <w:lsdException w:name="Body Text Indent 2" w:semiHidden="1" w:unhideWhenUsed="1"/>
-    <w:lsdException w:name="Body Text Indent 3" w:semiHidden="1" w:unhideWhenUsed="1"/>
-    <w:lsdException w:name="Block Text" w:semiHidden="1" w:unhideWhenUsed="1"/>
-    <w:lsdException w:name="Hyperlink" w:semiHidden="1" w:unhideWhenUsed="1"/>
-    <w:lsdException w:name="FollowedHyperlink" w:semiHidden="1" w:unhideWhenUsed="1"/>
-    <w:lsdException w:name="Strong" w:uiPriority="22" w:qFormat="1"/>
-    <w:lsdException w:name="Emphasis" w:uiPriority="20" w:qFormat="1"/>
-    <w:lsdException w:name="Document Map" w:semiHidden="1" w:unhideWhenUsed="1"/>
-    <w:lsdException w:name="Plain Text" w:semiHidden="1" w:unhideWhenUsed="1"/>
-    <w:lsdException w:name="E-mail Signature" w:semiHidden="1" w:unhideWhenUsed="1"/>
-    <w:lsdException w:name="HTML Top of Form" w:semiHidden="1" w:unhideWhenUsed="1"/>
-    <w:lsdException w:name="HTML Bottom of Form" w:semiHidden="1" w:unhideWhenUsed="1"/>
-    <w:lsdException w:name="Normal (Web)" w:semiHidden="1" w:unhideWhenUsed="1"/>
-    <w:lsdException w:name="HTML Acronym" w:semiHidden="1" w:unhideWhenUsed="1"/>
-    <w:lsdException w:name="HTML Address" w:semiHidden="1" w:unhideWhenUsed="1"/>
-    <w:lsdException w:name="HTML Cite" w:semiHidden="1" w:unhideWhenUsed="1"/>
-    <w:lsdException w:name="HTML Code" w:semiHidden="1" w:unhideWhenUsed="1"/>
-    <w:lsdException w:name="HTML Definition" w:semiHidden="1" w:unhideWhenUsed="1"/>
-    <w:lsdException w:name="HTML Keyboard" w:semiHidden="1" w:unhideWhenUsed="1"/>
-    <w:lsdException w:name="HTML Preformatted" w:semiHidden="1" w:unhideWhenUsed="1"/>
-    <w:lsdException w:name="HTML Sample" w:semiHidden="1" w:unhideWhenUsed="1"/>
-    <w:lsdException w:name="HTML Typewriter" w:semiHidden="1" w:unhideWhenUsed="1"/>
-    <w:lsdException w:name="HTML Variable" w:semiHidden="1" w:unhideWhenUsed="1"/>
-    <w:lsdException w:name="Normal Table" w:semiHidden="1" w:unhideWhenUsed="1"/>
-    <w:lsdException w:name="annotation subject" w:semiHidden="1" w:unhideWhenUsed="1"/>
-    <w:lsdException w:name="No List" w:semiHidden="1" w:unhideWhenUsed="1"/>
-    <w:lsdException w:name="Outline List 1" w:semiHidden="1" w:unhideWhenUsed="1"/>
-    <w:lsdException w:name="Outline List 2" w:semiHidden="1" w:unhideWhenUsed="1"/>
-    <w:lsdException w:name="Outline List 3" w:semiHidden="1" w:unhideWhenUsed="1"/>
-    <w:lsdException w:name="Table Simple 1" w:semiHidden="1" w:unhideWhenUsed="1"/>
-    <w:lsdException w:name="Table Simple 2" w:semiHidden="1" w:unhideWhenUsed="1"/>
-    <w:lsdException w:name="Table Simple 3" w:semiHidden="1" w:unhideWhenUsed="1"/>
-    <w:lsdException w:name="Table Classic 1" w:semiHidden="1" w:unhideWhenUsed="1"/>
-    <w:lsdException w:name="Table Classic 2" w:semiHidden="1" w:unhideWhenUsed="1"/>
-    <w:lsdException w:name="Table Classic 3" w:semiHidden="1" w:unhideWhenUsed="1"/>
-    <w:lsdException w:name="Table Classic 4" w:semiHidden="1" w:unhideWhenUsed="1"/>
-    <w:lsdException w:name="Table Colorful 1" w:semiHidden="1" w:unhideWhenUsed="1"/>
-    <w:lsdException w:name="Table Colorful 2" w:semiHidden="1" w:unhideWhenUsed="1"/>
-    <w:lsdException w:name="Table Colorful 3" w:semiHidden="1" w:unhideWhenUsed="1"/>
-    <w:lsdException w:name="Table Columns 1" w:semiHidden="1" w:unhideWhenUsed="1"/>
-    <w:lsdException w:name="Table Columns 2" w:semiHidden="1" w:unhideWhenUsed="1"/>
-    <w:lsdException w:name="Table Columns 3" w:semiHidden="1" w:unhideWhenUsed="1"/>
-    <w:lsdException w:name="Table Columns 4" w:semiHidden="1" w:unhideWhenUsed="1"/>
-    <w:lsdException w:name="Table Columns 5" w:semiHidden="1" w:unhideWhenUsed="1"/>
-    <w:lsdException w:name="Table Grid 1" w:semiHidden="1" w:unhideWhenUsed="1"/>
-    <w:lsdException w:name="Table Grid 2" w:semiHidden="1" w:unhideWhenUsed="1"/>
-    <w:lsdException w:name="Table Grid 3" w:semiHidden="1" w:unhideWhenUsed="1"/>
-    <w:lsdException w:name="Table Grid 4" w:semiHidden="1" w:unhideWhenUsed="1"/>
-    <w:lsdException w:name="Table Grid 5" w:semiHidden="1" w:unhideWhenUsed="1"/>
-    <w:lsdException w:name="Table Grid 6" w:semiHidden="1" w:unhideWhenUsed="1"/>
-    <w:lsdException w:name="Table Grid 7" w:semiHidden="1" w:unhideWhenUsed="1"/>
-    <w:lsdException w:name="Table Grid 8" w:semiHidden="1" w:unhideWhenUsed="1"/>
-    <w:lsdException w:name="Table List 1" w:semiHidden="1" w:unhideWhenUsed="1"/>
-    <w:lsdException w:name="Table List 2" w:semiHidden="1" w:unhideWhenUsed="1"/>
-    <w:lsdException w:name="Table List 3" w:semiHidden="1" w:unhideWhenUsed="1"/>
-    <w:lsdException w:name="Table List 4" w:semiHidden="1" w:unhideWhenUsed="1"/>
-    <w:lsdException w:name="Table List 5" w:semiHidden="1" w:unhideWhenUsed="1"/>
-    <w:lsdException w:name="Table List 6" w:semiHidden="1" w:unhideWhenUsed="1"/>
-    <w:lsdException w:name="Table List 7" w:semiHidden="1" w:unhideWhenUsed="1"/>
-    <w:lsdException w:name="Table List 8" w:semiHidden="1" w:unhideWhenUsed="1"/>
-    <w:lsdException w:name="Table 3D effects 1" w:semiHidden="1" w:unhideWhenUsed="1"/>
-    <w:lsdException w:name="Table 3D effects 2" w:semiHidden="1" w:unhideWhenUsed="1"/>
-    <w:lsdException w:name="Table 3D effects 3" w:semiHidden="1" w:unhideWhenUsed="1"/>
-    <w:lsdException w:name="Table Contemporary" w:semiHidden="1" w:unhideWhenUsed="1"/>
-    <w:lsdException w:name="Table Elegant" w:semiHidden="1" w:unhideWhenUsed="1"/>
-    <w:lsdException w:name="Table Professional" w:semiHidden="1" w:unhideWhenUsed="1"/>
-    <w:lsdException w:name="Table Subtle 1" w:semiHidden="1" w:unhideWhenUsed="1"/>
-    <w:lsdException w:name="Table Subtle 2" w:semiHidden="1" w:unhideWhenUsed="1"/>
-    <w:lsdException w:name="Table Web 1" w:semiHidden="1" w:unhideWhenUsed="1"/>
-    <w:lsdException w:name="Table Web 2" w:semiHidden="1" w:unhideWhenUsed="1"/>
-    <w:lsdException w:name="Table Web 3" w:semiHidden="1" w:unhideWhenUsed="1"/>
-    <w:lsdException w:name="Balloon Text" w:semiHidden="1" w:unhideWhenUsed="1"/>
-    <w:lsdException w:name="Table Grid" w:uiPriority="39"/>
-    <w:lsdException w:name="Table Theme" w:semiHidden="1" w:unhideWhenUsed="1"/>
-    <w:lsdException w:name="Placeholder Text" w:semiHidden="1"/>
-    <w:lsdException w:name="No Spacing" w:uiPriority="1" w:qFormat="1"/>
-    <w:lsdException w:name="Light Shading" w:uiPriority="60"/>
-    <w:lsdException w:name="Light List" w:uiPriority="61"/>
-    <w:lsdException w:name="Light Grid" w:uiPriority="62"/>
-    <w:lsdException w:name="Medium Shading 1" w:uiPriority="63"/>
-    <w:lsdException w:name="Medium Shading 2" w:uiPriority="64"/>
-    <w:lsdException w:name="Medium List 1" w:uiPriority="65"/>
-    <w:lsdException w:name="Medium List 2" w:uiPriority="66"/>
-    <w:lsdException w:name="Medium Grid 1" w:uiPriority="67"/>
-    <w:lsdException w:name="Medium Grid 2" w:uiPriority="68"/>
-    <w:lsdException w:name="Medium Grid 3" w:uiPriority="69"/>
-    <w:lsdException w:name="Dark List" w:uiPriority="70"/>
-    <w:lsdException w:name="Colorful Shading" w:uiPriority="71"/>
-    <w:lsdException w:name="Colorful List" w:uiPriority="72"/>
-    <w:lsdException w:name="Colorful Grid" w:uiPriority="73"/>
-    <w:lsdException w:name="Light Shading Accent 1" w:uiPriority="60"/>
-    <w:lsdException w:name="Light List Accent 1" w:uiPriority="61"/>
-    <w:lsdException w:name="Light Grid Accent 1" w:uiPriority="62"/>
-    <w:lsdException w:name="Medium Shading 1 Accent 1" w:uiPriority="63"/>
-    <w:lsdException w:name="Medium Shading 2 Accent 1" w:uiPriority="64"/>
-    <w:lsdException w:name="Medium List 1 Accent 1" w:uiPriority="65"/>
-    <w:lsdException w:name="Revision" w:semiHidden="1"/>
-    <w:lsdException w:name="List Paragraph" w:uiPriority="34" w:qFormat="1"/>
-    <w:lsdException w:name="Quote" w:uiPriority="29" w:qFormat="1"/>
-    <w:lsdException w:name="Intense Quote" w:uiPriority="30" w:qFormat="1"/>
-    <w:lsdException w:name="Medium List 2 Accent 1" w:uiPriority="66"/>
-    <w:lsdException w:name="Medium Grid 1 Accent 1" w:uiPriority="67"/>
-    <w:lsdException w:name="Medium Grid 2 Accent 1" w:uiPriority="68"/>
-    <w:lsdException w:name="Medium Grid 3 Accent 1" w:uiPriority="69"/>
-    <w:lsdException w:name="Dark List Accent 1" w:uiPriority="70"/>
-    <w:lsdException w:name="Colorful Shading Accent 1" w:uiPriority="71"/>
-    <w:lsdException w:name="Colorful List Accent 1" w:uiPriority="72"/>
-    <w:lsdException w:name="Colorful Grid Accent 1" w:uiPriority="73"/>
-    <w:lsdException w:name="Light Shading Accent 2" w:uiPriority="60"/>
-    <w:lsdException w:name="Light List Accent 2" w:uiPriority="61"/>
-    <w:lsdException w:name="Light Grid Accent 2" w:uiPriority="62"/>
-    <w:lsdException w:name="Medium Shading 1 Accent 2" w:uiPriority="63"/>
-    <w:lsdException w:name="Medium Shading 2 Accent 2" w:uiPriority="64"/>
-    <w:lsdException w:name="Medium List 1 Accent 2" w:uiPriority="65"/>
-    <w:lsdException w:name="Medium List 2 Accent 2" w:uiPriority="66"/>
-    <w:lsdException w:name="Medium Grid 1 Accent 2" w:uiPriority="67"/>
-    <w:lsdException w:name="Medium Grid 2 Accent 2" w:uiPriority="68"/>
-    <w:lsdException w:name="Medium Grid 3 Accent 2" w:uiPriority="69"/>
-    <w:lsdException w:name="Dark List Accent 2" w:uiPriority="70"/>
-    <w:lsdException w:name="Colorful Shading Accent 2" w:uiPriority="71"/>
-    <w:lsdException w:name="Colorful List Accent 2" w:uiPriority="72"/>
-    <w:lsdException w:name="Colorful Grid Accent 2" w:uiPriority="73"/>
-    <w:lsdException w:name="Light Shading Accent 3" w:uiPriority="60"/>
-    <w:lsdException w:name="Light List Accent 3" w:uiPriority="61"/>
-    <w:lsdException w:name="Light Grid Accent 3" w:uiPriority="62"/>
-    <w:lsdException w:name="Medium Shading 1 Accent 3" w:uiPriority="63"/>
-    <w:lsdException w:name="Medium Shading 2 Accent 3" w:uiPriority="64"/>
-    <w:lsdException w:name="Medium List 1 Accent 3" w:uiPriority="65"/>
-    <w:lsdException w:name="Medium List 2 Accent 3" w:uiPriority="66"/>
-    <w:lsdException w:name="Medium Grid 1 Accent 3" w:uiPriority="67"/>
-    <w:lsdException w:name="Medium Grid 2 Accent 3" w:uiPriority="68"/>
-    <w:lsdException w:name="Medium Grid 3 Accent 3" w:uiPriority="69"/>
-    <w:lsdException w:name="Dark List Accent 3" w:uiPriority="70"/>
-    <w:lsdException w:name="Colorful Shading Accent 3" w:uiPriority="71"/>
-    <w:lsdException w:name="Colorful List Accent 3" w:uiPriority="72"/>
-    <w:lsdException w:name="Colorful Grid Accent 3" w:uiPriority="73"/>
-    <w:lsdException w:name="Light Shading Accent 4" w:uiPriority="60"/>
-    <w:lsdException w:name="Light List Accent 4" w:uiPriority="61"/>
-    <w:lsdException w:name="Light Grid Accent 4" w:uiPriority="62"/>
-    <w:lsdException w:name="Medium Shading 1 Accent 4" w:uiPriority="63"/>
-    <w:lsdException w:name="Medium Shading 2 Accent 4" w:uiPriority="64"/>
-    <w:lsdException w:name="Medium List 1 Accent 4" w:uiPriority="65"/>
-    <w:lsdException w:name="Medium List 2 Accent 4" w:uiPriority="66"/>
-    <w:lsdException w:name="Medium Grid 1 Accent 4" w:uiPriority="67"/>
-    <w:lsdException w:name="Medium Grid 2 Accent 4" w:uiPriority="68"/>
-    <w:lsdException w:name="Medium Grid 3 Accent 4" w:uiPriority="69"/>
-    <w:lsdException w:name="Dark List Accent 4" w:uiPriority="70"/>
-    <w:lsdException w:name="Colorful Shading Accent 4" w:uiPriority="71"/>
-    <w:lsdException w:name="Colorful List Accent 4" w:uiPriority="72"/>
-    <w:lsdException w:name="Colorful Grid Accent 4" w:uiPriority="73"/>
-    <w:lsdException w:name="Light Shading Accent 5" w:uiPriority="60"/>
-    <w:lsdException w:name="Light List Accent 5" w:uiPriority="61"/>
-    <w:lsdException w:name="Light Grid Accent 5" w:uiPriority="62"/>
-    <w:lsdException w:name="Medium Shading 1 Accent 5" w:uiPriority="63"/>
-    <w:lsdException w:name="Medium Shading 2 Accent 5" w:uiPriority="64"/>
-    <w:lsdException w:name="Medium List 1 Accent 5" w:uiPriority="65"/>
-    <w:lsdException w:name="Medium List 2 Accent 5" w:uiPriority="66"/>
-    <w:lsdException w:name="Medium Grid 1 Accent 5" w:uiPriority="67"/>
-    <w:lsdException w:name="Medium Grid 2 Accent 5" w:uiPriority="68"/>
-    <w:lsdException w:name="Medium Grid 3 Accent 5" w:uiPriority="69"/>
-    <w:lsdException w:name="Dark List Accent 5" w:uiPriority="70"/>
-    <w:lsdException w:name="Colorful Shading Accent 5" w:uiPriority="71"/>
-    <w:lsdException w:name="Colorful List Accent 5" w:uiPriority="72"/>
-    <w:lsdException w:name="Colorful Grid Accent 5" w:uiPriority="73"/>
-    <w:lsdException w:name="Light Shading Accent 6" w:uiPriority="60"/>
-    <w:lsdException w:name="Light List Accent 6" w:uiPriority="61"/>
-    <w:lsdException w:name="Light Grid Accent 6" w:uiPriority="62"/>
-    <w:lsdException w:name="Medium Shading 1 Accent 6" w:uiPriority="63"/>
-    <w:lsdException w:name="Medium Shading 2 Accent 6" w:uiPriority="64"/>
-    <w:lsdException w:name="Medium List 1 Accent 6" w:uiPriority="65"/>
-    <w:lsdException w:name="Medium List 2 Accent 6" w:uiPriority="66"/>
-    <w:lsdException w:name="Medium Grid 1 Accent 6" w:uiPriority="67"/>
-    <w:lsdException w:name="Medium Grid 2 Accent 6" w:uiPriority="68"/>
-    <w:lsdException w:name="Medium Grid 3 Accent 6" w:uiPriority="69"/>
-    <w:lsdException w:name="Dark List Accent 6" w:uiPriority="70"/>
-    <w:lsdException w:name="Colorful Shading Accent 6" w:uiPriority="71"/>
-    <w:lsdException w:name="Colorful List Accent 6" w:uiPriority="72"/>
-    <w:lsdException w:name="Colorful Grid Accent 6" w:uiPriority="73"/>
-    <w:lsdException w:name="Subtle Emphasis" w:uiPriority="19" w:qFormat="1"/>
-    <w:lsdException w:name="Intense Emphasis" w:uiPriority="21" w:qFormat="1"/>
-    <w:lsdException w:name="Subtle Reference" w:uiPriority="31" w:qFormat="1"/>
-    <w:lsdException w:name="Intense Reference" w:uiPriority="32" w:qFormat="1"/>
-    <w:lsdException w:name="Book Title" w:uiPriority="33" w:qFormat="1"/>
-    <w:lsdException w:name="Bibliography" w:semiHidden="1" w:uiPriority="37" w:unhideWhenUsed="1"/>
-    <w:lsdException w:name="TOC Heading" w:semiHidden="1" w:uiPriority="39" w:unhideWhenUsed="1" w:qFormat="1"/>
-    <w:lsdException w:name="Plain Table 1" w:uiPriority="41"/>
-    <w:lsdException w:name="Plain Table 2" w:uiPriority="42"/>
-    <w:lsdException w:name="Plain Table 3" w:uiPriority="43"/>
-    <w:lsdException w:name="Plain Table 4" w:uiPriority="44"/>
-    <w:lsdException w:name="Plain Table 5" w:uiPriority="45"/>
-    <w:lsdException w:name="Grid Table Light" w:uiPriority="40"/>
-    <w:lsdException w:name="Grid Table 1 Light" w:uiPriority="46"/>
-    <w:lsdException w:name="Grid Table 2" w:uiPriority="47"/>
-    <w:lsdException w:name="Grid Table 3" w:uiPriority="48"/>
-    <w:lsdException w:name="Grid Table 4" w:uiPriority="49"/>
-    <w:lsdException w:name="Grid Table 5 Dark" w:uiPriority="50"/>
-    <w:lsdException w:name="Grid Table 6 Colorful" w:uiPriority="51"/>
-    <w:lsdException w:name="Grid Table 7 Colorful" w:uiPriority="52"/>
-    <w:lsdException w:name="Grid Table 1 Light Accent 1" w:uiPriority="46"/>
-    <w:lsdException w:name="Grid Table 2 Accent 1" w:uiPriority="47"/>
-    <w:lsdException w:name="Grid Table 3 Accent 1" w:uiPriority="48"/>
-    <w:lsdException w:name="Grid Table 4 Accent 1" w:uiPriority="49"/>
-    <w:lsdException w:name="Grid Table 5 Dark Accent 1" w:uiPriority="50"/>
-    <w:lsdException w:name="Grid Table 6 Colorful Accent 1" w:uiPriority="51"/>
-    <w:lsdException w:name="Grid Table 7 Colorful Accent 1" w:uiPriority="52"/>
-    <w:lsdException w:name="Grid Table 1 Light Accent 2" w:uiPriority="46"/>
-    <w:lsdException w:name="Grid Table 2 Accent 2" w:uiPriority="47"/>
-    <w:lsdException w:name="Grid Table 3 Accent 2" w:uiPriority="48"/>
-    <w:lsdException w:name="Grid Table 4 Accent 2" w:uiPriority="49"/>
-    <w:lsdException w:name="Grid Table 5 Dark Accent 2" w:uiPriority="50"/>
-    <w:lsdException w:name="Grid Table 6 Colorful Accent 2" w:uiPriority="51"/>
-    <w:lsdException w:name="Grid Table 7 Colorful Accent 2" w:uiPriority="52"/>
-    <w:lsdException w:name="Grid Table 1 Light Accent 3" w:uiPriority="46"/>
-    <w:lsdException w:name="Grid Table 2 Accent 3" w:uiPriority="47"/>
-    <w:lsdException w:name="Grid Table 3 Accent 3" w:uiPriority="48"/>
-    <w:lsdException w:name="Grid Table 4 Accent 3" w:uiPriority="49"/>
-    <w:lsdException w:name="Grid Table 5 Dark Accent 3" w:uiPriority="50"/>
-    <w:lsdException w:name="Grid Table 6 Colorful Accent 3" w:uiPriority="51"/>
-    <w:lsdException w:name="Grid Table 7 Colorful Accent 3" w:uiPriority="52"/>
-    <w:lsdException w:name="Grid Table 1 Light Accent 4" w:uiPriority="46"/>
-    <w:lsdException w:name="Grid Table 2 Accent 4" w:uiPriority="47"/>
-    <w:lsdException w:name="Grid Table 3 Accent 4" w:uiPriority="48"/>
-    <w:lsdException w:name="Grid Table 4 Accent 4" w:uiPriority="49"/>
-    <w:lsdException w:name="Grid Table 5 Dark Accent 4" w:uiPriority="50"/>
-    <w:lsdException w:name="Grid Table 6 Colorful Accent 4" w:uiPriority="51"/>
-    <w:lsdException w:name="Grid Table 7 Colorful Accent 4" w:uiPriority="52"/>
-    <w:lsdException w:name="Grid Table 1 Light Accent 5" w:uiPriority="46"/>
-    <w:lsdException w:name="Grid Table 2 Accent 5" w:uiPriority="47"/>
-    <w:lsdException w:name="Grid Table 3 Accent 5" w:uiPriority="48"/>
-    <w:lsdException w:name="Grid Table 4 Accent 5" w:uiPriority="49"/>
-    <w:lsdException w:name="Grid Table 5 Dark Accent 5" w:uiPriority="50"/>
-    <w:lsdException w:name="Grid Table 6 Colorful Accent 5" w:uiPriority="51"/>
-    <w:lsdException w:name="Grid Table 7 Colorful Accent 5" w:uiPriority="52"/>
-    <w:lsdException w:name="Grid Table 1 Light Accent 6" w:uiPriority="46"/>
-    <w:lsdException w:name="Grid Table 2 Accent 6" w:uiPriority="47"/>
-    <w:lsdException w:name="Grid Table 3 Accent 6" w:uiPriority="48"/>
-    <w:lsdException w:name="Grid Table 4 Accent 6" w:uiPriority="49"/>
-    <w:lsdException w:name="Grid Table 5 Dark Accent 6" w:uiPriority="50"/>
-    <w:lsdException w:name="Grid Table 6 Colorful Accent 6" w:uiPriority="51"/>
-    <w:lsdException w:name="Grid Table 7 Colorful Accent 6" w:uiPriority="52"/>
-    <w:lsdException w:name="List Table 1 Light" w:uiPriority="46"/>
-    <w:lsdException w:name="List Table 2" w:uiPriority="47"/>
-    <w:lsdException w:name="List Table 3" w:uiPriority="48"/>
-    <w:lsdException w:name="List Table 4" w:uiPriority="49"/>
-    <w:lsdException w:name="List Table 5 Dark" w:uiPriority="50"/>
-    <w:lsdException w:name="List Table 6 Colorful" w:uiPriority="51"/>
-    <w:lsdException w:name="List Table 7 Colorful" w:uiPriority="52"/>
-    <w:lsdException w:name="List Table 1 Light Accent 1" w:uiPriority="46"/>
-    <w:lsdException w:name="List Table 2 Accent 1" w:uiPriority="47"/>
-    <w:lsdException w:name="List Table 3 Accent 1" w:uiPriority="48"/>
-    <w:lsdException w:name="List Table 4 Accent 1" w:uiPriority="49"/>
-    <w:lsdException w:name="List Table 5 Dark Accent 1" w:uiPriority="50"/>
-    <w:lsdException w:name="List Table 6 Colorful Accent 1" w:uiPriority="51"/>
-    <w:lsdException w:name="List Table 7 Colorful Accent 1" w:uiPriority="52"/>
-    <w:lsdException w:name="List Table 1 Light Accent 2" w:uiPriority="46"/>
-    <w:lsdException w:name="List Table 2 Accent 2" w:uiPriority="47"/>
-    <w:lsdException w:name="List Table 3 Accent 2" w:uiPriority="48"/>
-    <w:lsdException w:name="List Table 4 Accent 2" w:uiPriority="49"/>
-    <w:lsdException w:name="List Table 5 Dark Accent 2" w:uiPriority="50"/>
-    <w:lsdException w:name="List Table 6 Colorful Accent 2" w:uiPriority="51"/>
-    <w:lsdException w:name="List Table 7 Colorful Accent 2" w:uiPriority="52"/>
-    <w:lsdException w:name="List Table 1 Light Accent 3" w:uiPriority="46"/>
-    <w:lsdException w:name="List Table 2 Accent 3" w:uiPriority="47"/>
-    <w:lsdException w:name="List Table 3 Accent 3" w:uiPriority="48"/>
-    <w:lsdException w:name="List Table 4 Accent 3" w:uiPriority="49"/>
-    <w:lsdException w:name="List Table 5 Dark Accent 3" w:uiPriority="50"/>
-    <w:lsdException w:name="List Table 6 Colorful Accent 3" w:uiPriority="51"/>
-    <w:lsdException w:name="List Table 7 Colorful Accent 3" w:uiPriority="52"/>
-    <w:lsdException w:name="List Table 1 Light Accent 4" w:uiPriority="46"/>
-    <w:lsdException w:name="List Table 2 Accent 4" w:uiPriority="47"/>
-    <w:lsdException w:name="List Table 3 Accent 4" w:uiPriority="48"/>
-    <w:lsdException w:name="List Table 4 Accent 4" w:uiPriority="49"/>
-    <w:lsdException w:name="List Table 5 Dark Accent 4" w:uiPriority="50"/>
-    <w:lsdException w:name="List Table 6 Colorful Accent 4" w:uiPriority="51"/>
-    <w:lsdException w:name="List Table 7 Colorful Accent 4" w:uiPriority="52"/>
-    <w:lsdException w:name="List Table 1 Light Accent 5" w:uiPriority="46"/>
-    <w:lsdException w:name="List Table 2 Accent 5" w:uiPriority="47"/>
-    <w:lsdException w:name="List Table 3 Accent 5" w:uiPriority="48"/>
-    <w:lsdException w:name="List Table 4 Accent 5" w:uiPriority="49"/>
-    <w:lsdException w:name="List Table 5 Dark Accent 5" w:uiPriority="50"/>
-    <w:lsdException w:name="List Table 6 Colorful Accent 5" w:uiPriority="51"/>
-    <w:lsdException w:name="List Table 7 Colorful Accent 5" w:uiPriority="52"/>
-    <w:lsdException w:name="List Table 1 Light Accent 6" w:uiPriority="46"/>
-    <w:lsdException w:name="List Table 2 Accent 6" w:uiPriority="47"/>
-    <w:lsdException w:name="List Table 3 Accent 6" w:uiPriority="48"/>
-    <w:lsdException w:name="List Table 4 Accent 6" w:uiPriority="49"/>
-    <w:lsdException w:name="List Table 5 Dark Accent 6" w:uiPriority="50"/>
-    <w:lsdException w:name="List Table 6 Colorful Accent 6" w:uiPriority="51"/>
-    <w:lsdException w:name="List Table 7 Colorful Accent 6" w:uiPriority="52"/>
-    <w:lsdException w:name="Mention" w:semiHidden="1" w:unhideWhenUsed="1"/>
-    <w:lsdException w:name="Smart Hyperlink" w:semiHidden="1" w:unhideWhenUsed="1"/>
-    <w:lsdException w:name="Hashtag" w:semiHidden="1" w:unhideWhenUsed="1"/>
-    <w:lsdException w:name="Unresolved Mention" w:semiHidden="1" w:unhideWhenUsed="1"/>
-  </w:latentStyles>
-  <w:style w:type="paragraph" w:default="1" w:styleId="Normal">
-    <w:name w:val="Normal"/>
-    <w:qFormat/>
-  </w:style>
-  <w:style w:type="character" w:default="1" w:styleId="DefaultParagraphFont">
-    <w:name w:val="Default Paragraph Font"/>
-    <w:uiPriority w:val="1"/>
-    <w:semiHidden/>
-    <w:unhideWhenUsed/>
-  </w:style>
-  <w:style w:type="table" w:default="1" w:styleId="TableNormal">
-    <w:name w:val="Normal Table"/>
-    <w:uiPriority w:val="99"/>
-    <w:semiHidden/>
-    <w:unhideWhenUsed/>
-    <w:tblPr>
-      <w:tblInd w:w="0" w:type="dxa"/>
-      <w:tblCellMar>
-        <w:top w:w="0" w:type="dxa"/>
-        <w:left w:w="108" w:type="dxa"/>
-        <w:bottom w:w="0" w:type="dxa"/>
-        <w:right w:w="108" w:type="dxa"/>
-      </w:tblCellMar>
-    </w:tblPr>
-  </w:style>
-  <w:style w:type="numbering" w:default="1" w:styleId="NoList">
-    <w:name w:val="No List"/>
-    <w:uiPriority w:val="99"/>
-    <w:semiHidden/>
-    <w:unhideWhenUsed/>
-  </w:style>
-  <w:style w:type="paragraph" w:customStyle="1" w:styleId="F2830944F718453CBBE53EA1E0997F97">
-    <w:name w:val="F2830944F718453CBBE53EA1E0997F97"/>
-    <w:rsid w:val="005D69A2"/>
-  </w:style>
-</w:styles>
-</file>
-
-<file path=word/glossary/webSettings.xml><?xml version="1.0" encoding="utf-8"?>
-<w:webSettings xmlns:mc="http://schemas.openxmlformats.org/markup-compatibility/2006" xmlns:r="http://schemas.openxmlformats.org/officeDocument/2006/relationships" xmlns:w="http://schemas.openxmlformats.org/wordprocessingml/2006/main" xmlns:w14="http://schemas.microsoft.com/office/word/2010/wordml" xmlns:w15="http://schemas.microsoft.com/office/word/2012/wordml" xmlns:w16cid="http://schemas.microsoft.com/office/word/2016/wordml/cid" xmlns:w16se="http://schemas.microsoft.com/office/word/2015/wordml/symex" mc:Ignorable="w14 w15 w16se w16cid">
-  <w:optimizeForBrowser/>
-  <w:allowPNG/>
-</w:webSettings>
-</file>
-
 <file path=word/theme/theme1.xml><?xml version="1.0" encoding="utf-8"?>
 <a:theme xmlns:a="http://schemas.openxmlformats.org/drawingml/2006/main" name="Office Theme">
   <a:themeElements>
@@ -14421,7 +13850,7 @@
 </file>
 
 <file path=customXml/itemProps1.xml><?xml version="1.0" encoding="utf-8"?>
-<ds:datastoreItem xmlns:ds="http://schemas.openxmlformats.org/officeDocument/2006/customXml" ds:itemID="{7E5331A7-CA58-45F1-9345-2A6783B45068}">
+<ds:datastoreItem xmlns:ds="http://schemas.openxmlformats.org/officeDocument/2006/customXml" ds:itemID="{A3702FAD-E990-42D6-918E-67F5F9BD1CEE}">
   <ds:schemaRefs>
     <ds:schemaRef ds:uri="http://schemas.openxmlformats.org/officeDocument/2006/bibliography"/>
   </ds:schemaRefs>

</xml_diff>